<commit_message>
Update PDFs and Use Cases, also add UseCase Extend Settings
</commit_message>
<xml_diff>
--- a/usecases/2 UseCase_View_Wiki.docx
+++ b/usecases/2 UseCase_View_Wiki.docx
@@ -1,6 +1,6 @@
 
 <file path=word/document.xml><?xml version="1.0" encoding="utf-8"?>
-<w:document xmlns:wpc="http://schemas.microsoft.com/office/word/2010/wordprocessingCanvas" xmlns:cx="http://schemas.microsoft.com/office/drawing/2014/chartex" xmlns:cx1="http://schemas.microsoft.com/office/drawing/2015/9/8/chartex" xmlns:mc="http://schemas.openxmlformats.org/markup-compatibility/2006" xmlns:o="urn:schemas-microsoft-com:office:office" xmlns:r="http://schemas.openxmlformats.org/officeDocument/2006/relationships" xmlns:m="http://schemas.openxmlformats.org/officeDocument/2006/math" xmlns:v="urn:schemas-microsoft-com:vml" xmlns:wp14="http://schemas.microsoft.com/office/word/2010/wordprocessingDrawing" xmlns:wp="http://schemas.openxmlformats.org/drawingml/2006/wordprocessingDrawing" xmlns:w10="urn:schemas-microsoft-com:office:word" xmlns:w="http://schemas.openxmlformats.org/wordprocessingml/2006/main" xmlns:w14="http://schemas.microsoft.com/office/word/2010/wordml" xmlns:w15="http://schemas.microsoft.com/office/word/2012/wordml" xmlns:w16se="http://schemas.microsoft.com/office/word/2015/wordml/symex" xmlns:wpg="http://schemas.microsoft.com/office/word/2010/wordprocessingGroup" xmlns:wpi="http://schemas.microsoft.com/office/word/2010/wordprocessingInk" xmlns:wne="http://schemas.microsoft.com/office/word/2006/wordml" xmlns:wps="http://schemas.microsoft.com/office/word/2010/wordprocessingShape" mc:Ignorable="w14 w15 w16se wp14">
+<w:document xmlns:wpc="http://schemas.microsoft.com/office/word/2010/wordprocessingCanvas" xmlns:mc="http://schemas.openxmlformats.org/markup-compatibility/2006" xmlns:o="urn:schemas-microsoft-com:office:office" xmlns:r="http://schemas.openxmlformats.org/officeDocument/2006/relationships" xmlns:m="http://schemas.openxmlformats.org/officeDocument/2006/math" xmlns:v="urn:schemas-microsoft-com:vml" xmlns:wp14="http://schemas.microsoft.com/office/word/2010/wordprocessingDrawing" xmlns:wp="http://schemas.openxmlformats.org/drawingml/2006/wordprocessingDrawing" xmlns:w10="urn:schemas-microsoft-com:office:word" xmlns:w="http://schemas.openxmlformats.org/wordprocessingml/2006/main" xmlns:w14="http://schemas.microsoft.com/office/word/2010/wordml" xmlns:wpg="http://schemas.microsoft.com/office/word/2010/wordprocessingGroup" xmlns:wpi="http://schemas.microsoft.com/office/word/2010/wordprocessingInk" xmlns:wne="http://schemas.microsoft.com/office/word/2006/wordml" xmlns:wps="http://schemas.microsoft.com/office/word/2010/wordprocessingShape" mc:Ignorable="w14 wp14">
   <w:body>
     <w:p>
       <w:pPr>
@@ -131,7 +131,7 @@
           <w:b/>
         </w:rPr>
         <w:sectPr>
-          <w:headerReference w:type="default" r:id="rId7"/>
+          <w:headerReference w:type="default" r:id="rId8"/>
           <w:pgSz w:w="12240" w:h="15840"/>
           <w:pgMar w:top="1440" w:right="1440" w:bottom="1440" w:left="1440" w:header="720" w:footer="0" w:gutter="0"/>
           <w:cols w:space="720"/>
@@ -695,6 +695,9 @@
             <w:pPr>
               <w:pStyle w:val="Tabletext"/>
             </w:pPr>
+            <w:r>
+              <w:t>06/04/2016</w:t>
+            </w:r>
           </w:p>
         </w:tc>
         <w:tc>
@@ -715,6 +718,9 @@
             <w:pPr>
               <w:pStyle w:val="Tabletext"/>
             </w:pPr>
+            <w:r>
+              <w:t>1.4</w:t>
+            </w:r>
           </w:p>
         </w:tc>
         <w:tc>
@@ -735,6 +741,9 @@
             <w:pPr>
               <w:pStyle w:val="Tabletext"/>
             </w:pPr>
+            <w:r>
+              <w:t>Update Text</w:t>
+            </w:r>
           </w:p>
         </w:tc>
         <w:tc>
@@ -755,6 +764,11 @@
             <w:pPr>
               <w:pStyle w:val="Tabletext"/>
             </w:pPr>
+            <w:r>
+              <w:t>Mehmet Ali Incekara</w:t>
+            </w:r>
+            <w:bookmarkStart w:id="0" w:name="_GoBack"/>
+            <w:bookmarkEnd w:id="0"/>
           </w:p>
         </w:tc>
       </w:tr>
@@ -860,10 +874,14 @@
     </w:p>
     <w:p>
       <w:pPr>
-        <w:pStyle w:val="Inhaltsverzeichnis1"/>
+        <w:pStyle w:val="Verzeichnis1"/>
         <w:tabs>
-          <w:tab w:val="left" w:pos="432"/>
+          <w:tab w:val="left" w:pos="440"/>
+          <w:tab w:val="right" w:pos="9350"/>
         </w:tabs>
+        <w:rPr>
+          <w:noProof/>
+        </w:rPr>
       </w:pPr>
       <w:r>
         <w:fldChar w:fldCharType="begin"/>
@@ -875,253 +893,732 @@
         <w:fldChar w:fldCharType="separate"/>
       </w:r>
       <w:r>
+        <w:rPr>
+          <w:noProof/>
+        </w:rPr>
         <w:t>1.</w:t>
       </w:r>
       <w:r>
         <w:rPr>
-          <w:sz w:val="22"/>
-          <w:szCs w:val="22"/>
-          <w:lang w:val="de-DE" w:eastAsia="de-DE"/>
+          <w:noProof/>
         </w:rPr>
         <w:tab/>
       </w:r>
       <w:r>
+        <w:rPr>
+          <w:noProof/>
+        </w:rPr>
         <w:t>Use-Case View Wiki</w:t>
       </w:r>
       <w:r>
+        <w:rPr>
+          <w:noProof/>
+        </w:rPr>
         <w:tab/>
+      </w:r>
+      <w:r>
+        <w:rPr>
+          <w:noProof/>
+        </w:rPr>
+        <w:fldChar w:fldCharType="begin"/>
+      </w:r>
+      <w:r>
+        <w:rPr>
+          <w:noProof/>
+        </w:rPr>
+        <w:instrText xml:space="preserve"> PAGEREF _Toc447708265 \h </w:instrText>
+      </w:r>
+      <w:r>
+        <w:rPr>
+          <w:noProof/>
+        </w:rPr>
+      </w:r>
+      <w:r>
+        <w:rPr>
+          <w:noProof/>
+        </w:rPr>
+        <w:fldChar w:fldCharType="separate"/>
+      </w:r>
+      <w:r>
+        <w:rPr>
+          <w:noProof/>
+        </w:rPr>
+        <w:t>3</w:t>
+      </w:r>
+      <w:r>
+        <w:rPr>
+          <w:noProof/>
+        </w:rPr>
+        <w:fldChar w:fldCharType="end"/>
+      </w:r>
+    </w:p>
+    <w:p>
+      <w:pPr>
+        <w:pStyle w:val="Verzeichnis2"/>
+        <w:tabs>
+          <w:tab w:val="left" w:pos="880"/>
+          <w:tab w:val="right" w:pos="9350"/>
+        </w:tabs>
+        <w:rPr>
+          <w:noProof/>
+        </w:rPr>
+      </w:pPr>
+      <w:r>
+        <w:rPr>
+          <w:noProof/>
+        </w:rPr>
+        <w:t>1.1</w:t>
+      </w:r>
+      <w:r>
+        <w:rPr>
+          <w:noProof/>
+        </w:rPr>
+        <w:tab/>
+      </w:r>
+      <w:r>
+        <w:rPr>
+          <w:noProof/>
+        </w:rPr>
+        <w:t>Brief Description</w:t>
+      </w:r>
+      <w:r>
+        <w:rPr>
+          <w:noProof/>
+        </w:rPr>
+        <w:tab/>
+      </w:r>
+      <w:r>
+        <w:rPr>
+          <w:noProof/>
+        </w:rPr>
+        <w:fldChar w:fldCharType="begin"/>
+      </w:r>
+      <w:r>
+        <w:rPr>
+          <w:noProof/>
+        </w:rPr>
+        <w:instrText xml:space="preserve"> PAGEREF _Toc447708266 \h </w:instrText>
+      </w:r>
+      <w:r>
+        <w:rPr>
+          <w:noProof/>
+        </w:rPr>
+      </w:r>
+      <w:r>
+        <w:rPr>
+          <w:noProof/>
+        </w:rPr>
+        <w:fldChar w:fldCharType="separate"/>
+      </w:r>
+      <w:r>
+        <w:rPr>
+          <w:noProof/>
+        </w:rPr>
+        <w:t>3</w:t>
+      </w:r>
+      <w:r>
+        <w:rPr>
+          <w:noProof/>
+        </w:rPr>
+        <w:fldChar w:fldCharType="end"/>
+      </w:r>
+    </w:p>
+    <w:p>
+      <w:pPr>
+        <w:pStyle w:val="Verzeichnis1"/>
+        <w:tabs>
+          <w:tab w:val="left" w:pos="440"/>
+          <w:tab w:val="right" w:pos="9350"/>
+        </w:tabs>
+        <w:rPr>
+          <w:noProof/>
+        </w:rPr>
+      </w:pPr>
+      <w:r>
+        <w:rPr>
+          <w:noProof/>
+        </w:rPr>
+        <w:t>2.</w:t>
+      </w:r>
+      <w:r>
+        <w:rPr>
+          <w:noProof/>
+        </w:rPr>
+        <w:tab/>
+      </w:r>
+      <w:r>
+        <w:rPr>
+          <w:noProof/>
+        </w:rPr>
+        <w:t>Flow of Events</w:t>
+      </w:r>
+      <w:r>
+        <w:rPr>
+          <w:noProof/>
+        </w:rPr>
+        <w:tab/>
+      </w:r>
+      <w:r>
+        <w:rPr>
+          <w:noProof/>
+        </w:rPr>
+        <w:fldChar w:fldCharType="begin"/>
+      </w:r>
+      <w:r>
+        <w:rPr>
+          <w:noProof/>
+        </w:rPr>
+        <w:instrText xml:space="preserve"> PAGEREF _Toc447708267 \h </w:instrText>
+      </w:r>
+      <w:r>
+        <w:rPr>
+          <w:noProof/>
+        </w:rPr>
+      </w:r>
+      <w:r>
+        <w:rPr>
+          <w:noProof/>
+        </w:rPr>
+        <w:fldChar w:fldCharType="separate"/>
+      </w:r>
+      <w:r>
+        <w:rPr>
+          <w:noProof/>
+        </w:rPr>
         <w:t>4</w:t>
       </w:r>
-    </w:p>
-    <w:p>
-      <w:pPr>
-        <w:pStyle w:val="Inhaltsverzeichnis2"/>
+      <w:r>
+        <w:rPr>
+          <w:noProof/>
+        </w:rPr>
+        <w:fldChar w:fldCharType="end"/>
+      </w:r>
+    </w:p>
+    <w:p>
+      <w:pPr>
+        <w:pStyle w:val="Verzeichnis2"/>
         <w:tabs>
-          <w:tab w:val="left" w:pos="1000"/>
+          <w:tab w:val="left" w:pos="880"/>
+          <w:tab w:val="right" w:pos="9350"/>
         </w:tabs>
-      </w:pPr>
-      <w:r>
-        <w:t>1.1</w:t>
-      </w:r>
-      <w:r>
-        <w:rPr>
-          <w:sz w:val="22"/>
-          <w:szCs w:val="22"/>
-          <w:lang w:val="de-DE" w:eastAsia="de-DE"/>
+        <w:rPr>
+          <w:noProof/>
+        </w:rPr>
+      </w:pPr>
+      <w:r>
+        <w:rPr>
+          <w:noProof/>
+        </w:rPr>
+        <w:t>2.1</w:t>
+      </w:r>
+      <w:r>
+        <w:rPr>
+          <w:noProof/>
         </w:rPr>
         <w:tab/>
       </w:r>
       <w:r>
-        <w:t>Brief Description</w:t>
-      </w:r>
-      <w:r>
+        <w:rPr>
+          <w:noProof/>
+        </w:rPr>
+        <w:t>Basic Flow</w:t>
+      </w:r>
+      <w:r>
+        <w:rPr>
+          <w:noProof/>
+        </w:rPr>
         <w:tab/>
+      </w:r>
+      <w:r>
+        <w:rPr>
+          <w:noProof/>
+        </w:rPr>
+        <w:fldChar w:fldCharType="begin"/>
+      </w:r>
+      <w:r>
+        <w:rPr>
+          <w:noProof/>
+        </w:rPr>
+        <w:instrText xml:space="preserve"> PAGEREF _Toc447708268 \h </w:instrText>
+      </w:r>
+      <w:r>
+        <w:rPr>
+          <w:noProof/>
+        </w:rPr>
+      </w:r>
+      <w:r>
+        <w:rPr>
+          <w:noProof/>
+        </w:rPr>
+        <w:fldChar w:fldCharType="separate"/>
+      </w:r>
+      <w:r>
+        <w:rPr>
+          <w:noProof/>
+        </w:rPr>
         <w:t>4</w:t>
       </w:r>
-    </w:p>
-    <w:p>
-      <w:pPr>
-        <w:pStyle w:val="Inhaltsverzeichnis1"/>
+      <w:r>
+        <w:rPr>
+          <w:noProof/>
+        </w:rPr>
+        <w:fldChar w:fldCharType="end"/>
+      </w:r>
+    </w:p>
+    <w:p>
+      <w:pPr>
+        <w:pStyle w:val="Verzeichnis2"/>
         <w:tabs>
-          <w:tab w:val="left" w:pos="432"/>
+          <w:tab w:val="left" w:pos="880"/>
+          <w:tab w:val="right" w:pos="9350"/>
         </w:tabs>
-      </w:pPr>
-      <w:r>
-        <w:t>2.</w:t>
-      </w:r>
-      <w:r>
-        <w:rPr>
-          <w:sz w:val="22"/>
-          <w:szCs w:val="22"/>
-          <w:lang w:val="de-DE" w:eastAsia="de-DE"/>
+        <w:rPr>
+          <w:noProof/>
+        </w:rPr>
+      </w:pPr>
+      <w:r>
+        <w:rPr>
+          <w:noProof/>
+        </w:rPr>
+        <w:t>2.2</w:t>
+      </w:r>
+      <w:r>
+        <w:rPr>
+          <w:noProof/>
         </w:rPr>
         <w:tab/>
       </w:r>
       <w:r>
-        <w:t>Flow of Events</w:t>
-      </w:r>
-      <w:r>
+        <w:rPr>
+          <w:noProof/>
+        </w:rPr>
+        <w:t>Alternative Flows</w:t>
+      </w:r>
+      <w:r>
+        <w:rPr>
+          <w:noProof/>
+        </w:rPr>
         <w:tab/>
-        <w:t>5</w:t>
-      </w:r>
-    </w:p>
-    <w:p>
-      <w:pPr>
-        <w:pStyle w:val="Inhaltsverzeichnis2"/>
+      </w:r>
+      <w:r>
+        <w:rPr>
+          <w:noProof/>
+        </w:rPr>
+        <w:fldChar w:fldCharType="begin"/>
+      </w:r>
+      <w:r>
+        <w:rPr>
+          <w:noProof/>
+        </w:rPr>
+        <w:instrText xml:space="preserve"> PAGEREF _Toc447708269 \h </w:instrText>
+      </w:r>
+      <w:r>
+        <w:rPr>
+          <w:noProof/>
+        </w:rPr>
+      </w:r>
+      <w:r>
+        <w:rPr>
+          <w:noProof/>
+        </w:rPr>
+        <w:fldChar w:fldCharType="separate"/>
+      </w:r>
+      <w:r>
+        <w:rPr>
+          <w:noProof/>
+        </w:rPr>
+        <w:t>6</w:t>
+      </w:r>
+      <w:r>
+        <w:rPr>
+          <w:noProof/>
+        </w:rPr>
+        <w:fldChar w:fldCharType="end"/>
+      </w:r>
+    </w:p>
+    <w:p>
+      <w:pPr>
+        <w:pStyle w:val="Verzeichnis3"/>
+      </w:pPr>
+      <w:r>
+        <w:t>2.2.1</w:t>
+      </w:r>
+      <w:r>
+        <w:tab/>
+        <w:t>Open wiki in the menu</w:t>
+      </w:r>
+      <w:r>
+        <w:tab/>
+      </w:r>
+      <w:r>
+        <w:fldChar w:fldCharType="begin"/>
+      </w:r>
+      <w:r>
+        <w:instrText xml:space="preserve"> PAGEREF _Toc447708270 \h </w:instrText>
+      </w:r>
+      <w:r>
+        <w:fldChar w:fldCharType="separate"/>
+      </w:r>
+      <w:r>
+        <w:t>6</w:t>
+      </w:r>
+      <w:r>
+        <w:fldChar w:fldCharType="end"/>
+      </w:r>
+    </w:p>
+    <w:p>
+      <w:pPr>
+        <w:pStyle w:val="Verzeichnis1"/>
         <w:tabs>
-          <w:tab w:val="left" w:pos="1000"/>
+          <w:tab w:val="left" w:pos="400"/>
+          <w:tab w:val="right" w:pos="9350"/>
         </w:tabs>
-      </w:pPr>
-      <w:r>
-        <w:t>2.1</w:t>
-      </w:r>
-      <w:r>
-        <w:rPr>
-          <w:sz w:val="22"/>
-          <w:szCs w:val="22"/>
-          <w:lang w:val="de-DE" w:eastAsia="de-DE"/>
+        <w:rPr>
+          <w:noProof/>
+        </w:rPr>
+      </w:pPr>
+      <w:r>
+        <w:rPr>
+          <w:noProof/>
+        </w:rPr>
+        <w:t>3.</w:t>
+      </w:r>
+      <w:r>
+        <w:rPr>
+          <w:noProof/>
         </w:rPr>
         <w:tab/>
       </w:r>
       <w:r>
-        <w:t>Basic Flow</w:t>
-      </w:r>
-      <w:r>
+        <w:rPr>
+          <w:noProof/>
+        </w:rPr>
+        <w:t>Special Requirements</w:t>
+      </w:r>
+      <w:r>
+        <w:rPr>
+          <w:noProof/>
+        </w:rPr>
         <w:tab/>
-        <w:t>5</w:t>
-      </w:r>
-    </w:p>
-    <w:p>
-      <w:pPr>
-        <w:pStyle w:val="Inhaltsverzeichnis2"/>
+      </w:r>
+      <w:r>
+        <w:rPr>
+          <w:noProof/>
+        </w:rPr>
+        <w:fldChar w:fldCharType="begin"/>
+      </w:r>
+      <w:r>
+        <w:rPr>
+          <w:noProof/>
+        </w:rPr>
+        <w:instrText xml:space="preserve"> PAGEREF _Toc447708271 \h </w:instrText>
+      </w:r>
+      <w:r>
+        <w:rPr>
+          <w:noProof/>
+        </w:rPr>
+      </w:r>
+      <w:r>
+        <w:rPr>
+          <w:noProof/>
+        </w:rPr>
+        <w:fldChar w:fldCharType="separate"/>
+      </w:r>
+      <w:r>
+        <w:rPr>
+          <w:noProof/>
+        </w:rPr>
+        <w:t>6</w:t>
+      </w:r>
+      <w:r>
+        <w:rPr>
+          <w:noProof/>
+        </w:rPr>
+        <w:fldChar w:fldCharType="end"/>
+      </w:r>
+    </w:p>
+    <w:p>
+      <w:pPr>
+        <w:pStyle w:val="Verzeichnis1"/>
         <w:tabs>
-          <w:tab w:val="left" w:pos="1000"/>
+          <w:tab w:val="left" w:pos="400"/>
+          <w:tab w:val="right" w:pos="9350"/>
         </w:tabs>
-      </w:pPr>
-      <w:r>
-        <w:t>2.2</w:t>
-      </w:r>
-      <w:r>
-        <w:rPr>
-          <w:sz w:val="22"/>
-          <w:szCs w:val="22"/>
-          <w:lang w:val="de-DE" w:eastAsia="de-DE"/>
+        <w:rPr>
+          <w:noProof/>
+        </w:rPr>
+      </w:pPr>
+      <w:r>
+        <w:rPr>
+          <w:noProof/>
+        </w:rPr>
+        <w:t>4.</w:t>
+      </w:r>
+      <w:r>
+        <w:rPr>
+          <w:noProof/>
         </w:rPr>
         <w:tab/>
       </w:r>
       <w:r>
-        <w:t>Alternative Flows</w:t>
-      </w:r>
-      <w:r>
+        <w:rPr>
+          <w:noProof/>
+        </w:rPr>
+        <w:t>Preconditions</w:t>
+      </w:r>
+      <w:r>
+        <w:rPr>
+          <w:noProof/>
+        </w:rPr>
         <w:tab/>
+      </w:r>
+      <w:r>
+        <w:rPr>
+          <w:noProof/>
+        </w:rPr>
+        <w:fldChar w:fldCharType="begin"/>
+      </w:r>
+      <w:r>
+        <w:rPr>
+          <w:noProof/>
+        </w:rPr>
+        <w:instrText xml:space="preserve"> PAGEREF _Toc447708272 \h </w:instrText>
+      </w:r>
+      <w:r>
+        <w:rPr>
+          <w:noProof/>
+        </w:rPr>
+      </w:r>
+      <w:r>
+        <w:rPr>
+          <w:noProof/>
+        </w:rPr>
+        <w:fldChar w:fldCharType="separate"/>
+      </w:r>
+      <w:r>
+        <w:rPr>
+          <w:noProof/>
+        </w:rPr>
         <w:t>6</w:t>
       </w:r>
-    </w:p>
-    <w:p>
-      <w:pPr>
-        <w:pStyle w:val="Inhaltsverzeichnis3"/>
-      </w:pPr>
-      <w:r>
-        <w:t>2.2.1</w:t>
-      </w:r>
-      <w:r>
-        <w:rPr>
-          <w:sz w:val="22"/>
-          <w:szCs w:val="22"/>
-          <w:lang w:val="en-GB" w:eastAsia="de-DE"/>
+      <w:r>
+        <w:rPr>
+          <w:noProof/>
+        </w:rPr>
+        <w:fldChar w:fldCharType="end"/>
+      </w:r>
+    </w:p>
+    <w:p>
+      <w:pPr>
+        <w:pStyle w:val="Verzeichnis1"/>
+        <w:tabs>
+          <w:tab w:val="left" w:pos="400"/>
+          <w:tab w:val="right" w:pos="9350"/>
+        </w:tabs>
+        <w:rPr>
+          <w:noProof/>
+        </w:rPr>
+      </w:pPr>
+      <w:r>
+        <w:rPr>
+          <w:noProof/>
+        </w:rPr>
+        <w:t>5.</w:t>
+      </w:r>
+      <w:r>
+        <w:rPr>
+          <w:noProof/>
         </w:rPr>
         <w:tab/>
       </w:r>
       <w:r>
-        <w:t>Open wiki in the menu</w:t>
-      </w:r>
-      <w:r>
+        <w:rPr>
+          <w:noProof/>
+        </w:rPr>
+        <w:t>Postconditions</w:t>
+      </w:r>
+      <w:r>
+        <w:rPr>
+          <w:noProof/>
+        </w:rPr>
         <w:tab/>
+      </w:r>
+      <w:r>
+        <w:rPr>
+          <w:noProof/>
+        </w:rPr>
+        <w:fldChar w:fldCharType="begin"/>
+      </w:r>
+      <w:r>
+        <w:rPr>
+          <w:noProof/>
+        </w:rPr>
+        <w:instrText xml:space="preserve"> PAGEREF _Toc447708273 \h </w:instrText>
+      </w:r>
+      <w:r>
+        <w:rPr>
+          <w:noProof/>
+        </w:rPr>
+      </w:r>
+      <w:r>
+        <w:rPr>
+          <w:noProof/>
+        </w:rPr>
+        <w:fldChar w:fldCharType="separate"/>
+      </w:r>
+      <w:r>
+        <w:rPr>
+          <w:noProof/>
+        </w:rPr>
         <w:t>6</w:t>
       </w:r>
-    </w:p>
-    <w:p>
-      <w:pPr>
-        <w:pStyle w:val="Inhaltsverzeichnis1"/>
+      <w:r>
+        <w:rPr>
+          <w:noProof/>
+        </w:rPr>
+        <w:fldChar w:fldCharType="end"/>
+      </w:r>
+    </w:p>
+    <w:p>
+      <w:pPr>
+        <w:pStyle w:val="Verzeichnis2"/>
         <w:tabs>
-          <w:tab w:val="left" w:pos="432"/>
+          <w:tab w:val="left" w:pos="880"/>
+          <w:tab w:val="right" w:pos="9350"/>
         </w:tabs>
-      </w:pPr>
-      <w:r>
-        <w:t>3.</w:t>
-      </w:r>
-      <w:r>
-        <w:rPr>
-          <w:sz w:val="22"/>
-          <w:szCs w:val="22"/>
-          <w:lang w:val="en-GB" w:eastAsia="de-DE"/>
+        <w:rPr>
+          <w:noProof/>
+        </w:rPr>
+      </w:pPr>
+      <w:r>
+        <w:rPr>
+          <w:noProof/>
+        </w:rPr>
+        <w:t>5.1</w:t>
+      </w:r>
+      <w:r>
+        <w:rPr>
+          <w:noProof/>
         </w:rPr>
         <w:tab/>
       </w:r>
       <w:r>
-        <w:t>Special Requirements</w:t>
-      </w:r>
-      <w:r>
+        <w:rPr>
+          <w:noProof/>
+        </w:rPr>
+        <w:t>Can’t click away</w:t>
+      </w:r>
+      <w:r>
+        <w:rPr>
+          <w:noProof/>
+        </w:rPr>
         <w:tab/>
+      </w:r>
+      <w:r>
+        <w:rPr>
+          <w:noProof/>
+        </w:rPr>
+        <w:fldChar w:fldCharType="begin"/>
+      </w:r>
+      <w:r>
+        <w:rPr>
+          <w:noProof/>
+        </w:rPr>
+        <w:instrText xml:space="preserve"> PAGEREF _Toc447708274 \h </w:instrText>
+      </w:r>
+      <w:r>
+        <w:rPr>
+          <w:noProof/>
+        </w:rPr>
+      </w:r>
+      <w:r>
+        <w:rPr>
+          <w:noProof/>
+        </w:rPr>
+        <w:fldChar w:fldCharType="separate"/>
+      </w:r>
+      <w:r>
+        <w:rPr>
+          <w:noProof/>
+        </w:rPr>
         <w:t>6</w:t>
       </w:r>
-    </w:p>
-    <w:p>
-      <w:pPr>
-        <w:pStyle w:val="Inhaltsverzeichnis1"/>
+      <w:r>
+        <w:rPr>
+          <w:noProof/>
+        </w:rPr>
+        <w:fldChar w:fldCharType="end"/>
+      </w:r>
+    </w:p>
+    <w:p>
+      <w:pPr>
+        <w:pStyle w:val="Verzeichnis1"/>
         <w:tabs>
-          <w:tab w:val="left" w:pos="432"/>
+          <w:tab w:val="left" w:pos="400"/>
+          <w:tab w:val="right" w:pos="9350"/>
         </w:tabs>
-      </w:pPr>
-      <w:r>
-        <w:t>4.</w:t>
-      </w:r>
-      <w:r>
-        <w:rPr>
-          <w:sz w:val="22"/>
-          <w:szCs w:val="22"/>
-          <w:lang w:val="en-GB" w:eastAsia="de-DE"/>
+        <w:rPr>
+          <w:noProof/>
+        </w:rPr>
+      </w:pPr>
+      <w:r>
+        <w:rPr>
+          <w:noProof/>
+        </w:rPr>
+        <w:t>6.</w:t>
+      </w:r>
+      <w:r>
+        <w:rPr>
+          <w:noProof/>
         </w:rPr>
         <w:tab/>
       </w:r>
       <w:r>
-        <w:t>Preconditions</w:t>
-      </w:r>
-      <w:r>
+        <w:rPr>
+          <w:noProof/>
+        </w:rPr>
+        <w:t>Extension Points</w:t>
+      </w:r>
+      <w:r>
+        <w:rPr>
+          <w:noProof/>
+        </w:rPr>
         <w:tab/>
+      </w:r>
+      <w:r>
+        <w:rPr>
+          <w:noProof/>
+        </w:rPr>
+        <w:fldChar w:fldCharType="begin"/>
+      </w:r>
+      <w:r>
+        <w:rPr>
+          <w:noProof/>
+        </w:rPr>
+        <w:instrText xml:space="preserve"> PAGEREF _Toc447708275 \h </w:instrText>
+      </w:r>
+      <w:r>
+        <w:rPr>
+          <w:noProof/>
+        </w:rPr>
+      </w:r>
+      <w:r>
+        <w:rPr>
+          <w:noProof/>
+        </w:rPr>
+        <w:fldChar w:fldCharType="separate"/>
+      </w:r>
+      <w:r>
+        <w:rPr>
+          <w:noProof/>
+        </w:rPr>
         <w:t>6</w:t>
       </w:r>
-    </w:p>
-    <w:p>
-      <w:pPr>
-        <w:pStyle w:val="Inhaltsverzeichnis1"/>
-        <w:tabs>
-          <w:tab w:val="left" w:pos="432"/>
-        </w:tabs>
-      </w:pPr>
-      <w:r>
-        <w:t>5.</w:t>
-      </w:r>
-      <w:r>
-        <w:rPr>
-          <w:sz w:val="22"/>
-          <w:szCs w:val="22"/>
-          <w:lang w:val="en-GB" w:eastAsia="de-DE"/>
-        </w:rPr>
-        <w:tab/>
-      </w:r>
-      <w:r>
-        <w:t>Postconditions</w:t>
-      </w:r>
-      <w:r>
-        <w:tab/>
-        <w:t>6</w:t>
-      </w:r>
-    </w:p>
-    <w:p>
-      <w:pPr>
-        <w:pStyle w:val="Inhaltsverzeichnis1"/>
-        <w:tabs>
-          <w:tab w:val="left" w:pos="432"/>
-        </w:tabs>
-      </w:pPr>
-      <w:r>
-        <w:t>6.</w:t>
-      </w:r>
-      <w:r>
-        <w:rPr>
-          <w:sz w:val="22"/>
-          <w:szCs w:val="22"/>
-          <w:lang w:val="en-GB" w:eastAsia="de-DE"/>
-        </w:rPr>
-        <w:tab/>
-      </w:r>
-      <w:r>
-        <w:t>Extension Points</w:t>
-      </w:r>
-      <w:r>
-        <w:tab/>
-        <w:t>6</w:t>
+      <w:r>
+        <w:rPr>
+          <w:noProof/>
+        </w:rPr>
+        <w:fldChar w:fldCharType="end"/>
       </w:r>
     </w:p>
     <w:p>
@@ -1131,213 +1628,117 @@
           <w:rFonts w:ascii="Times New Roman" w:hAnsi="Times New Roman"/>
         </w:rPr>
       </w:pPr>
-      <w:bookmarkStart w:id="0" w:name="_Toc423410237"/>
-      <w:bookmarkStart w:id="1" w:name="_Toc425054503"/>
-    </w:p>
-    <w:p>
-      <w:pPr>
-        <w:pStyle w:val="Titel"/>
+      <w:r>
         <w:rPr>
           <w:rFonts w:ascii="Times New Roman" w:hAnsi="Times New Roman"/>
         </w:rPr>
-      </w:pPr>
-    </w:p>
-    <w:p>
-      <w:pPr>
-        <w:pStyle w:val="Titel"/>
-        <w:rPr>
-          <w:rFonts w:ascii="Times New Roman" w:hAnsi="Times New Roman"/>
-        </w:rPr>
-      </w:pPr>
-    </w:p>
-    <w:p>
-      <w:pPr>
-        <w:pStyle w:val="Titel"/>
-        <w:rPr>
-          <w:rFonts w:ascii="Times New Roman" w:hAnsi="Times New Roman"/>
-        </w:rPr>
-      </w:pPr>
-    </w:p>
-    <w:p>
-      <w:pPr>
-        <w:pStyle w:val="Titel"/>
-        <w:rPr>
-          <w:rFonts w:ascii="Times New Roman" w:hAnsi="Times New Roman"/>
-        </w:rPr>
-      </w:pPr>
-    </w:p>
-    <w:p>
-      <w:pPr>
-        <w:pStyle w:val="Titel"/>
-        <w:rPr>
-          <w:rFonts w:ascii="Times New Roman" w:hAnsi="Times New Roman"/>
-        </w:rPr>
-      </w:pPr>
-    </w:p>
-    <w:p>
-      <w:pPr>
-        <w:pStyle w:val="Titel"/>
-        <w:rPr>
-          <w:rFonts w:ascii="Times New Roman" w:hAnsi="Times New Roman"/>
-        </w:rPr>
-      </w:pPr>
-    </w:p>
-    <w:p>
-      <w:pPr>
-        <w:pStyle w:val="Titel"/>
-        <w:rPr>
-          <w:rFonts w:ascii="Times New Roman" w:hAnsi="Times New Roman"/>
-        </w:rPr>
-      </w:pPr>
-    </w:p>
-    <w:p>
-      <w:pPr>
-        <w:pStyle w:val="Titel"/>
-        <w:rPr>
-          <w:rFonts w:ascii="Times New Roman" w:hAnsi="Times New Roman"/>
-        </w:rPr>
-      </w:pPr>
-    </w:p>
-    <w:p>
-      <w:pPr>
-        <w:pStyle w:val="Titel"/>
-        <w:rPr>
-          <w:rFonts w:ascii="Times New Roman" w:hAnsi="Times New Roman"/>
-        </w:rPr>
-      </w:pPr>
-    </w:p>
-    <w:p>
-      <w:pPr>
-        <w:pStyle w:val="Titel"/>
-        <w:rPr>
-          <w:rFonts w:ascii="Times New Roman" w:hAnsi="Times New Roman"/>
-        </w:rPr>
-      </w:pPr>
-    </w:p>
-    <w:p>
-      <w:pPr>
-        <w:pStyle w:val="Titel"/>
-        <w:rPr>
-          <w:rFonts w:ascii="Times New Roman" w:hAnsi="Times New Roman"/>
-        </w:rPr>
-      </w:pPr>
-    </w:p>
-    <w:p>
-      <w:pPr>
-        <w:pStyle w:val="Titel"/>
-        <w:rPr>
-          <w:rFonts w:ascii="Times New Roman" w:hAnsi="Times New Roman"/>
-        </w:rPr>
-      </w:pPr>
-    </w:p>
-    <w:p>
-      <w:pPr>
-        <w:pStyle w:val="Titel"/>
-        <w:rPr>
-          <w:rFonts w:ascii="Times New Roman" w:hAnsi="Times New Roman"/>
-        </w:rPr>
-      </w:pPr>
-    </w:p>
-    <w:p>
-      <w:pPr>
-        <w:pStyle w:val="Titel"/>
-        <w:rPr>
-          <w:rFonts w:ascii="Times New Roman" w:hAnsi="Times New Roman"/>
-        </w:rPr>
-      </w:pPr>
-    </w:p>
-    <w:p>
-      <w:pPr>
-        <w:pStyle w:val="Titel"/>
-        <w:rPr>
-          <w:rFonts w:ascii="Times New Roman" w:hAnsi="Times New Roman"/>
-        </w:rPr>
-      </w:pPr>
-    </w:p>
-    <w:p>
-      <w:pPr>
-        <w:pStyle w:val="Titel"/>
-        <w:rPr>
-          <w:rFonts w:ascii="Times New Roman" w:hAnsi="Times New Roman"/>
-        </w:rPr>
-      </w:pPr>
-    </w:p>
-    <w:p>
-      <w:pPr>
-        <w:pStyle w:val="Titel"/>
-        <w:rPr>
-          <w:rFonts w:ascii="Times New Roman" w:hAnsi="Times New Roman"/>
-        </w:rPr>
-      </w:pPr>
-    </w:p>
-    <w:p>
-      <w:pPr>
-        <w:pStyle w:val="Titel"/>
-        <w:rPr>
-          <w:rFonts w:ascii="Times New Roman" w:hAnsi="Times New Roman"/>
-        </w:rPr>
-      </w:pPr>
-    </w:p>
-    <w:p>
-      <w:pPr>
-        <w:pStyle w:val="Titel"/>
-        <w:rPr>
-          <w:rFonts w:ascii="Times New Roman" w:hAnsi="Times New Roman"/>
-        </w:rPr>
-      </w:pPr>
-    </w:p>
-    <w:p>
-      <w:pPr>
-        <w:pStyle w:val="Titel"/>
-        <w:rPr>
-          <w:rFonts w:ascii="Times New Roman" w:hAnsi="Times New Roman"/>
-        </w:rPr>
-      </w:pPr>
-      <w:r>
-        <w:rPr>
-          <w:rFonts w:ascii="Times New Roman" w:hAnsi="Times New Roman"/>
-        </w:rPr>
-        <w:lastRenderedPageBreak/>
-        <w:t>Use-Case Specification</w:t>
-      </w:r>
-      <w:r>
-        <w:rPr>
-          <w:rFonts w:ascii="Times New Roman" w:hAnsi="Times New Roman"/>
-        </w:rPr>
-        <w:t>:</w:t>
-      </w:r>
-      <w:r>
-        <w:rPr>
-          <w:rFonts w:ascii="Times New Roman" w:hAnsi="Times New Roman"/>
-        </w:rPr>
-        <w:t xml:space="preserve"> View </w:t>
-      </w:r>
-      <w:r>
-        <w:rPr>
-          <w:rFonts w:ascii="Times New Roman" w:hAnsi="Times New Roman"/>
-        </w:rPr>
-        <w:t>Wiki</w:t>
-      </w:r>
-      <w:r>
-        <w:rPr>
-          <w:rFonts w:ascii="Times New Roman" w:hAnsi="Times New Roman"/>
-        </w:rPr>
-        <w:t xml:space="preserve"> </w:t>
-      </w:r>
-      <w:bookmarkEnd w:id="0"/>
-      <w:bookmarkEnd w:id="1"/>
-      <w:r>
-        <w:rPr>
-          <w:rFonts w:ascii="Times New Roman" w:hAnsi="Times New Roman"/>
-        </w:rPr>
-        <w:t xml:space="preserve"> </w:t>
-      </w:r>
-      <w:r>
-        <w:rPr>
-          <w:rFonts w:ascii="Times New Roman" w:hAnsi="Times New Roman"/>
-        </w:rPr>
         <w:fldChar w:fldCharType="end"/>
       </w:r>
+    </w:p>
+    <w:p>
+      <w:pPr>
+        <w:pStyle w:val="InfoBlue"/>
+      </w:pPr>
+    </w:p>
+    <w:p>
+      <w:pPr>
+        <w:pStyle w:val="InfoBlue"/>
+      </w:pPr>
+    </w:p>
+    <w:p>
+      <w:pPr>
+        <w:pStyle w:val="InfoBlue"/>
+      </w:pPr>
+    </w:p>
+    <w:p>
+      <w:pPr>
+        <w:pStyle w:val="InfoBlue"/>
+      </w:pPr>
+    </w:p>
+    <w:p>
+      <w:pPr>
+        <w:pStyle w:val="InfoBlue"/>
+      </w:pPr>
+    </w:p>
+    <w:p>
+      <w:pPr>
+        <w:pStyle w:val="InfoBlue"/>
+      </w:pPr>
+    </w:p>
+    <w:p>
+      <w:pPr>
+        <w:pStyle w:val="InfoBlue"/>
+      </w:pPr>
+    </w:p>
+    <w:p>
+      <w:pPr>
+        <w:pStyle w:val="InfoBlue"/>
+      </w:pPr>
+    </w:p>
+    <w:p>
+      <w:pPr>
+        <w:pStyle w:val="InfoBlue"/>
+      </w:pPr>
+    </w:p>
+    <w:p>
+      <w:pPr>
+        <w:pStyle w:val="InfoBlue"/>
+      </w:pPr>
+    </w:p>
+    <w:p>
+      <w:pPr>
+        <w:pStyle w:val="InfoBlue"/>
+      </w:pPr>
+    </w:p>
+    <w:p>
+      <w:pPr>
+        <w:pStyle w:val="InfoBlue"/>
+      </w:pPr>
+    </w:p>
+    <w:p>
+      <w:pPr>
+        <w:pStyle w:val="InfoBlue"/>
+      </w:pPr>
+    </w:p>
+    <w:p>
+      <w:pPr>
+        <w:pStyle w:val="InfoBlue"/>
+      </w:pPr>
+    </w:p>
+    <w:p>
+      <w:pPr>
+        <w:pStyle w:val="InfoBlue"/>
+      </w:pPr>
+    </w:p>
+    <w:p>
+      <w:pPr>
+        <w:pStyle w:val="InfoBlue"/>
+      </w:pPr>
+    </w:p>
+    <w:p>
+      <w:pPr>
+        <w:pStyle w:val="InfoBlue"/>
+      </w:pPr>
+    </w:p>
+    <w:p>
+      <w:pPr>
+        <w:pStyle w:val="InfoBlue"/>
+      </w:pPr>
+    </w:p>
+    <w:p>
+      <w:pPr>
+        <w:pStyle w:val="InfoBlue"/>
+      </w:pPr>
+    </w:p>
+    <w:p>
+      <w:pPr>
+        <w:pStyle w:val="InfoBlue"/>
+      </w:pPr>
+    </w:p>
+    <w:p>
+      <w:pPr>
+        <w:pStyle w:val="InfoBlue"/>
+      </w:pPr>
     </w:p>
     <w:p>
       <w:pPr>
@@ -1355,14 +1756,17 @@
           <w:rFonts w:ascii="Times New Roman" w:hAnsi="Times New Roman"/>
         </w:rPr>
       </w:pPr>
-      <w:bookmarkStart w:id="2" w:name="_Toc435884346"/>
+      <w:bookmarkStart w:id="1" w:name="_Toc435884346"/>
+      <w:bookmarkStart w:id="2" w:name="_Toc447708265"/>
+      <w:bookmarkEnd w:id="1"/>
+      <w:r>
+        <w:rPr>
+          <w:rFonts w:ascii="Times New Roman" w:hAnsi="Times New Roman"/>
+        </w:rPr>
+        <w:lastRenderedPageBreak/>
+        <w:t>Use-Case View Wiki</w:t>
+      </w:r>
       <w:bookmarkEnd w:id="2"/>
-      <w:r>
-        <w:rPr>
-          <w:rFonts w:ascii="Times New Roman" w:hAnsi="Times New Roman"/>
-        </w:rPr>
-        <w:t>Use-Case View Wiki</w:t>
-      </w:r>
     </w:p>
     <w:p>
       <w:pPr>
@@ -1378,6 +1782,7 @@
       <w:bookmarkStart w:id="3" w:name="_Toc435884347"/>
       <w:bookmarkStart w:id="4" w:name="_Toc423410238"/>
       <w:bookmarkStart w:id="5" w:name="_Toc425054504"/>
+      <w:bookmarkStart w:id="6" w:name="_Toc447708266"/>
       <w:bookmarkEnd w:id="3"/>
       <w:bookmarkEnd w:id="4"/>
       <w:bookmarkEnd w:id="5"/>
@@ -1387,16 +1792,14 @@
         </w:rPr>
         <w:t>Brief Description</w:t>
       </w:r>
+      <w:bookmarkEnd w:id="6"/>
     </w:p>
     <w:p>
       <w:pPr>
         <w:ind w:left="720"/>
       </w:pPr>
       <w:r>
-        <w:t>The Use-Case “View Wiki” allows the</w:t>
-      </w:r>
-      <w:r>
-        <w:t xml:space="preserve"> user to read information of all playable characters. The information is limited but they involve a picture, name, nickname and a short description. The user can scroll down or can search a character.</w:t>
+        <w:t>The Use-Case “View Wiki” allows the user to read information of all playable characters. The information is limited but they involve a picture, name, nickname and a short description. The user can scroll down or can search a character.</w:t>
       </w:r>
     </w:p>
     <w:p>
@@ -1404,14 +1807,10 @@
         <w:ind w:left="720"/>
       </w:pPr>
       <w:r>
-        <w:t>Also this view has a button to add new characters to th</w:t>
-      </w:r>
-      <w:r>
-        <w:t xml:space="preserve">e game/database </w:t>
+        <w:t xml:space="preserve">Also this view has a button to add new characters to the game/database </w:t>
       </w:r>
       <w:r>
         <w:br/>
-        <w:t xml:space="preserve">(UseCase Add Character – tbd. /4. Semester) </w:t>
       </w:r>
     </w:p>
     <w:p>
@@ -1441,7 +1840,7 @@
                     </pic:cNvPicPr>
                   </pic:nvPicPr>
                   <pic:blipFill>
-                    <a:blip r:embed="rId8"/>
+                    <a:blip r:embed="rId9"/>
                     <a:stretch>
                       <a:fillRect/>
                     </a:stretch>
@@ -1491,19 +1890,20 @@
           <w:rFonts w:ascii="Times New Roman" w:hAnsi="Times New Roman"/>
         </w:rPr>
       </w:pPr>
-      <w:bookmarkStart w:id="6" w:name="_Toc423410239"/>
-      <w:bookmarkStart w:id="7" w:name="_Toc425054505"/>
-      <w:bookmarkStart w:id="8" w:name="_Toc435884348"/>
-      <w:bookmarkEnd w:id="6"/>
+      <w:bookmarkStart w:id="7" w:name="_Toc423410239"/>
+      <w:bookmarkStart w:id="8" w:name="_Toc425054505"/>
+      <w:bookmarkStart w:id="9" w:name="_Toc435884348"/>
+      <w:bookmarkStart w:id="10" w:name="_Toc447708267"/>
       <w:bookmarkEnd w:id="7"/>
       <w:bookmarkEnd w:id="8"/>
+      <w:bookmarkEnd w:id="9"/>
       <w:r>
         <w:rPr>
           <w:rFonts w:ascii="Times New Roman" w:hAnsi="Times New Roman"/>
         </w:rPr>
-        <w:lastRenderedPageBreak/>
         <w:t>Flow of Events</w:t>
       </w:r>
+      <w:bookmarkEnd w:id="10"/>
     </w:p>
     <w:p>
       <w:pPr>
@@ -1517,18 +1917,20 @@
           <w:rFonts w:ascii="Times New Roman" w:hAnsi="Times New Roman"/>
         </w:rPr>
       </w:pPr>
-      <w:bookmarkStart w:id="9" w:name="_Toc423410240"/>
-      <w:bookmarkStart w:id="10" w:name="_Toc425054506"/>
-      <w:bookmarkStart w:id="11" w:name="_Toc435884349"/>
+      <w:bookmarkStart w:id="11" w:name="_Toc423410240"/>
+      <w:bookmarkStart w:id="12" w:name="_Toc425054506"/>
+      <w:bookmarkStart w:id="13" w:name="_Toc435884349"/>
+      <w:bookmarkStart w:id="14" w:name="_Toc447708268"/>
       <w:r>
         <w:rPr>
           <w:rFonts w:ascii="Times New Roman" w:hAnsi="Times New Roman"/>
         </w:rPr>
         <w:t>Basic Flow</w:t>
       </w:r>
-      <w:bookmarkEnd w:id="9"/>
-      <w:bookmarkEnd w:id="10"/>
       <w:bookmarkEnd w:id="11"/>
+      <w:bookmarkEnd w:id="12"/>
+      <w:bookmarkEnd w:id="13"/>
+      <w:bookmarkEnd w:id="14"/>
       <w:r>
         <w:rPr>
           <w:rFonts w:ascii="Times New Roman" w:hAnsi="Times New Roman"/>
@@ -1548,6 +1950,7 @@
           <w:noProof/>
           <w:lang w:val="de-DE" w:eastAsia="de-DE"/>
         </w:rPr>
+        <w:lastRenderedPageBreak/>
         <w:drawing>
           <wp:anchor distT="0" distB="0" distL="0" distR="0" simplePos="0" relativeHeight="251658240" behindDoc="0" locked="0" layoutInCell="1" allowOverlap="1">
             <wp:simplePos x="0" y="0"/>
@@ -1574,7 +1977,7 @@
                     </pic:cNvPicPr>
                   </pic:nvPicPr>
                   <pic:blipFill>
-                    <a:blip r:embed="rId9"/>
+                    <a:blip r:embed="rId10"/>
                     <a:stretch>
                       <a:fillRect/>
                     </a:stretch>
@@ -1659,7 +2062,7 @@
                     </pic:cNvPicPr>
                   </pic:nvPicPr>
                   <pic:blipFill>
-                    <a:blip r:embed="rId10"/>
+                    <a:blip r:embed="rId11"/>
                     <a:stretch>
                       <a:fillRect/>
                     </a:stretch>
@@ -1698,13 +2101,7 @@
         <w:rPr>
           <w:lang w:eastAsia="de-DE"/>
         </w:rPr>
-        <w:t xml:space="preserve">Scenario 2: Open </w:t>
-      </w:r>
-      <w:r>
-        <w:rPr>
-          <w:lang w:eastAsia="de-DE"/>
-        </w:rPr>
-        <w:t>Wiki in the menu</w:t>
+        <w:t>Scenario 2: Open Wiki in the menu</w:t>
       </w:r>
     </w:p>
     <w:p>
@@ -1734,7 +2131,7 @@
                     </pic:cNvPicPr>
                   </pic:nvPicPr>
                   <pic:blipFill>
-                    <a:blip r:embed="rId11"/>
+                    <a:blip r:embed="rId12"/>
                     <a:stretch>
                       <a:fillRect/>
                     </a:stretch>
@@ -1774,18 +2171,20 @@
           <w:rFonts w:ascii="Times New Roman" w:hAnsi="Times New Roman"/>
         </w:rPr>
       </w:pPr>
-      <w:bookmarkStart w:id="12" w:name="_Toc435884350"/>
-      <w:bookmarkStart w:id="13" w:name="_Toc423410241"/>
-      <w:bookmarkStart w:id="14" w:name="_Toc425054507"/>
-      <w:bookmarkEnd w:id="12"/>
-      <w:bookmarkEnd w:id="13"/>
-      <w:bookmarkEnd w:id="14"/>
+      <w:bookmarkStart w:id="15" w:name="_Toc435884350"/>
+      <w:bookmarkStart w:id="16" w:name="_Toc423410241"/>
+      <w:bookmarkStart w:id="17" w:name="_Toc425054507"/>
+      <w:bookmarkStart w:id="18" w:name="_Toc447708269"/>
+      <w:bookmarkEnd w:id="15"/>
+      <w:bookmarkEnd w:id="16"/>
+      <w:bookmarkEnd w:id="17"/>
       <w:r>
         <w:rPr>
           <w:rFonts w:ascii="Times New Roman" w:hAnsi="Times New Roman"/>
         </w:rPr>
         <w:t>Alternative Flows</w:t>
       </w:r>
+      <w:bookmarkEnd w:id="18"/>
     </w:p>
     <w:p>
       <w:pPr>
@@ -1801,8 +2200,9 @@
           <w:i w:val="0"/>
         </w:rPr>
       </w:pPr>
-      <w:bookmarkStart w:id="15" w:name="_Toc435884351"/>
-      <w:bookmarkEnd w:id="15"/>
+      <w:bookmarkStart w:id="19" w:name="_Toc435884351"/>
+      <w:bookmarkStart w:id="20" w:name="_Toc447708270"/>
+      <w:bookmarkEnd w:id="19"/>
       <w:r>
         <w:rPr>
           <w:rFonts w:ascii="Times New Roman" w:hAnsi="Times New Roman"/>
@@ -1811,13 +2211,12 @@
         </w:rPr>
         <w:t>Open wiki in the menu</w:t>
       </w:r>
+      <w:bookmarkEnd w:id="20"/>
     </w:p>
     <w:p>
       <w:pPr>
         <w:ind w:left="720" w:firstLine="360"/>
       </w:pPr>
-      <w:bookmarkStart w:id="16" w:name="_GoBack"/>
-      <w:bookmarkEnd w:id="16"/>
       <w:r>
         <w:t>The user can use the button “Wiki” in the menu “Hilfe”.</w:t>
       </w:r>
@@ -1833,18 +2232,20 @@
           <w:rFonts w:ascii="Times New Roman" w:hAnsi="Times New Roman"/>
         </w:rPr>
       </w:pPr>
-      <w:bookmarkStart w:id="17" w:name="_Toc423410251"/>
-      <w:bookmarkStart w:id="18" w:name="_Toc425054510"/>
-      <w:bookmarkStart w:id="19" w:name="_Toc435884352"/>
-      <w:bookmarkEnd w:id="17"/>
-      <w:bookmarkEnd w:id="18"/>
-      <w:bookmarkEnd w:id="19"/>
+      <w:bookmarkStart w:id="21" w:name="_Toc423410251"/>
+      <w:bookmarkStart w:id="22" w:name="_Toc425054510"/>
+      <w:bookmarkStart w:id="23" w:name="_Toc435884352"/>
+      <w:bookmarkStart w:id="24" w:name="_Toc447708271"/>
+      <w:bookmarkEnd w:id="21"/>
+      <w:bookmarkEnd w:id="22"/>
+      <w:bookmarkEnd w:id="23"/>
       <w:r>
         <w:rPr>
           <w:rFonts w:ascii="Times New Roman" w:hAnsi="Times New Roman"/>
         </w:rPr>
         <w:t>Special Requirements</w:t>
       </w:r>
+      <w:bookmarkEnd w:id="24"/>
     </w:p>
     <w:p>
       <w:pPr>
@@ -1866,47 +2267,20 @@
           <w:rFonts w:ascii="Times New Roman" w:hAnsi="Times New Roman"/>
         </w:rPr>
       </w:pPr>
-      <w:bookmarkStart w:id="20" w:name="_Toc423410253"/>
-      <w:bookmarkStart w:id="21" w:name="_Toc425054512"/>
-      <w:bookmarkStart w:id="22" w:name="_Toc435884353"/>
-      <w:bookmarkEnd w:id="20"/>
-      <w:bookmarkEnd w:id="21"/>
-      <w:bookmarkEnd w:id="22"/>
+      <w:bookmarkStart w:id="25" w:name="_Toc423410253"/>
+      <w:bookmarkStart w:id="26" w:name="_Toc425054512"/>
+      <w:bookmarkStart w:id="27" w:name="_Toc435884353"/>
+      <w:bookmarkStart w:id="28" w:name="_Toc447708272"/>
+      <w:bookmarkEnd w:id="25"/>
+      <w:bookmarkEnd w:id="26"/>
+      <w:bookmarkEnd w:id="27"/>
       <w:r>
         <w:rPr>
           <w:rFonts w:ascii="Times New Roman" w:hAnsi="Times New Roman"/>
         </w:rPr>
         <w:t>Preconditions</w:t>
       </w:r>
-    </w:p>
-    <w:p>
-      <w:pPr>
-        <w:pStyle w:val="berschrift2"/>
-        <w:numPr>
-          <w:ilvl w:val="1"/>
-          <w:numId w:val="1"/>
-        </w:numPr>
-        <w:rPr>
-          <w:rFonts w:ascii="Times New Roman" w:hAnsi="Times New Roman"/>
-        </w:rPr>
-      </w:pPr>
-      <w:r>
-        <w:rPr>
-          <w:rFonts w:ascii="Times New Roman" w:hAnsi="Times New Roman"/>
-        </w:rPr>
-        <w:t>There is not an active game</w:t>
-      </w:r>
-    </w:p>
-    <w:p>
-      <w:pPr>
-        <w:ind w:left="720"/>
-      </w:pPr>
-      <w:r>
-        <w:t>The user can’t open the wiki current an active game. He can open the wik</w:t>
-      </w:r>
-      <w:r>
-        <w:t>i if he is on the main screen.</w:t>
-      </w:r>
+      <w:bookmarkEnd w:id="28"/>
     </w:p>
     <w:p>
       <w:pPr>
@@ -1920,18 +2294,20 @@
           <w:rFonts w:ascii="Times New Roman" w:hAnsi="Times New Roman"/>
         </w:rPr>
       </w:pPr>
-      <w:bookmarkStart w:id="23" w:name="_Toc423410255"/>
-      <w:bookmarkStart w:id="24" w:name="_Toc425054514"/>
-      <w:bookmarkStart w:id="25" w:name="_Toc435884354"/>
-      <w:bookmarkEnd w:id="23"/>
-      <w:bookmarkEnd w:id="24"/>
-      <w:bookmarkEnd w:id="25"/>
+      <w:bookmarkStart w:id="29" w:name="_Toc423410255"/>
+      <w:bookmarkStart w:id="30" w:name="_Toc425054514"/>
+      <w:bookmarkStart w:id="31" w:name="_Toc435884354"/>
+      <w:bookmarkStart w:id="32" w:name="_Toc447708273"/>
+      <w:bookmarkEnd w:id="29"/>
+      <w:bookmarkEnd w:id="30"/>
+      <w:bookmarkEnd w:id="31"/>
       <w:r>
         <w:rPr>
           <w:rFonts w:ascii="Times New Roman" w:hAnsi="Times New Roman"/>
         </w:rPr>
         <w:t>Postconditions</w:t>
       </w:r>
+      <w:bookmarkEnd w:id="32"/>
     </w:p>
     <w:p>
       <w:pPr>
@@ -1944,12 +2320,14 @@
           <w:rFonts w:ascii="Times New Roman" w:hAnsi="Times New Roman"/>
         </w:rPr>
       </w:pPr>
+      <w:bookmarkStart w:id="33" w:name="_Toc447708274"/>
       <w:r>
         <w:rPr>
           <w:rFonts w:ascii="Times New Roman" w:hAnsi="Times New Roman"/>
         </w:rPr>
         <w:t>Can’t click away</w:t>
       </w:r>
+      <w:bookmarkEnd w:id="33"/>
     </w:p>
     <w:p>
       <w:pPr>
@@ -1970,14 +2348,16 @@
           <w:rFonts w:ascii="Times New Roman" w:hAnsi="Times New Roman"/>
         </w:rPr>
       </w:pPr>
-      <w:bookmarkStart w:id="26" w:name="_Toc435884355"/>
-      <w:bookmarkEnd w:id="26"/>
+      <w:bookmarkStart w:id="34" w:name="_Toc435884355"/>
+      <w:bookmarkStart w:id="35" w:name="_Toc447708275"/>
+      <w:bookmarkEnd w:id="34"/>
       <w:r>
         <w:rPr>
           <w:rFonts w:ascii="Times New Roman" w:hAnsi="Times New Roman"/>
         </w:rPr>
         <w:t>Extension Points</w:t>
       </w:r>
+      <w:bookmarkEnd w:id="35"/>
     </w:p>
     <w:p>
       <w:pPr>
@@ -1993,8 +2373,8 @@
       </w:pPr>
     </w:p>
     <w:sectPr>
-      <w:headerReference w:type="default" r:id="rId12"/>
-      <w:footerReference w:type="default" r:id="rId13"/>
+      <w:headerReference w:type="default" r:id="rId13"/>
+      <w:footerReference w:type="default" r:id="rId14"/>
       <w:pgSz w:w="12240" w:h="15840"/>
       <w:pgMar w:top="1440" w:right="1440" w:bottom="1440" w:left="1440" w:header="720" w:footer="720" w:gutter="0"/>
       <w:cols w:space="720"/>
@@ -2006,7 +2386,7 @@
 </file>
 
 <file path=word/endnotes.xml><?xml version="1.0" encoding="utf-8"?>
-<w:endnotes xmlns:wpc="http://schemas.microsoft.com/office/word/2010/wordprocessingCanvas" xmlns:cx="http://schemas.microsoft.com/office/drawing/2014/chartex" xmlns:cx1="http://schemas.microsoft.com/office/drawing/2015/9/8/chartex" xmlns:mc="http://schemas.openxmlformats.org/markup-compatibility/2006" xmlns:o="urn:schemas-microsoft-com:office:office" xmlns:r="http://schemas.openxmlformats.org/officeDocument/2006/relationships" xmlns:m="http://schemas.openxmlformats.org/officeDocument/2006/math" xmlns:v="urn:schemas-microsoft-com:vml" xmlns:wp14="http://schemas.microsoft.com/office/word/2010/wordprocessingDrawing" xmlns:wp="http://schemas.openxmlformats.org/drawingml/2006/wordprocessingDrawing" xmlns:w10="urn:schemas-microsoft-com:office:word" xmlns:w="http://schemas.openxmlformats.org/wordprocessingml/2006/main" xmlns:w14="http://schemas.microsoft.com/office/word/2010/wordml" xmlns:w15="http://schemas.microsoft.com/office/word/2012/wordml" xmlns:w16se="http://schemas.microsoft.com/office/word/2015/wordml/symex" xmlns:wpg="http://schemas.microsoft.com/office/word/2010/wordprocessingGroup" xmlns:wpi="http://schemas.microsoft.com/office/word/2010/wordprocessingInk" xmlns:wne="http://schemas.microsoft.com/office/word/2006/wordml" xmlns:wps="http://schemas.microsoft.com/office/word/2010/wordprocessingShape" mc:Ignorable="w14 w15 w16se wp14">
+<w:endnotes xmlns:wpc="http://schemas.microsoft.com/office/word/2010/wordprocessingCanvas" xmlns:mc="http://schemas.openxmlformats.org/markup-compatibility/2006" xmlns:o="urn:schemas-microsoft-com:office:office" xmlns:r="http://schemas.openxmlformats.org/officeDocument/2006/relationships" xmlns:m="http://schemas.openxmlformats.org/officeDocument/2006/math" xmlns:v="urn:schemas-microsoft-com:vml" xmlns:wp14="http://schemas.microsoft.com/office/word/2010/wordprocessingDrawing" xmlns:wp="http://schemas.openxmlformats.org/drawingml/2006/wordprocessingDrawing" xmlns:w10="urn:schemas-microsoft-com:office:word" xmlns:w="http://schemas.openxmlformats.org/wordprocessingml/2006/main" xmlns:w14="http://schemas.microsoft.com/office/word/2010/wordml" xmlns:wpg="http://schemas.microsoft.com/office/word/2010/wordprocessingGroup" xmlns:wpi="http://schemas.microsoft.com/office/word/2010/wordprocessingInk" xmlns:wne="http://schemas.microsoft.com/office/word/2006/wordml" xmlns:wps="http://schemas.microsoft.com/office/word/2010/wordprocessingShape" mc:Ignorable="w14 wp14">
   <w:endnote w:type="separator" w:id="-1">
     <w:p>
       <w:pPr>
@@ -2031,7 +2411,7 @@
 </file>
 
 <file path=word/footer1.xml><?xml version="1.0" encoding="utf-8"?>
-<w:ftr xmlns:wpc="http://schemas.microsoft.com/office/word/2010/wordprocessingCanvas" xmlns:cx="http://schemas.microsoft.com/office/drawing/2014/chartex" xmlns:cx1="http://schemas.microsoft.com/office/drawing/2015/9/8/chartex" xmlns:mc="http://schemas.openxmlformats.org/markup-compatibility/2006" xmlns:o="urn:schemas-microsoft-com:office:office" xmlns:r="http://schemas.openxmlformats.org/officeDocument/2006/relationships" xmlns:m="http://schemas.openxmlformats.org/officeDocument/2006/math" xmlns:v="urn:schemas-microsoft-com:vml" xmlns:wp14="http://schemas.microsoft.com/office/word/2010/wordprocessingDrawing" xmlns:wp="http://schemas.openxmlformats.org/drawingml/2006/wordprocessingDrawing" xmlns:w10="urn:schemas-microsoft-com:office:word" xmlns:w="http://schemas.openxmlformats.org/wordprocessingml/2006/main" xmlns:w14="http://schemas.microsoft.com/office/word/2010/wordml" xmlns:w15="http://schemas.microsoft.com/office/word/2012/wordml" xmlns:w16se="http://schemas.microsoft.com/office/word/2015/wordml/symex" xmlns:wpg="http://schemas.microsoft.com/office/word/2010/wordprocessingGroup" xmlns:wpi="http://schemas.microsoft.com/office/word/2010/wordprocessingInk" xmlns:wne="http://schemas.microsoft.com/office/word/2006/wordml" xmlns:wps="http://schemas.microsoft.com/office/word/2010/wordprocessingShape" mc:Ignorable="w14 w15 w16se wp14">
+<w:ftr xmlns:wpc="http://schemas.microsoft.com/office/word/2010/wordprocessingCanvas" xmlns:mc="http://schemas.openxmlformats.org/markup-compatibility/2006" xmlns:o="urn:schemas-microsoft-com:office:office" xmlns:r="http://schemas.openxmlformats.org/officeDocument/2006/relationships" xmlns:m="http://schemas.openxmlformats.org/officeDocument/2006/math" xmlns:v="urn:schemas-microsoft-com:vml" xmlns:wp14="http://schemas.microsoft.com/office/word/2010/wordprocessingDrawing" xmlns:wp="http://schemas.openxmlformats.org/drawingml/2006/wordprocessingDrawing" xmlns:w10="urn:schemas-microsoft-com:office:word" xmlns:w="http://schemas.openxmlformats.org/wordprocessingml/2006/main" xmlns:w14="http://schemas.microsoft.com/office/word/2010/wordml" xmlns:wpg="http://schemas.microsoft.com/office/word/2010/wordprocessingGroup" xmlns:wpi="http://schemas.microsoft.com/office/word/2010/wordprocessingInk" xmlns:wne="http://schemas.microsoft.com/office/word/2006/wordml" xmlns:wps="http://schemas.microsoft.com/office/word/2010/wordprocessingShape" mc:Ignorable="w14 wp14">
   <w:tbl>
     <w:tblPr>
       <w:tblW w:w="0" w:type="auto"/>
@@ -2111,7 +2491,7 @@
             <w:rPr>
               <w:noProof/>
             </w:rPr>
-            <w:t>21/12/15</w:t>
+            <w:t>06/04/16</w:t>
           </w:r>
           <w:r>
             <w:fldChar w:fldCharType="end"/>
@@ -2149,7 +2529,7 @@
             <w:rPr>
               <w:noProof/>
             </w:rPr>
-            <w:t>6</w:t>
+            <w:t>2</w:t>
           </w:r>
           <w:r>
             <w:fldChar w:fldCharType="end"/>
@@ -2167,7 +2547,7 @@
 </file>
 
 <file path=word/footnotes.xml><?xml version="1.0" encoding="utf-8"?>
-<w:footnotes xmlns:wpc="http://schemas.microsoft.com/office/word/2010/wordprocessingCanvas" xmlns:cx="http://schemas.microsoft.com/office/drawing/2014/chartex" xmlns:cx1="http://schemas.microsoft.com/office/drawing/2015/9/8/chartex" xmlns:mc="http://schemas.openxmlformats.org/markup-compatibility/2006" xmlns:o="urn:schemas-microsoft-com:office:office" xmlns:r="http://schemas.openxmlformats.org/officeDocument/2006/relationships" xmlns:m="http://schemas.openxmlformats.org/officeDocument/2006/math" xmlns:v="urn:schemas-microsoft-com:vml" xmlns:wp14="http://schemas.microsoft.com/office/word/2010/wordprocessingDrawing" xmlns:wp="http://schemas.openxmlformats.org/drawingml/2006/wordprocessingDrawing" xmlns:w10="urn:schemas-microsoft-com:office:word" xmlns:w="http://schemas.openxmlformats.org/wordprocessingml/2006/main" xmlns:w14="http://schemas.microsoft.com/office/word/2010/wordml" xmlns:w15="http://schemas.microsoft.com/office/word/2012/wordml" xmlns:w16se="http://schemas.microsoft.com/office/word/2015/wordml/symex" xmlns:wpg="http://schemas.microsoft.com/office/word/2010/wordprocessingGroup" xmlns:wpi="http://schemas.microsoft.com/office/word/2010/wordprocessingInk" xmlns:wne="http://schemas.microsoft.com/office/word/2006/wordml" xmlns:wps="http://schemas.microsoft.com/office/word/2010/wordprocessingShape" mc:Ignorable="w14 w15 w16se wp14">
+<w:footnotes xmlns:wpc="http://schemas.microsoft.com/office/word/2010/wordprocessingCanvas" xmlns:mc="http://schemas.openxmlformats.org/markup-compatibility/2006" xmlns:o="urn:schemas-microsoft-com:office:office" xmlns:r="http://schemas.openxmlformats.org/officeDocument/2006/relationships" xmlns:m="http://schemas.openxmlformats.org/officeDocument/2006/math" xmlns:v="urn:schemas-microsoft-com:vml" xmlns:wp14="http://schemas.microsoft.com/office/word/2010/wordprocessingDrawing" xmlns:wp="http://schemas.openxmlformats.org/drawingml/2006/wordprocessingDrawing" xmlns:w10="urn:schemas-microsoft-com:office:word" xmlns:w="http://schemas.openxmlformats.org/wordprocessingml/2006/main" xmlns:w14="http://schemas.microsoft.com/office/word/2010/wordml" xmlns:wpg="http://schemas.microsoft.com/office/word/2010/wordprocessingGroup" xmlns:wpi="http://schemas.microsoft.com/office/word/2010/wordprocessingInk" xmlns:wne="http://schemas.microsoft.com/office/word/2006/wordml" xmlns:wps="http://schemas.microsoft.com/office/word/2010/wordprocessingShape" mc:Ignorable="w14 wp14">
   <w:footnote w:type="separator" w:id="-1">
     <w:p>
       <w:pPr>
@@ -2192,7 +2572,7 @@
 </file>
 
 <file path=word/header1.xml><?xml version="1.0" encoding="utf-8"?>
-<w:hdr xmlns:wpc="http://schemas.microsoft.com/office/word/2010/wordprocessingCanvas" xmlns:cx="http://schemas.microsoft.com/office/drawing/2014/chartex" xmlns:cx1="http://schemas.microsoft.com/office/drawing/2015/9/8/chartex" xmlns:mc="http://schemas.openxmlformats.org/markup-compatibility/2006" xmlns:o="urn:schemas-microsoft-com:office:office" xmlns:r="http://schemas.openxmlformats.org/officeDocument/2006/relationships" xmlns:m="http://schemas.openxmlformats.org/officeDocument/2006/math" xmlns:v="urn:schemas-microsoft-com:vml" xmlns:wp14="http://schemas.microsoft.com/office/word/2010/wordprocessingDrawing" xmlns:wp="http://schemas.openxmlformats.org/drawingml/2006/wordprocessingDrawing" xmlns:w10="urn:schemas-microsoft-com:office:word" xmlns:w="http://schemas.openxmlformats.org/wordprocessingml/2006/main" xmlns:w14="http://schemas.microsoft.com/office/word/2010/wordml" xmlns:w15="http://schemas.microsoft.com/office/word/2012/wordml" xmlns:w16se="http://schemas.microsoft.com/office/word/2015/wordml/symex" xmlns:wpg="http://schemas.microsoft.com/office/word/2010/wordprocessingGroup" xmlns:wpi="http://schemas.microsoft.com/office/word/2010/wordprocessingInk" xmlns:wne="http://schemas.microsoft.com/office/word/2006/wordml" xmlns:wps="http://schemas.microsoft.com/office/word/2010/wordprocessingShape" mc:Ignorable="w14 w15 w16se wp14">
+<w:hdr xmlns:wpc="http://schemas.microsoft.com/office/word/2010/wordprocessingCanvas" xmlns:mc="http://schemas.openxmlformats.org/markup-compatibility/2006" xmlns:o="urn:schemas-microsoft-com:office:office" xmlns:r="http://schemas.openxmlformats.org/officeDocument/2006/relationships" xmlns:m="http://schemas.openxmlformats.org/officeDocument/2006/math" xmlns:v="urn:schemas-microsoft-com:vml" xmlns:wp14="http://schemas.microsoft.com/office/word/2010/wordprocessingDrawing" xmlns:wp="http://schemas.openxmlformats.org/drawingml/2006/wordprocessingDrawing" xmlns:w10="urn:schemas-microsoft-com:office:word" xmlns:w="http://schemas.openxmlformats.org/wordprocessingml/2006/main" xmlns:w14="http://schemas.microsoft.com/office/word/2010/wordml" xmlns:wpg="http://schemas.microsoft.com/office/word/2010/wordprocessingGroup" xmlns:wpi="http://schemas.microsoft.com/office/word/2010/wordprocessingInk" xmlns:wne="http://schemas.microsoft.com/office/word/2006/wordml" xmlns:wps="http://schemas.microsoft.com/office/word/2010/wordprocessingShape" mc:Ignorable="w14 wp14">
   <w:p>
     <w:pPr>
       <w:rPr>
@@ -2268,7 +2648,7 @@
 </file>
 
 <file path=word/header2.xml><?xml version="1.0" encoding="utf-8"?>
-<w:hdr xmlns:wpc="http://schemas.microsoft.com/office/word/2010/wordprocessingCanvas" xmlns:cx="http://schemas.microsoft.com/office/drawing/2014/chartex" xmlns:cx1="http://schemas.microsoft.com/office/drawing/2015/9/8/chartex" xmlns:mc="http://schemas.openxmlformats.org/markup-compatibility/2006" xmlns:o="urn:schemas-microsoft-com:office:office" xmlns:r="http://schemas.openxmlformats.org/officeDocument/2006/relationships" xmlns:m="http://schemas.openxmlformats.org/officeDocument/2006/math" xmlns:v="urn:schemas-microsoft-com:vml" xmlns:wp14="http://schemas.microsoft.com/office/word/2010/wordprocessingDrawing" xmlns:wp="http://schemas.openxmlformats.org/drawingml/2006/wordprocessingDrawing" xmlns:w10="urn:schemas-microsoft-com:office:word" xmlns:w="http://schemas.openxmlformats.org/wordprocessingml/2006/main" xmlns:w14="http://schemas.microsoft.com/office/word/2010/wordml" xmlns:w15="http://schemas.microsoft.com/office/word/2012/wordml" xmlns:w16se="http://schemas.microsoft.com/office/word/2015/wordml/symex" xmlns:wpg="http://schemas.microsoft.com/office/word/2010/wordprocessingGroup" xmlns:wpi="http://schemas.microsoft.com/office/word/2010/wordprocessingInk" xmlns:wne="http://schemas.microsoft.com/office/word/2006/wordml" xmlns:wps="http://schemas.microsoft.com/office/word/2010/wordprocessingShape" mc:Ignorable="w14 w15 w16se wp14">
+<w:hdr xmlns:wpc="http://schemas.microsoft.com/office/word/2010/wordprocessingCanvas" xmlns:mc="http://schemas.openxmlformats.org/markup-compatibility/2006" xmlns:o="urn:schemas-microsoft-com:office:office" xmlns:r="http://schemas.openxmlformats.org/officeDocument/2006/relationships" xmlns:m="http://schemas.openxmlformats.org/officeDocument/2006/math" xmlns:v="urn:schemas-microsoft-com:vml" xmlns:wp14="http://schemas.microsoft.com/office/word/2010/wordprocessingDrawing" xmlns:wp="http://schemas.openxmlformats.org/drawingml/2006/wordprocessingDrawing" xmlns:w10="urn:schemas-microsoft-com:office:word" xmlns:w="http://schemas.openxmlformats.org/wordprocessingml/2006/main" xmlns:w14="http://schemas.microsoft.com/office/word/2010/wordml" xmlns:wpg="http://schemas.microsoft.com/office/word/2010/wordprocessingGroup" xmlns:wpi="http://schemas.microsoft.com/office/word/2010/wordprocessingInk" xmlns:wne="http://schemas.microsoft.com/office/word/2006/wordml" xmlns:wps="http://schemas.microsoft.com/office/word/2010/wordprocessingShape" mc:Ignorable="w14 wp14">
   <w:tbl>
     <w:tblPr>
       <w:tblW w:w="0" w:type="auto"/>
@@ -2334,7 +2714,7 @@
             <w:ind w:right="68"/>
           </w:pPr>
           <w:r>
-            <w:t xml:space="preserve">  Version:           1.3</w:t>
+            <w:t xml:space="preserve">  Version:           1.4</w:t>
           </w:r>
         </w:p>
       </w:tc>
@@ -2376,16 +2756,7 @@
         </w:tcPr>
         <w:p>
           <w:r>
-            <w:t xml:space="preserve">  Date:                21/</w:t>
-          </w:r>
-          <w:r>
-            <w:t>1</w:t>
-          </w:r>
-          <w:r>
-            <w:t>2</w:t>
-          </w:r>
-          <w:r>
-            <w:t>/2015</w:t>
+            <w:t xml:space="preserve">  Date:                06/04/2016</w:t>
           </w:r>
         </w:p>
       </w:tc>
@@ -2400,8 +2771,8 @@
 </file>
 
 <file path=word/numbering.xml><?xml version="1.0" encoding="utf-8"?>
-<w:numbering xmlns:wpc="http://schemas.microsoft.com/office/word/2010/wordprocessingCanvas" xmlns:cx="http://schemas.microsoft.com/office/drawing/2014/chartex" xmlns:cx1="http://schemas.microsoft.com/office/drawing/2015/9/8/chartex" xmlns:mc="http://schemas.openxmlformats.org/markup-compatibility/2006" xmlns:o="urn:schemas-microsoft-com:office:office" xmlns:r="http://schemas.openxmlformats.org/officeDocument/2006/relationships" xmlns:m="http://schemas.openxmlformats.org/officeDocument/2006/math" xmlns:v="urn:schemas-microsoft-com:vml" xmlns:wp14="http://schemas.microsoft.com/office/word/2010/wordprocessingDrawing" xmlns:wp="http://schemas.openxmlformats.org/drawingml/2006/wordprocessingDrawing" xmlns:w10="urn:schemas-microsoft-com:office:word" xmlns:w="http://schemas.openxmlformats.org/wordprocessingml/2006/main" xmlns:w14="http://schemas.microsoft.com/office/word/2010/wordml" xmlns:w15="http://schemas.microsoft.com/office/word/2012/wordml" xmlns:w16se="http://schemas.microsoft.com/office/word/2015/wordml/symex" xmlns:wpg="http://schemas.microsoft.com/office/word/2010/wordprocessingGroup" xmlns:wpi="http://schemas.microsoft.com/office/word/2010/wordprocessingInk" xmlns:wne="http://schemas.microsoft.com/office/word/2006/wordml" xmlns:wps="http://schemas.microsoft.com/office/word/2010/wordprocessingShape" mc:Ignorable="w14 w15 w16se wp14">
-  <w:abstractNum w:abstractNumId="0" w15:restartNumberingAfterBreak="0">
+<w:numbering xmlns:wpc="http://schemas.microsoft.com/office/word/2010/wordprocessingCanvas" xmlns:mc="http://schemas.openxmlformats.org/markup-compatibility/2006" xmlns:o="urn:schemas-microsoft-com:office:office" xmlns:r="http://schemas.openxmlformats.org/officeDocument/2006/relationships" xmlns:m="http://schemas.openxmlformats.org/officeDocument/2006/math" xmlns:v="urn:schemas-microsoft-com:vml" xmlns:wp14="http://schemas.microsoft.com/office/word/2010/wordprocessingDrawing" xmlns:wp="http://schemas.openxmlformats.org/drawingml/2006/wordprocessingDrawing" xmlns:w10="urn:schemas-microsoft-com:office:word" xmlns:w="http://schemas.openxmlformats.org/wordprocessingml/2006/main" xmlns:w14="http://schemas.microsoft.com/office/word/2010/wordml" xmlns:wpg="http://schemas.microsoft.com/office/word/2010/wordprocessingGroup" xmlns:wpi="http://schemas.microsoft.com/office/word/2010/wordprocessingInk" xmlns:wne="http://schemas.microsoft.com/office/word/2006/wordml" xmlns:wps="http://schemas.microsoft.com/office/word/2010/wordprocessingShape" mc:Ignorable="w14 wp14">
+  <w:abstractNum w:abstractNumId="0">
     <w:nsid w:val="046D6921"/>
     <w:multiLevelType w:val="multilevel"/>
     <w:tmpl w:val="DAA2FEDE"/>
@@ -2523,7 +2894,7 @@
       </w:pPr>
     </w:lvl>
   </w:abstractNum>
-  <w:abstractNum w:abstractNumId="1" w15:restartNumberingAfterBreak="0">
+  <w:abstractNum w:abstractNumId="1">
     <w:nsid w:val="64E731B1"/>
     <w:multiLevelType w:val="multilevel"/>
     <w:tmpl w:val="029451F2"/>
@@ -2619,7 +2990,7 @@
 </file>
 
 <file path=word/styles.xml><?xml version="1.0" encoding="utf-8"?>
-<w:styles xmlns:mc="http://schemas.openxmlformats.org/markup-compatibility/2006" xmlns:r="http://schemas.openxmlformats.org/officeDocument/2006/relationships" xmlns:w="http://schemas.openxmlformats.org/wordprocessingml/2006/main" xmlns:w14="http://schemas.microsoft.com/office/word/2010/wordml" xmlns:w15="http://schemas.microsoft.com/office/word/2012/wordml" xmlns:w16se="http://schemas.microsoft.com/office/word/2015/wordml/symex" mc:Ignorable="w14 w15 w16se">
+<w:styles xmlns:mc="http://schemas.openxmlformats.org/markup-compatibility/2006" xmlns:r="http://schemas.openxmlformats.org/officeDocument/2006/relationships" xmlns:w="http://schemas.openxmlformats.org/wordprocessingml/2006/main" xmlns:w14="http://schemas.microsoft.com/office/word/2010/wordml" mc:Ignorable="w14">
   <w:docDefaults>
     <w:rPrDefault>
       <w:rPr>
@@ -2629,378 +3000,144 @@
     </w:rPrDefault>
     <w:pPrDefault/>
   </w:docDefaults>
-  <w:latentStyles w:defLockedState="0" w:defUIPriority="99" w:defSemiHidden="0" w:defUnhideWhenUsed="0" w:defQFormat="0" w:count="371">
-    <w:lsdException w:name="Normal" w:uiPriority="0" w:qFormat="1"/>
-    <w:lsdException w:name="heading 1" w:uiPriority="9" w:qFormat="1"/>
-    <w:lsdException w:name="heading 2" w:uiPriority="9" w:qFormat="1"/>
-    <w:lsdException w:name="heading 3" w:uiPriority="9" w:qFormat="1"/>
-    <w:lsdException w:name="heading 4" w:uiPriority="9" w:qFormat="1"/>
-    <w:lsdException w:name="heading 5" w:uiPriority="9" w:qFormat="1"/>
-    <w:lsdException w:name="heading 6" w:uiPriority="9" w:qFormat="1"/>
-    <w:lsdException w:name="heading 7" w:uiPriority="9" w:qFormat="1"/>
-    <w:lsdException w:name="heading 8" w:uiPriority="9" w:qFormat="1"/>
-    <w:lsdException w:name="heading 9" w:uiPriority="9" w:qFormat="1"/>
-    <w:lsdException w:name="index 1" w:semiHidden="1" w:unhideWhenUsed="1"/>
-    <w:lsdException w:name="index 2" w:semiHidden="1" w:unhideWhenUsed="1"/>
-    <w:lsdException w:name="index 3" w:semiHidden="1" w:unhideWhenUsed="1"/>
-    <w:lsdException w:name="index 4" w:semiHidden="1" w:unhideWhenUsed="1"/>
-    <w:lsdException w:name="index 5" w:semiHidden="1" w:unhideWhenUsed="1"/>
-    <w:lsdException w:name="index 6" w:semiHidden="1" w:unhideWhenUsed="1"/>
-    <w:lsdException w:name="index 7" w:semiHidden="1" w:unhideWhenUsed="1"/>
-    <w:lsdException w:name="index 8" w:semiHidden="1" w:unhideWhenUsed="1"/>
-    <w:lsdException w:name="index 9" w:semiHidden="1" w:unhideWhenUsed="1"/>
-    <w:lsdException w:name="toc 1" w:semiHidden="1" w:uiPriority="39" w:unhideWhenUsed="1"/>
-    <w:lsdException w:name="toc 2" w:semiHidden="1" w:uiPriority="39" w:unhideWhenUsed="1"/>
-    <w:lsdException w:name="toc 3" w:semiHidden="1" w:uiPriority="39" w:unhideWhenUsed="1"/>
-    <w:lsdException w:name="toc 4" w:semiHidden="1" w:uiPriority="39" w:unhideWhenUsed="1"/>
-    <w:lsdException w:name="toc 5" w:semiHidden="1" w:uiPriority="39" w:unhideWhenUsed="1"/>
-    <w:lsdException w:name="toc 6" w:semiHidden="1" w:uiPriority="39" w:unhideWhenUsed="1"/>
-    <w:lsdException w:name="toc 7" w:semiHidden="1" w:uiPriority="39" w:unhideWhenUsed="1"/>
-    <w:lsdException w:name="toc 8" w:semiHidden="1" w:uiPriority="39" w:unhideWhenUsed="1"/>
-    <w:lsdException w:name="toc 9" w:semiHidden="1" w:uiPriority="39" w:unhideWhenUsed="1"/>
-    <w:lsdException w:name="Normal Indent" w:semiHidden="1" w:unhideWhenUsed="1"/>
-    <w:lsdException w:name="footnote text" w:semiHidden="1" w:unhideWhenUsed="1"/>
-    <w:lsdException w:name="annotation text" w:semiHidden="1" w:unhideWhenUsed="1"/>
-    <w:lsdException w:name="header" w:semiHidden="1" w:unhideWhenUsed="1"/>
-    <w:lsdException w:name="footer" w:semiHidden="1" w:unhideWhenUsed="1"/>
-    <w:lsdException w:name="index heading" w:semiHidden="1" w:unhideWhenUsed="1"/>
-    <w:lsdException w:name="caption" w:semiHidden="1" w:uiPriority="35" w:unhideWhenUsed="1" w:qFormat="1"/>
-    <w:lsdException w:name="table of figures" w:semiHidden="1" w:unhideWhenUsed="1"/>
-    <w:lsdException w:name="envelope address" w:semiHidden="1" w:unhideWhenUsed="1"/>
-    <w:lsdException w:name="envelope return" w:semiHidden="1" w:unhideWhenUsed="1"/>
-    <w:lsdException w:name="footnote reference" w:semiHidden="1" w:unhideWhenUsed="1"/>
-    <w:lsdException w:name="annotation reference" w:semiHidden="1" w:unhideWhenUsed="1"/>
-    <w:lsdException w:name="line number" w:semiHidden="1" w:unhideWhenUsed="1"/>
-    <w:lsdException w:name="page number" w:semiHidden="1" w:unhideWhenUsed="1"/>
-    <w:lsdException w:name="endnote reference" w:semiHidden="1" w:unhideWhenUsed="1"/>
-    <w:lsdException w:name="endnote text" w:semiHidden="1" w:unhideWhenUsed="1"/>
-    <w:lsdException w:name="table of authorities" w:semiHidden="1" w:unhideWhenUsed="1"/>
-    <w:lsdException w:name="macro" w:semiHidden="1" w:unhideWhenUsed="1"/>
-    <w:lsdException w:name="toa heading" w:semiHidden="1" w:unhideWhenUsed="1"/>
-    <w:lsdException w:name="List" w:semiHidden="1" w:unhideWhenUsed="1"/>
-    <w:lsdException w:name="List Bullet" w:semiHidden="1" w:unhideWhenUsed="1"/>
-    <w:lsdException w:name="List Number" w:semiHidden="1" w:unhideWhenUsed="1"/>
-    <w:lsdException w:name="List 2" w:semiHidden="1" w:unhideWhenUsed="1"/>
-    <w:lsdException w:name="List 3" w:semiHidden="1" w:unhideWhenUsed="1"/>
-    <w:lsdException w:name="List 4" w:semiHidden="1" w:unhideWhenUsed="1"/>
-    <w:lsdException w:name="List 5" w:semiHidden="1" w:unhideWhenUsed="1"/>
-    <w:lsdException w:name="List Bullet 2" w:semiHidden="1" w:unhideWhenUsed="1"/>
-    <w:lsdException w:name="List Bullet 3" w:semiHidden="1" w:unhideWhenUsed="1"/>
-    <w:lsdException w:name="List Bullet 4" w:semiHidden="1" w:unhideWhenUsed="1"/>
-    <w:lsdException w:name="List Bullet 5" w:semiHidden="1" w:unhideWhenUsed="1"/>
-    <w:lsdException w:name="List Number 2" w:semiHidden="1" w:unhideWhenUsed="1"/>
-    <w:lsdException w:name="List Number 3" w:semiHidden="1" w:unhideWhenUsed="1"/>
-    <w:lsdException w:name="List Number 4" w:semiHidden="1" w:unhideWhenUsed="1"/>
-    <w:lsdException w:name="List Number 5" w:semiHidden="1" w:unhideWhenUsed="1"/>
-    <w:lsdException w:name="Title" w:uiPriority="10" w:qFormat="1"/>
-    <w:lsdException w:name="Closing" w:semiHidden="1" w:unhideWhenUsed="1"/>
-    <w:lsdException w:name="Signature" w:semiHidden="1" w:unhideWhenUsed="1"/>
-    <w:lsdException w:name="Default Paragraph Font" w:semiHidden="1" w:uiPriority="1" w:unhideWhenUsed="1"/>
-    <w:lsdException w:name="Body Text" w:semiHidden="1" w:unhideWhenUsed="1"/>
-    <w:lsdException w:name="Body Text Indent" w:semiHidden="1" w:unhideWhenUsed="1"/>
-    <w:lsdException w:name="List Continue" w:semiHidden="1" w:unhideWhenUsed="1"/>
-    <w:lsdException w:name="List Continue 2" w:semiHidden="1" w:unhideWhenUsed="1"/>
-    <w:lsdException w:name="List Continue 3" w:semiHidden="1" w:unhideWhenUsed="1"/>
-    <w:lsdException w:name="List Continue 4" w:semiHidden="1" w:unhideWhenUsed="1"/>
-    <w:lsdException w:name="List Continue 5" w:semiHidden="1" w:unhideWhenUsed="1"/>
-    <w:lsdException w:name="Message Header" w:semiHidden="1" w:unhideWhenUsed="1"/>
-    <w:lsdException w:name="Subtitle" w:uiPriority="11" w:qFormat="1"/>
-    <w:lsdException w:name="Salutation" w:semiHidden="1" w:unhideWhenUsed="1"/>
-    <w:lsdException w:name="Date" w:semiHidden="1" w:unhideWhenUsed="1"/>
-    <w:lsdException w:name="Body Text First Indent" w:semiHidden="1" w:unhideWhenUsed="1"/>
-    <w:lsdException w:name="Body Text First Indent 2" w:semiHidden="1" w:unhideWhenUsed="1"/>
-    <w:lsdException w:name="Note Heading" w:semiHidden="1" w:unhideWhenUsed="1"/>
-    <w:lsdException w:name="Body Text 2" w:semiHidden="1" w:unhideWhenUsed="1"/>
-    <w:lsdException w:name="Body Text 3" w:semiHidden="1" w:unhideWhenUsed="1"/>
-    <w:lsdException w:name="Body Text Indent 2" w:semiHidden="1" w:unhideWhenUsed="1"/>
-    <w:lsdException w:name="Body Text Indent 3" w:semiHidden="1" w:unhideWhenUsed="1"/>
-    <w:lsdException w:name="Block Text" w:semiHidden="1" w:unhideWhenUsed="1"/>
-    <w:lsdException w:name="Hyperlink" w:semiHidden="1" w:unhideWhenUsed="1"/>
-    <w:lsdException w:name="FollowedHyperlink" w:semiHidden="1" w:unhideWhenUsed="1"/>
-    <w:lsdException w:name="Strong" w:uiPriority="22" w:qFormat="1"/>
-    <w:lsdException w:name="Emphasis" w:uiPriority="20" w:qFormat="1"/>
-    <w:lsdException w:name="Document Map" w:semiHidden="1" w:unhideWhenUsed="1"/>
-    <w:lsdException w:name="Plain Text" w:semiHidden="1" w:unhideWhenUsed="1"/>
-    <w:lsdException w:name="E-mail Signature" w:semiHidden="1" w:unhideWhenUsed="1"/>
-    <w:lsdException w:name="HTML Top of Form" w:semiHidden="1" w:unhideWhenUsed="1"/>
-    <w:lsdException w:name="HTML Bottom of Form" w:semiHidden="1" w:unhideWhenUsed="1"/>
-    <w:lsdException w:name="Normal (Web)" w:semiHidden="1" w:unhideWhenUsed="1"/>
-    <w:lsdException w:name="HTML Acronym" w:semiHidden="1" w:unhideWhenUsed="1"/>
-    <w:lsdException w:name="HTML Address" w:semiHidden="1" w:unhideWhenUsed="1"/>
-    <w:lsdException w:name="HTML Cite" w:semiHidden="1" w:unhideWhenUsed="1"/>
-    <w:lsdException w:name="HTML Code" w:semiHidden="1" w:unhideWhenUsed="1"/>
-    <w:lsdException w:name="HTML Definition" w:semiHidden="1" w:unhideWhenUsed="1"/>
-    <w:lsdException w:name="HTML Keyboard" w:semiHidden="1" w:unhideWhenUsed="1"/>
-    <w:lsdException w:name="HTML Preformatted" w:semiHidden="1" w:unhideWhenUsed="1"/>
-    <w:lsdException w:name="HTML Sample" w:semiHidden="1" w:unhideWhenUsed="1"/>
-    <w:lsdException w:name="HTML Typewriter" w:semiHidden="1" w:unhideWhenUsed="1"/>
-    <w:lsdException w:name="HTML Variable" w:semiHidden="1" w:unhideWhenUsed="1"/>
-    <w:lsdException w:name="Normal Table" w:semiHidden="1" w:unhideWhenUsed="1"/>
-    <w:lsdException w:name="annotation subject" w:semiHidden="1" w:unhideWhenUsed="1"/>
-    <w:lsdException w:name="No List" w:semiHidden="1" w:unhideWhenUsed="1"/>
-    <w:lsdException w:name="Outline List 1" w:semiHidden="1" w:unhideWhenUsed="1"/>
-    <w:lsdException w:name="Outline List 2" w:semiHidden="1" w:unhideWhenUsed="1"/>
-    <w:lsdException w:name="Outline List 3" w:semiHidden="1" w:unhideWhenUsed="1"/>
-    <w:lsdException w:name="Table Simple 1" w:semiHidden="1" w:unhideWhenUsed="1"/>
-    <w:lsdException w:name="Table Simple 2" w:semiHidden="1" w:unhideWhenUsed="1"/>
-    <w:lsdException w:name="Table Simple 3" w:semiHidden="1" w:unhideWhenUsed="1"/>
-    <w:lsdException w:name="Table Classic 1" w:semiHidden="1" w:unhideWhenUsed="1"/>
-    <w:lsdException w:name="Table Classic 2" w:semiHidden="1" w:unhideWhenUsed="1"/>
-    <w:lsdException w:name="Table Classic 3" w:semiHidden="1" w:unhideWhenUsed="1"/>
-    <w:lsdException w:name="Table Classic 4" w:semiHidden="1" w:unhideWhenUsed="1"/>
-    <w:lsdException w:name="Table Colorful 1" w:semiHidden="1" w:unhideWhenUsed="1"/>
-    <w:lsdException w:name="Table Colorful 2" w:semiHidden="1" w:unhideWhenUsed="1"/>
-    <w:lsdException w:name="Table Colorful 3" w:semiHidden="1" w:unhideWhenUsed="1"/>
-    <w:lsdException w:name="Table Columns 1" w:semiHidden="1" w:unhideWhenUsed="1"/>
-    <w:lsdException w:name="Table Columns 2" w:semiHidden="1" w:unhideWhenUsed="1"/>
-    <w:lsdException w:name="Table Columns 3" w:semiHidden="1" w:unhideWhenUsed="1"/>
-    <w:lsdException w:name="Table Columns 4" w:semiHidden="1" w:unhideWhenUsed="1"/>
-    <w:lsdException w:name="Table Columns 5" w:semiHidden="1" w:unhideWhenUsed="1"/>
-    <w:lsdException w:name="Table Grid 1" w:semiHidden="1" w:unhideWhenUsed="1"/>
-    <w:lsdException w:name="Table Grid 2" w:semiHidden="1" w:unhideWhenUsed="1"/>
-    <w:lsdException w:name="Table Grid 3" w:semiHidden="1" w:unhideWhenUsed="1"/>
-    <w:lsdException w:name="Table Grid 4" w:semiHidden="1" w:unhideWhenUsed="1"/>
-    <w:lsdException w:name="Table Grid 5" w:semiHidden="1" w:unhideWhenUsed="1"/>
-    <w:lsdException w:name="Table Grid 6" w:semiHidden="1" w:unhideWhenUsed="1"/>
-    <w:lsdException w:name="Table Grid 7" w:semiHidden="1" w:unhideWhenUsed="1"/>
-    <w:lsdException w:name="Table Grid 8" w:semiHidden="1" w:unhideWhenUsed="1"/>
-    <w:lsdException w:name="Table List 1" w:semiHidden="1" w:unhideWhenUsed="1"/>
-    <w:lsdException w:name="Table List 2" w:semiHidden="1" w:unhideWhenUsed="1"/>
-    <w:lsdException w:name="Table List 3" w:semiHidden="1" w:unhideWhenUsed="1"/>
-    <w:lsdException w:name="Table List 4" w:semiHidden="1" w:unhideWhenUsed="1"/>
-    <w:lsdException w:name="Table List 5" w:semiHidden="1" w:unhideWhenUsed="1"/>
-    <w:lsdException w:name="Table List 6" w:semiHidden="1" w:unhideWhenUsed="1"/>
-    <w:lsdException w:name="Table List 7" w:semiHidden="1" w:unhideWhenUsed="1"/>
-    <w:lsdException w:name="Table List 8" w:semiHidden="1" w:unhideWhenUsed="1"/>
-    <w:lsdException w:name="Table 3D effects 1" w:semiHidden="1" w:unhideWhenUsed="1"/>
-    <w:lsdException w:name="Table 3D effects 2" w:semiHidden="1" w:unhideWhenUsed="1"/>
-    <w:lsdException w:name="Table 3D effects 3" w:semiHidden="1" w:unhideWhenUsed="1"/>
-    <w:lsdException w:name="Table Contemporary" w:semiHidden="1" w:unhideWhenUsed="1"/>
-    <w:lsdException w:name="Table Elegant" w:semiHidden="1" w:unhideWhenUsed="1"/>
-    <w:lsdException w:name="Table Professional" w:semiHidden="1" w:unhideWhenUsed="1"/>
-    <w:lsdException w:name="Table Subtle 1" w:semiHidden="1" w:unhideWhenUsed="1"/>
-    <w:lsdException w:name="Table Subtle 2" w:semiHidden="1" w:unhideWhenUsed="1"/>
-    <w:lsdException w:name="Table Web 1" w:semiHidden="1" w:unhideWhenUsed="1"/>
-    <w:lsdException w:name="Table Web 2" w:semiHidden="1" w:unhideWhenUsed="1"/>
-    <w:lsdException w:name="Table Web 3" w:semiHidden="1" w:unhideWhenUsed="1"/>
-    <w:lsdException w:name="Balloon Text" w:semiHidden="1" w:unhideWhenUsed="1"/>
-    <w:lsdException w:name="Table Grid" w:uiPriority="59"/>
-    <w:lsdException w:name="Table Theme" w:semiHidden="1" w:unhideWhenUsed="1"/>
-    <w:lsdException w:name="Placeholder Text" w:semiHidden="1"/>
-    <w:lsdException w:name="No Spacing" w:uiPriority="1" w:qFormat="1"/>
-    <w:lsdException w:name="Light Shading" w:uiPriority="60"/>
-    <w:lsdException w:name="Light List" w:uiPriority="61"/>
-    <w:lsdException w:name="Light Grid" w:uiPriority="62"/>
-    <w:lsdException w:name="Medium Shading 1" w:uiPriority="63"/>
-    <w:lsdException w:name="Medium Shading 2" w:uiPriority="64"/>
-    <w:lsdException w:name="Medium List 1" w:uiPriority="65"/>
-    <w:lsdException w:name="Medium List 2" w:uiPriority="66"/>
-    <w:lsdException w:name="Medium Grid 1" w:uiPriority="67"/>
-    <w:lsdException w:name="Medium Grid 2" w:uiPriority="68"/>
-    <w:lsdException w:name="Medium Grid 3" w:uiPriority="69"/>
-    <w:lsdException w:name="Dark List" w:uiPriority="70"/>
-    <w:lsdException w:name="Colorful Shading" w:uiPriority="71"/>
-    <w:lsdException w:name="Colorful List" w:uiPriority="72"/>
-    <w:lsdException w:name="Colorful Grid" w:uiPriority="73"/>
-    <w:lsdException w:name="Light Shading Accent 1" w:uiPriority="60"/>
-    <w:lsdException w:name="Light List Accent 1" w:uiPriority="61"/>
-    <w:lsdException w:name="Light Grid Accent 1" w:uiPriority="62"/>
-    <w:lsdException w:name="Medium Shading 1 Accent 1" w:uiPriority="63"/>
-    <w:lsdException w:name="Medium Shading 2 Accent 1" w:uiPriority="64"/>
-    <w:lsdException w:name="Medium List 1 Accent 1" w:uiPriority="65"/>
-    <w:lsdException w:name="Revision" w:semiHidden="1"/>
-    <w:lsdException w:name="List Paragraph" w:uiPriority="34" w:qFormat="1"/>
-    <w:lsdException w:name="Quote" w:uiPriority="29" w:qFormat="1"/>
-    <w:lsdException w:name="Intense Quote" w:uiPriority="30" w:qFormat="1"/>
-    <w:lsdException w:name="Medium List 2 Accent 1" w:uiPriority="66"/>
-    <w:lsdException w:name="Medium Grid 1 Accent 1" w:uiPriority="67"/>
-    <w:lsdException w:name="Medium Grid 2 Accent 1" w:uiPriority="68"/>
-    <w:lsdException w:name="Medium Grid 3 Accent 1" w:uiPriority="69"/>
-    <w:lsdException w:name="Dark List Accent 1" w:uiPriority="70"/>
-    <w:lsdException w:name="Colorful Shading Accent 1" w:uiPriority="71"/>
-    <w:lsdException w:name="Colorful List Accent 1" w:uiPriority="72"/>
-    <w:lsdException w:name="Colorful Grid Accent 1" w:uiPriority="73"/>
-    <w:lsdException w:name="Light Shading Accent 2" w:uiPriority="60"/>
-    <w:lsdException w:name="Light List Accent 2" w:uiPriority="61"/>
-    <w:lsdException w:name="Light Grid Accent 2" w:uiPriority="62"/>
-    <w:lsdException w:name="Medium Shading 1 Accent 2" w:uiPriority="63"/>
-    <w:lsdException w:name="Medium Shading 2 Accent 2" w:uiPriority="64"/>
-    <w:lsdException w:name="Medium List 1 Accent 2" w:uiPriority="65"/>
-    <w:lsdException w:name="Medium List 2 Accent 2" w:uiPriority="66"/>
-    <w:lsdException w:name="Medium Grid 1 Accent 2" w:uiPriority="67"/>
-    <w:lsdException w:name="Medium Grid 2 Accent 2" w:uiPriority="68"/>
-    <w:lsdException w:name="Medium Grid 3 Accent 2" w:uiPriority="69"/>
-    <w:lsdException w:name="Dark List Accent 2" w:uiPriority="70"/>
-    <w:lsdException w:name="Colorful Shading Accent 2" w:uiPriority="71"/>
-    <w:lsdException w:name="Colorful List Accent 2" w:uiPriority="72"/>
-    <w:lsdException w:name="Colorful Grid Accent 2" w:uiPriority="73"/>
-    <w:lsdException w:name="Light Shading Accent 3" w:uiPriority="60"/>
-    <w:lsdException w:name="Light List Accent 3" w:uiPriority="61"/>
-    <w:lsdException w:name="Light Grid Accent 3" w:uiPriority="62"/>
-    <w:lsdException w:name="Medium Shading 1 Accent 3" w:uiPriority="63"/>
-    <w:lsdException w:name="Medium Shading 2 Accent 3" w:uiPriority="64"/>
-    <w:lsdException w:name="Medium List 1 Accent 3" w:uiPriority="65"/>
-    <w:lsdException w:name="Medium List 2 Accent 3" w:uiPriority="66"/>
-    <w:lsdException w:name="Medium Grid 1 Accent 3" w:uiPriority="67"/>
-    <w:lsdException w:name="Medium Grid 2 Accent 3" w:uiPriority="68"/>
-    <w:lsdException w:name="Medium Grid 3 Accent 3" w:uiPriority="69"/>
-    <w:lsdException w:name="Dark List Accent 3" w:uiPriority="70"/>
-    <w:lsdException w:name="Colorful Shading Accent 3" w:uiPriority="71"/>
-    <w:lsdException w:name="Colorful List Accent 3" w:uiPriority="72"/>
-    <w:lsdException w:name="Colorful Grid Accent 3" w:uiPriority="73"/>
-    <w:lsdException w:name="Light Shading Accent 4" w:uiPriority="60"/>
-    <w:lsdException w:name="Light List Accent 4" w:uiPriority="61"/>
-    <w:lsdException w:name="Light Grid Accent 4" w:uiPriority="62"/>
-    <w:lsdException w:name="Medium Shading 1 Accent 4" w:uiPriority="63"/>
-    <w:lsdException w:name="Medium Shading 2 Accent 4" w:uiPriority="64"/>
-    <w:lsdException w:name="Medium List 1 Accent 4" w:uiPriority="65"/>
-    <w:lsdException w:name="Medium List 2 Accent 4" w:uiPriority="66"/>
-    <w:lsdException w:name="Medium Grid 1 Accent 4" w:uiPriority="67"/>
-    <w:lsdException w:name="Medium Grid 2 Accent 4" w:uiPriority="68"/>
-    <w:lsdException w:name="Medium Grid 3 Accent 4" w:uiPriority="69"/>
-    <w:lsdException w:name="Dark List Accent 4" w:uiPriority="70"/>
-    <w:lsdException w:name="Colorful Shading Accent 4" w:uiPriority="71"/>
-    <w:lsdException w:name="Colorful List Accent 4" w:uiPriority="72"/>
-    <w:lsdException w:name="Colorful Grid Accent 4" w:uiPriority="73"/>
-    <w:lsdException w:name="Light Shading Accent 5" w:uiPriority="60"/>
-    <w:lsdException w:name="Light List Accent 5" w:uiPriority="61"/>
-    <w:lsdException w:name="Light Grid Accent 5" w:uiPriority="62"/>
-    <w:lsdException w:name="Medium Shading 1 Accent 5" w:uiPriority="63"/>
-    <w:lsdException w:name="Medium Shading 2 Accent 5" w:uiPriority="64"/>
-    <w:lsdException w:name="Medium List 1 Accent 5" w:uiPriority="65"/>
-    <w:lsdException w:name="Medium List 2 Accent 5" w:uiPriority="66"/>
-    <w:lsdException w:name="Medium Grid 1 Accent 5" w:uiPriority="67"/>
-    <w:lsdException w:name="Medium Grid 2 Accent 5" w:uiPriority="68"/>
-    <w:lsdException w:name="Medium Grid 3 Accent 5" w:uiPriority="69"/>
-    <w:lsdException w:name="Dark List Accent 5" w:uiPriority="70"/>
-    <w:lsdException w:name="Colorful Shading Accent 5" w:uiPriority="71"/>
-    <w:lsdException w:name="Colorful List Accent 5" w:uiPriority="72"/>
-    <w:lsdException w:name="Colorful Grid Accent 5" w:uiPriority="73"/>
-    <w:lsdException w:name="Light Shading Accent 6" w:uiPriority="60"/>
-    <w:lsdException w:name="Light List Accent 6" w:uiPriority="61"/>
-    <w:lsdException w:name="Light Grid Accent 6" w:uiPriority="62"/>
-    <w:lsdException w:name="Medium Shading 1 Accent 6" w:uiPriority="63"/>
-    <w:lsdException w:name="Medium Shading 2 Accent 6" w:uiPriority="64"/>
-    <w:lsdException w:name="Medium List 1 Accent 6" w:uiPriority="65"/>
-    <w:lsdException w:name="Medium List 2 Accent 6" w:uiPriority="66"/>
-    <w:lsdException w:name="Medium Grid 1 Accent 6" w:uiPriority="67"/>
-    <w:lsdException w:name="Medium Grid 2 Accent 6" w:uiPriority="68"/>
-    <w:lsdException w:name="Medium Grid 3 Accent 6" w:uiPriority="69"/>
-    <w:lsdException w:name="Dark List Accent 6" w:uiPriority="70"/>
-    <w:lsdException w:name="Colorful Shading Accent 6" w:uiPriority="71"/>
-    <w:lsdException w:name="Colorful List Accent 6" w:uiPriority="72"/>
-    <w:lsdException w:name="Colorful Grid Accent 6" w:uiPriority="73"/>
-    <w:lsdException w:name="Subtle Emphasis" w:uiPriority="19" w:qFormat="1"/>
-    <w:lsdException w:name="Intense Emphasis" w:uiPriority="21" w:qFormat="1"/>
-    <w:lsdException w:name="Subtle Reference" w:uiPriority="31" w:qFormat="1"/>
-    <w:lsdException w:name="Intense Reference" w:uiPriority="32" w:qFormat="1"/>
-    <w:lsdException w:name="Book Title" w:uiPriority="33" w:qFormat="1"/>
-    <w:lsdException w:name="Bibliography" w:semiHidden="1" w:uiPriority="37" w:unhideWhenUsed="1"/>
-    <w:lsdException w:name="TOC Heading" w:semiHidden="1" w:uiPriority="39" w:unhideWhenUsed="1" w:qFormat="1"/>
-    <w:lsdException w:name="Plain Table 1" w:uiPriority="41"/>
-    <w:lsdException w:name="Plain Table 2" w:uiPriority="42"/>
-    <w:lsdException w:name="Plain Table 3" w:uiPriority="43"/>
-    <w:lsdException w:name="Plain Table 4" w:uiPriority="44"/>
-    <w:lsdException w:name="Plain Table 5" w:uiPriority="45"/>
-    <w:lsdException w:name="Grid Table Light" w:uiPriority="40"/>
-    <w:lsdException w:name="Grid Table 1 Light" w:uiPriority="46"/>
-    <w:lsdException w:name="Grid Table 2" w:uiPriority="47"/>
-    <w:lsdException w:name="Grid Table 3" w:uiPriority="48"/>
-    <w:lsdException w:name="Grid Table 4" w:uiPriority="49"/>
-    <w:lsdException w:name="Grid Table 5 Dark" w:uiPriority="50"/>
-    <w:lsdException w:name="Grid Table 6 Colorful" w:uiPriority="51"/>
-    <w:lsdException w:name="Grid Table 7 Colorful" w:uiPriority="52"/>
-    <w:lsdException w:name="Grid Table 1 Light Accent 1" w:uiPriority="46"/>
-    <w:lsdException w:name="Grid Table 2 Accent 1" w:uiPriority="47"/>
-    <w:lsdException w:name="Grid Table 3 Accent 1" w:uiPriority="48"/>
-    <w:lsdException w:name="Grid Table 4 Accent 1" w:uiPriority="49"/>
-    <w:lsdException w:name="Grid Table 5 Dark Accent 1" w:uiPriority="50"/>
-    <w:lsdException w:name="Grid Table 6 Colorful Accent 1" w:uiPriority="51"/>
-    <w:lsdException w:name="Grid Table 7 Colorful Accent 1" w:uiPriority="52"/>
-    <w:lsdException w:name="Grid Table 1 Light Accent 2" w:uiPriority="46"/>
-    <w:lsdException w:name="Grid Table 2 Accent 2" w:uiPriority="47"/>
-    <w:lsdException w:name="Grid Table 3 Accent 2" w:uiPriority="48"/>
-    <w:lsdException w:name="Grid Table 4 Accent 2" w:uiPriority="49"/>
-    <w:lsdException w:name="Grid Table 5 Dark Accent 2" w:uiPriority="50"/>
-    <w:lsdException w:name="Grid Table 6 Colorful Accent 2" w:uiPriority="51"/>
-    <w:lsdException w:name="Grid Table 7 Colorful Accent 2" w:uiPriority="52"/>
-    <w:lsdException w:name="Grid Table 1 Light Accent 3" w:uiPriority="46"/>
-    <w:lsdException w:name="Grid Table 2 Accent 3" w:uiPriority="47"/>
-    <w:lsdException w:name="Grid Table 3 Accent 3" w:uiPriority="48"/>
-    <w:lsdException w:name="Grid Table 4 Accent 3" w:uiPriority="49"/>
-    <w:lsdException w:name="Grid Table 5 Dark Accent 3" w:uiPriority="50"/>
-    <w:lsdException w:name="Grid Table 6 Colorful Accent 3" w:uiPriority="51"/>
-    <w:lsdException w:name="Grid Table 7 Colorful Accent 3" w:uiPriority="52"/>
-    <w:lsdException w:name="Grid Table 1 Light Accent 4" w:uiPriority="46"/>
-    <w:lsdException w:name="Grid Table 2 Accent 4" w:uiPriority="47"/>
-    <w:lsdException w:name="Grid Table 3 Accent 4" w:uiPriority="48"/>
-    <w:lsdException w:name="Grid Table 4 Accent 4" w:uiPriority="49"/>
-    <w:lsdException w:name="Grid Table 5 Dark Accent 4" w:uiPriority="50"/>
-    <w:lsdException w:name="Grid Table 6 Colorful Accent 4" w:uiPriority="51"/>
-    <w:lsdException w:name="Grid Table 7 Colorful Accent 4" w:uiPriority="52"/>
-    <w:lsdException w:name="Grid Table 1 Light Accent 5" w:uiPriority="46"/>
-    <w:lsdException w:name="Grid Table 2 Accent 5" w:uiPriority="47"/>
-    <w:lsdException w:name="Grid Table 3 Accent 5" w:uiPriority="48"/>
-    <w:lsdException w:name="Grid Table 4 Accent 5" w:uiPriority="49"/>
-    <w:lsdException w:name="Grid Table 5 Dark Accent 5" w:uiPriority="50"/>
-    <w:lsdException w:name="Grid Table 6 Colorful Accent 5" w:uiPriority="51"/>
-    <w:lsdException w:name="Grid Table 7 Colorful Accent 5" w:uiPriority="52"/>
-    <w:lsdException w:name="Grid Table 1 Light Accent 6" w:uiPriority="46"/>
-    <w:lsdException w:name="Grid Table 2 Accent 6" w:uiPriority="47"/>
-    <w:lsdException w:name="Grid Table 3 Accent 6" w:uiPriority="48"/>
-    <w:lsdException w:name="Grid Table 4 Accent 6" w:uiPriority="49"/>
-    <w:lsdException w:name="Grid Table 5 Dark Accent 6" w:uiPriority="50"/>
-    <w:lsdException w:name="Grid Table 6 Colorful Accent 6" w:uiPriority="51"/>
-    <w:lsdException w:name="Grid Table 7 Colorful Accent 6" w:uiPriority="52"/>
-    <w:lsdException w:name="List Table 1 Light" w:uiPriority="46"/>
-    <w:lsdException w:name="List Table 2" w:uiPriority="47"/>
-    <w:lsdException w:name="List Table 3" w:uiPriority="48"/>
-    <w:lsdException w:name="List Table 4" w:uiPriority="49"/>
-    <w:lsdException w:name="List Table 5 Dark" w:uiPriority="50"/>
-    <w:lsdException w:name="List Table 6 Colorful" w:uiPriority="51"/>
-    <w:lsdException w:name="List Table 7 Colorful" w:uiPriority="52"/>
-    <w:lsdException w:name="List Table 1 Light Accent 1" w:uiPriority="46"/>
-    <w:lsdException w:name="List Table 2 Accent 1" w:uiPriority="47"/>
-    <w:lsdException w:name="List Table 3 Accent 1" w:uiPriority="48"/>
-    <w:lsdException w:name="List Table 4 Accent 1" w:uiPriority="49"/>
-    <w:lsdException w:name="List Table 5 Dark Accent 1" w:uiPriority="50"/>
-    <w:lsdException w:name="List Table 6 Colorful Accent 1" w:uiPriority="51"/>
-    <w:lsdException w:name="List Table 7 Colorful Accent 1" w:uiPriority="52"/>
-    <w:lsdException w:name="List Table 1 Light Accent 2" w:uiPriority="46"/>
-    <w:lsdException w:name="List Table 2 Accent 2" w:uiPriority="47"/>
-    <w:lsdException w:name="List Table 3 Accent 2" w:uiPriority="48"/>
-    <w:lsdException w:name="List Table 4 Accent 2" w:uiPriority="49"/>
-    <w:lsdException w:name="List Table 5 Dark Accent 2" w:uiPriority="50"/>
-    <w:lsdException w:name="List Table 6 Colorful Accent 2" w:uiPriority="51"/>
-    <w:lsdException w:name="List Table 7 Colorful Accent 2" w:uiPriority="52"/>
-    <w:lsdException w:name="List Table 1 Light Accent 3" w:uiPriority="46"/>
-    <w:lsdException w:name="List Table 2 Accent 3" w:uiPriority="47"/>
-    <w:lsdException w:name="List Table 3 Accent 3" w:uiPriority="48"/>
-    <w:lsdException w:name="List Table 4 Accent 3" w:uiPriority="49"/>
-    <w:lsdException w:name="List Table 5 Dark Accent 3" w:uiPriority="50"/>
-    <w:lsdException w:name="List Table 6 Colorful Accent 3" w:uiPriority="51"/>
-    <w:lsdException w:name="List Table 7 Colorful Accent 3" w:uiPriority="52"/>
-    <w:lsdException w:name="List Table 1 Light Accent 4" w:uiPriority="46"/>
-    <w:lsdException w:name="List Table 2 Accent 4" w:uiPriority="47"/>
-    <w:lsdException w:name="List Table 3 Accent 4" w:uiPriority="48"/>
-    <w:lsdException w:name="List Table 4 Accent 4" w:uiPriority="49"/>
-    <w:lsdException w:name="List Table 5 Dark Accent 4" w:uiPriority="50"/>
-    <w:lsdException w:name="List Table 6 Colorful Accent 4" w:uiPriority="51"/>
-    <w:lsdException w:name="List Table 7 Colorful Accent 4" w:uiPriority="52"/>
-    <w:lsdException w:name="List Table 1 Light Accent 5" w:uiPriority="46"/>
-    <w:lsdException w:name="List Table 2 Accent 5" w:uiPriority="47"/>
-    <w:lsdException w:name="List Table 3 Accent 5" w:uiPriority="48"/>
-    <w:lsdException w:name="List Table 4 Accent 5" w:uiPriority="49"/>
-    <w:lsdException w:name="List Table 5 Dark Accent 5" w:uiPriority="50"/>
-    <w:lsdException w:name="List Table 6 Colorful Accent 5" w:uiPriority="51"/>
-    <w:lsdException w:name="List Table 7 Colorful Accent 5" w:uiPriority="52"/>
-    <w:lsdException w:name="List Table 1 Light Accent 6" w:uiPriority="46"/>
-    <w:lsdException w:name="List Table 2 Accent 6" w:uiPriority="47"/>
-    <w:lsdException w:name="List Table 3 Accent 6" w:uiPriority="48"/>
-    <w:lsdException w:name="List Table 4 Accent 6" w:uiPriority="49"/>
-    <w:lsdException w:name="List Table 5 Dark Accent 6" w:uiPriority="50"/>
-    <w:lsdException w:name="List Table 6 Colorful Accent 6" w:uiPriority="51"/>
-    <w:lsdException w:name="List Table 7 Colorful Accent 6" w:uiPriority="52"/>
+  <w:latentStyles w:defLockedState="0" w:defUIPriority="99" w:defSemiHidden="1" w:defUnhideWhenUsed="1" w:defQFormat="0" w:count="267">
+    <w:lsdException w:name="Normal" w:semiHidden="0" w:uiPriority="0" w:unhideWhenUsed="0" w:qFormat="1"/>
+    <w:lsdException w:name="heading 1" w:semiHidden="0" w:uiPriority="9" w:unhideWhenUsed="0" w:qFormat="1"/>
+    <w:lsdException w:name="heading 2" w:semiHidden="0" w:uiPriority="9" w:unhideWhenUsed="0" w:qFormat="1"/>
+    <w:lsdException w:name="heading 3" w:semiHidden="0" w:uiPriority="9" w:unhideWhenUsed="0" w:qFormat="1"/>
+    <w:lsdException w:name="heading 4" w:semiHidden="0" w:uiPriority="9" w:unhideWhenUsed="0" w:qFormat="1"/>
+    <w:lsdException w:name="heading 5" w:semiHidden="0" w:uiPriority="9" w:unhideWhenUsed="0" w:qFormat="1"/>
+    <w:lsdException w:name="heading 6" w:semiHidden="0" w:uiPriority="9" w:unhideWhenUsed="0" w:qFormat="1"/>
+    <w:lsdException w:name="heading 7" w:semiHidden="0" w:uiPriority="9" w:unhideWhenUsed="0" w:qFormat="1"/>
+    <w:lsdException w:name="heading 8" w:semiHidden="0" w:uiPriority="9" w:unhideWhenUsed="0" w:qFormat="1"/>
+    <w:lsdException w:name="heading 9" w:semiHidden="0" w:uiPriority="9" w:unhideWhenUsed="0" w:qFormat="1"/>
+    <w:lsdException w:name="toc 1" w:uiPriority="39"/>
+    <w:lsdException w:name="toc 2" w:uiPriority="39"/>
+    <w:lsdException w:name="toc 3" w:uiPriority="39"/>
+    <w:lsdException w:name="toc 4" w:uiPriority="39"/>
+    <w:lsdException w:name="toc 5" w:uiPriority="39"/>
+    <w:lsdException w:name="toc 6" w:uiPriority="39"/>
+    <w:lsdException w:name="toc 7" w:uiPriority="39"/>
+    <w:lsdException w:name="toc 8" w:uiPriority="39"/>
+    <w:lsdException w:name="toc 9" w:uiPriority="39"/>
+    <w:lsdException w:name="caption" w:uiPriority="35" w:qFormat="1"/>
+    <w:lsdException w:name="Title" w:semiHidden="0" w:uiPriority="10" w:unhideWhenUsed="0" w:qFormat="1"/>
+    <w:lsdException w:name="Default Paragraph Font" w:uiPriority="1"/>
+    <w:lsdException w:name="Subtitle" w:semiHidden="0" w:uiPriority="11" w:unhideWhenUsed="0" w:qFormat="1"/>
+    <w:lsdException w:name="Strong" w:semiHidden="0" w:uiPriority="22" w:unhideWhenUsed="0" w:qFormat="1"/>
+    <w:lsdException w:name="Emphasis" w:semiHidden="0" w:uiPriority="20" w:unhideWhenUsed="0" w:qFormat="1"/>
+    <w:lsdException w:name="Table Grid" w:semiHidden="0" w:uiPriority="59" w:unhideWhenUsed="0"/>
+    <w:lsdException w:name="Placeholder Text" w:unhideWhenUsed="0"/>
+    <w:lsdException w:name="No Spacing" w:semiHidden="0" w:uiPriority="1" w:unhideWhenUsed="0" w:qFormat="1"/>
+    <w:lsdException w:name="Light Shading" w:semiHidden="0" w:uiPriority="60" w:unhideWhenUsed="0"/>
+    <w:lsdException w:name="Light List" w:semiHidden="0" w:uiPriority="61" w:unhideWhenUsed="0"/>
+    <w:lsdException w:name="Light Grid" w:semiHidden="0" w:uiPriority="62" w:unhideWhenUsed="0"/>
+    <w:lsdException w:name="Medium Shading 1" w:semiHidden="0" w:uiPriority="63" w:unhideWhenUsed="0"/>
+    <w:lsdException w:name="Medium Shading 2" w:semiHidden="0" w:uiPriority="64" w:unhideWhenUsed="0"/>
+    <w:lsdException w:name="Medium List 1" w:semiHidden="0" w:uiPriority="65" w:unhideWhenUsed="0"/>
+    <w:lsdException w:name="Medium List 2" w:semiHidden="0" w:uiPriority="66" w:unhideWhenUsed="0"/>
+    <w:lsdException w:name="Medium Grid 1" w:semiHidden="0" w:uiPriority="67" w:unhideWhenUsed="0"/>
+    <w:lsdException w:name="Medium Grid 2" w:semiHidden="0" w:uiPriority="68" w:unhideWhenUsed="0"/>
+    <w:lsdException w:name="Medium Grid 3" w:semiHidden="0" w:uiPriority="69" w:unhideWhenUsed="0"/>
+    <w:lsdException w:name="Dark List" w:semiHidden="0" w:uiPriority="70" w:unhideWhenUsed="0"/>
+    <w:lsdException w:name="Colorful Shading" w:semiHidden="0" w:uiPriority="71" w:unhideWhenUsed="0"/>
+    <w:lsdException w:name="Colorful List" w:semiHidden="0" w:uiPriority="72" w:unhideWhenUsed="0"/>
+    <w:lsdException w:name="Colorful Grid" w:semiHidden="0" w:uiPriority="73" w:unhideWhenUsed="0"/>
+    <w:lsdException w:name="Light Shading Accent 1" w:semiHidden="0" w:uiPriority="60" w:unhideWhenUsed="0"/>
+    <w:lsdException w:name="Light List Accent 1" w:semiHidden="0" w:uiPriority="61" w:unhideWhenUsed="0"/>
+    <w:lsdException w:name="Light Grid Accent 1" w:semiHidden="0" w:uiPriority="62" w:unhideWhenUsed="0"/>
+    <w:lsdException w:name="Medium Shading 1 Accent 1" w:semiHidden="0" w:uiPriority="63" w:unhideWhenUsed="0"/>
+    <w:lsdException w:name="Medium Shading 2 Accent 1" w:semiHidden="0" w:uiPriority="64" w:unhideWhenUsed="0"/>
+    <w:lsdException w:name="Medium List 1 Accent 1" w:semiHidden="0" w:uiPriority="65" w:unhideWhenUsed="0"/>
+    <w:lsdException w:name="Revision" w:unhideWhenUsed="0"/>
+    <w:lsdException w:name="List Paragraph" w:semiHidden="0" w:uiPriority="34" w:unhideWhenUsed="0" w:qFormat="1"/>
+    <w:lsdException w:name="Quote" w:semiHidden="0" w:uiPriority="29" w:unhideWhenUsed="0" w:qFormat="1"/>
+    <w:lsdException w:name="Intense Quote" w:semiHidden="0" w:uiPriority="30" w:unhideWhenUsed="0" w:qFormat="1"/>
+    <w:lsdException w:name="Medium List 2 Accent 1" w:semiHidden="0" w:uiPriority="66" w:unhideWhenUsed="0"/>
+    <w:lsdException w:name="Medium Grid 1 Accent 1" w:semiHidden="0" w:uiPriority="67" w:unhideWhenUsed="0"/>
+    <w:lsdException w:name="Medium Grid 2 Accent 1" w:semiHidden="0" w:uiPriority="68" w:unhideWhenUsed="0"/>
+    <w:lsdException w:name="Medium Grid 3 Accent 1" w:semiHidden="0" w:uiPriority="69" w:unhideWhenUsed="0"/>
+    <w:lsdException w:name="Dark List Accent 1" w:semiHidden="0" w:uiPriority="70" w:unhideWhenUsed="0"/>
+    <w:lsdException w:name="Colorful Shading Accent 1" w:semiHidden="0" w:uiPriority="71" w:unhideWhenUsed="0"/>
+    <w:lsdException w:name="Colorful List Accent 1" w:semiHidden="0" w:uiPriority="72" w:unhideWhenUsed="0"/>
+    <w:lsdException w:name="Colorful Grid Accent 1" w:semiHidden="0" w:uiPriority="73" w:unhideWhenUsed="0"/>
+    <w:lsdException w:name="Light Shading Accent 2" w:semiHidden="0" w:uiPriority="60" w:unhideWhenUsed="0"/>
+    <w:lsdException w:name="Light List Accent 2" w:semiHidden="0" w:uiPriority="61" w:unhideWhenUsed="0"/>
+    <w:lsdException w:name="Light Grid Accent 2" w:semiHidden="0" w:uiPriority="62" w:unhideWhenUsed="0"/>
+    <w:lsdException w:name="Medium Shading 1 Accent 2" w:semiHidden="0" w:uiPriority="63" w:unhideWhenUsed="0"/>
+    <w:lsdException w:name="Medium Shading 2 Accent 2" w:semiHidden="0" w:uiPriority="64" w:unhideWhenUsed="0"/>
+    <w:lsdException w:name="Medium List 1 Accent 2" w:semiHidden="0" w:uiPriority="65" w:unhideWhenUsed="0"/>
+    <w:lsdException w:name="Medium List 2 Accent 2" w:semiHidden="0" w:uiPriority="66" w:unhideWhenUsed="0"/>
+    <w:lsdException w:name="Medium Grid 1 Accent 2" w:semiHidden="0" w:uiPriority="67" w:unhideWhenUsed="0"/>
+    <w:lsdException w:name="Medium Grid 2 Accent 2" w:semiHidden="0" w:uiPriority="68" w:unhideWhenUsed="0"/>
+    <w:lsdException w:name="Medium Grid 3 Accent 2" w:semiHidden="0" w:uiPriority="69" w:unhideWhenUsed="0"/>
+    <w:lsdException w:name="Dark List Accent 2" w:semiHidden="0" w:uiPriority="70" w:unhideWhenUsed="0"/>
+    <w:lsdException w:name="Colorful Shading Accent 2" w:semiHidden="0" w:uiPriority="71" w:unhideWhenUsed="0"/>
+    <w:lsdException w:name="Colorful List Accent 2" w:semiHidden="0" w:uiPriority="72" w:unhideWhenUsed="0"/>
+    <w:lsdException w:name="Colorful Grid Accent 2" w:semiHidden="0" w:uiPriority="73" w:unhideWhenUsed="0"/>
+    <w:lsdException w:name="Light Shading Accent 3" w:semiHidden="0" w:uiPriority="60" w:unhideWhenUsed="0"/>
+    <w:lsdException w:name="Light List Accent 3" w:semiHidden="0" w:uiPriority="61" w:unhideWhenUsed="0"/>
+    <w:lsdException w:name="Light Grid Accent 3" w:semiHidden="0" w:uiPriority="62" w:unhideWhenUsed="0"/>
+    <w:lsdException w:name="Medium Shading 1 Accent 3" w:semiHidden="0" w:uiPriority="63" w:unhideWhenUsed="0"/>
+    <w:lsdException w:name="Medium Shading 2 Accent 3" w:semiHidden="0" w:uiPriority="64" w:unhideWhenUsed="0"/>
+    <w:lsdException w:name="Medium List 1 Accent 3" w:semiHidden="0" w:uiPriority="65" w:unhideWhenUsed="0"/>
+    <w:lsdException w:name="Medium List 2 Accent 3" w:semiHidden="0" w:uiPriority="66" w:unhideWhenUsed="0"/>
+    <w:lsdException w:name="Medium Grid 1 Accent 3" w:semiHidden="0" w:uiPriority="67" w:unhideWhenUsed="0"/>
+    <w:lsdException w:name="Medium Grid 2 Accent 3" w:semiHidden="0" w:uiPriority="68" w:unhideWhenUsed="0"/>
+    <w:lsdException w:name="Medium Grid 3 Accent 3" w:semiHidden="0" w:uiPriority="69" w:unhideWhenUsed="0"/>
+    <w:lsdException w:name="Dark List Accent 3" w:semiHidden="0" w:uiPriority="70" w:unhideWhenUsed="0"/>
+    <w:lsdException w:name="Colorful Shading Accent 3" w:semiHidden="0" w:uiPriority="71" w:unhideWhenUsed="0"/>
+    <w:lsdException w:name="Colorful List Accent 3" w:semiHidden="0" w:uiPriority="72" w:unhideWhenUsed="0"/>
+    <w:lsdException w:name="Colorful Grid Accent 3" w:semiHidden="0" w:uiPriority="73" w:unhideWhenUsed="0"/>
+    <w:lsdException w:name="Light Shading Accent 4" w:semiHidden="0" w:uiPriority="60" w:unhideWhenUsed="0"/>
+    <w:lsdException w:name="Light List Accent 4" w:semiHidden="0" w:uiPriority="61" w:unhideWhenUsed="0"/>
+    <w:lsdException w:name="Light Grid Accent 4" w:semiHidden="0" w:uiPriority="62" w:unhideWhenUsed="0"/>
+    <w:lsdException w:name="Medium Shading 1 Accent 4" w:semiHidden="0" w:uiPriority="63" w:unhideWhenUsed="0"/>
+    <w:lsdException w:name="Medium Shading 2 Accent 4" w:semiHidden="0" w:uiPriority="64" w:unhideWhenUsed="0"/>
+    <w:lsdException w:name="Medium List 1 Accent 4" w:semiHidden="0" w:uiPriority="65" w:unhideWhenUsed="0"/>
+    <w:lsdException w:name="Medium List 2 Accent 4" w:semiHidden="0" w:uiPriority="66" w:unhideWhenUsed="0"/>
+    <w:lsdException w:name="Medium Grid 1 Accent 4" w:semiHidden="0" w:uiPriority="67" w:unhideWhenUsed="0"/>
+    <w:lsdException w:name="Medium Grid 2 Accent 4" w:semiHidden="0" w:uiPriority="68" w:unhideWhenUsed="0"/>
+    <w:lsdException w:name="Medium Grid 3 Accent 4" w:semiHidden="0" w:uiPriority="69" w:unhideWhenUsed="0"/>
+    <w:lsdException w:name="Dark List Accent 4" w:semiHidden="0" w:uiPriority="70" w:unhideWhenUsed="0"/>
+    <w:lsdException w:name="Colorful Shading Accent 4" w:semiHidden="0" w:uiPriority="71" w:unhideWhenUsed="0"/>
+    <w:lsdException w:name="Colorful List Accent 4" w:semiHidden="0" w:uiPriority="72" w:unhideWhenUsed="0"/>
+    <w:lsdException w:name="Colorful Grid Accent 4" w:semiHidden="0" w:uiPriority="73" w:unhideWhenUsed="0"/>
+    <w:lsdException w:name="Light Shading Accent 5" w:semiHidden="0" w:uiPriority="60" w:unhideWhenUsed="0"/>
+    <w:lsdException w:name="Light List Accent 5" w:semiHidden="0" w:uiPriority="61" w:unhideWhenUsed="0"/>
+    <w:lsdException w:name="Light Grid Accent 5" w:semiHidden="0" w:uiPriority="62" w:unhideWhenUsed="0"/>
+    <w:lsdException w:name="Medium Shading 1 Accent 5" w:semiHidden="0" w:uiPriority="63" w:unhideWhenUsed="0"/>
+    <w:lsdException w:name="Medium Shading 2 Accent 5" w:semiHidden="0" w:uiPriority="64" w:unhideWhenUsed="0"/>
+    <w:lsdException w:name="Medium List 1 Accent 5" w:semiHidden="0" w:uiPriority="65" w:unhideWhenUsed="0"/>
+    <w:lsdException w:name="Medium List 2 Accent 5" w:semiHidden="0" w:uiPriority="66" w:unhideWhenUsed="0"/>
+    <w:lsdException w:name="Medium Grid 1 Accent 5" w:semiHidden="0" w:uiPriority="67" w:unhideWhenUsed="0"/>
+    <w:lsdException w:name="Medium Grid 2 Accent 5" w:semiHidden="0" w:uiPriority="68" w:unhideWhenUsed="0"/>
+    <w:lsdException w:name="Medium Grid 3 Accent 5" w:semiHidden="0" w:uiPriority="69" w:unhideWhenUsed="0"/>
+    <w:lsdException w:name="Dark List Accent 5" w:semiHidden="0" w:uiPriority="70" w:unhideWhenUsed="0"/>
+    <w:lsdException w:name="Colorful Shading Accent 5" w:semiHidden="0" w:uiPriority="71" w:unhideWhenUsed="0"/>
+    <w:lsdException w:name="Colorful List Accent 5" w:semiHidden="0" w:uiPriority="72" w:unhideWhenUsed="0"/>
+    <w:lsdException w:name="Colorful Grid Accent 5" w:semiHidden="0" w:uiPriority="73" w:unhideWhenUsed="0"/>
+    <w:lsdException w:name="Light Shading Accent 6" w:semiHidden="0" w:uiPriority="60" w:unhideWhenUsed="0"/>
+    <w:lsdException w:name="Light List Accent 6" w:semiHidden="0" w:uiPriority="61" w:unhideWhenUsed="0"/>
+    <w:lsdException w:name="Light Grid Accent 6" w:semiHidden="0" w:uiPriority="62" w:unhideWhenUsed="0"/>
+    <w:lsdException w:name="Medium Shading 1 Accent 6" w:semiHidden="0" w:uiPriority="63" w:unhideWhenUsed="0"/>
+    <w:lsdException w:name="Medium Shading 2 Accent 6" w:semiHidden="0" w:uiPriority="64" w:unhideWhenUsed="0"/>
+    <w:lsdException w:name="Medium List 1 Accent 6" w:semiHidden="0" w:uiPriority="65" w:unhideWhenUsed="0"/>
+    <w:lsdException w:name="Medium List 2 Accent 6" w:semiHidden="0" w:uiPriority="66" w:unhideWhenUsed="0"/>
+    <w:lsdException w:name="Medium Grid 1 Accent 6" w:semiHidden="0" w:uiPriority="67" w:unhideWhenUsed="0"/>
+    <w:lsdException w:name="Medium Grid 2 Accent 6" w:semiHidden="0" w:uiPriority="68" w:unhideWhenUsed="0"/>
+    <w:lsdException w:name="Medium Grid 3 Accent 6" w:semiHidden="0" w:uiPriority="69" w:unhideWhenUsed="0"/>
+    <w:lsdException w:name="Dark List Accent 6" w:semiHidden="0" w:uiPriority="70" w:unhideWhenUsed="0"/>
+    <w:lsdException w:name="Colorful Shading Accent 6" w:semiHidden="0" w:uiPriority="71" w:unhideWhenUsed="0"/>
+    <w:lsdException w:name="Colorful List Accent 6" w:semiHidden="0" w:uiPriority="72" w:unhideWhenUsed="0"/>
+    <w:lsdException w:name="Colorful Grid Accent 6" w:semiHidden="0" w:uiPriority="73" w:unhideWhenUsed="0"/>
+    <w:lsdException w:name="Subtle Emphasis" w:semiHidden="0" w:uiPriority="19" w:unhideWhenUsed="0" w:qFormat="1"/>
+    <w:lsdException w:name="Intense Emphasis" w:semiHidden="0" w:uiPriority="21" w:unhideWhenUsed="0" w:qFormat="1"/>
+    <w:lsdException w:name="Subtle Reference" w:semiHidden="0" w:uiPriority="31" w:unhideWhenUsed="0" w:qFormat="1"/>
+    <w:lsdException w:name="Intense Reference" w:semiHidden="0" w:uiPriority="32" w:unhideWhenUsed="0" w:qFormat="1"/>
+    <w:lsdException w:name="Book Title" w:semiHidden="0" w:uiPriority="33" w:unhideWhenUsed="0" w:qFormat="1"/>
+    <w:lsdException w:name="Bibliography" w:uiPriority="37"/>
+    <w:lsdException w:name="TOC Heading" w:uiPriority="39" w:qFormat="1"/>
   </w:latentStyles>
   <w:style w:type="paragraph" w:default="1" w:styleId="Standard">
     <w:name w:val="Normal"/>
@@ -3614,6 +3751,241 @@
       <w:sz w:val="16"/>
       <w:szCs w:val="16"/>
     </w:rPr>
+  </w:style>
+  <w:style w:type="paragraph" w:styleId="Verzeichnis1">
+    <w:name w:val="toc 1"/>
+    <w:basedOn w:val="Standard"/>
+    <w:next w:val="Standard"/>
+    <w:autoRedefine/>
+    <w:uiPriority w:val="39"/>
+    <w:unhideWhenUsed/>
+    <w:rsid w:val="001E11A4"/>
+    <w:pPr>
+      <w:spacing w:after="100"/>
+    </w:pPr>
+  </w:style>
+  <w:style w:type="paragraph" w:styleId="Verzeichnis2">
+    <w:name w:val="toc 2"/>
+    <w:basedOn w:val="Standard"/>
+    <w:next w:val="Standard"/>
+    <w:autoRedefine/>
+    <w:uiPriority w:val="39"/>
+    <w:unhideWhenUsed/>
+    <w:rsid w:val="001E11A4"/>
+    <w:pPr>
+      <w:spacing w:after="100"/>
+      <w:ind w:left="200"/>
+    </w:pPr>
+  </w:style>
+  <w:style w:type="paragraph" w:styleId="Verzeichnis3">
+    <w:name w:val="toc 3"/>
+    <w:basedOn w:val="Standard"/>
+    <w:next w:val="Standard"/>
+    <w:autoRedefine/>
+    <w:uiPriority w:val="39"/>
+    <w:unhideWhenUsed/>
+    <w:rsid w:val="001E11A4"/>
+    <w:pPr>
+      <w:tabs>
+        <w:tab w:val="left" w:pos="1320"/>
+        <w:tab w:val="right" w:pos="9350"/>
+      </w:tabs>
+      <w:spacing w:after="100"/>
+      <w:ind w:left="400"/>
+    </w:pPr>
+    <w:rPr>
+      <w:noProof/>
+    </w:rPr>
+  </w:style>
+</w:styles>
+</file>
+
+<file path=word/stylesWithEffects.xml><?xml version="1.0" encoding="utf-8"?>
+<w:styles xmlns:wpc="http://schemas.microsoft.com/office/word/2010/wordprocessingCanvas" xmlns:mc="http://schemas.openxmlformats.org/markup-compatibility/2006" xmlns:o="urn:schemas-microsoft-com:office:office" xmlns:r="http://schemas.openxmlformats.org/officeDocument/2006/relationships" xmlns:m="http://schemas.openxmlformats.org/officeDocument/2006/math" xmlns:v="urn:schemas-microsoft-com:vml" xmlns:wp14="http://schemas.microsoft.com/office/word/2010/wordprocessingDrawing" xmlns:wp="http://schemas.openxmlformats.org/drawingml/2006/wordprocessingDrawing" xmlns:w10="urn:schemas-microsoft-com:office:word" xmlns:w="http://schemas.openxmlformats.org/wordprocessingml/2006/main" xmlns:w14="http://schemas.microsoft.com/office/word/2010/wordml" xmlns:wpg="http://schemas.microsoft.com/office/word/2010/wordprocessingGroup" xmlns:wpi="http://schemas.microsoft.com/office/word/2010/wordprocessingInk" xmlns:wne="http://schemas.microsoft.com/office/word/2006/wordml" xmlns:wps="http://schemas.microsoft.com/office/word/2010/wordprocessingShape" mc:Ignorable="w14 wp14">
+  <w:docDefaults>
+    <w:rPrDefault>
+      <w:rPr>
+        <w:rFonts w:asciiTheme="minorHAnsi" w:eastAsiaTheme="minorEastAsia" w:hAnsiTheme="minorHAnsi" w:cstheme="minorBidi"/>
+        <w:sz w:val="22"/>
+        <w:szCs w:val="22"/>
+        <w:lang w:val="de-DE" w:eastAsia="de-DE" w:bidi="ar-SA"/>
+      </w:rPr>
+    </w:rPrDefault>
+    <w:pPrDefault>
+      <w:pPr>
+        <w:spacing w:after="200" w:line="276" w:lineRule="auto"/>
+      </w:pPr>
+    </w:pPrDefault>
+  </w:docDefaults>
+  <w:latentStyles w:defLockedState="0" w:defUIPriority="99" w:defSemiHidden="1" w:defUnhideWhenUsed="1" w:defQFormat="0" w:count="267">
+    <w:lsdException w:name="Normal" w:semiHidden="0" w:uiPriority="0" w:unhideWhenUsed="0" w:qFormat="1"/>
+    <w:lsdException w:name="heading 1" w:semiHidden="0" w:uiPriority="9" w:unhideWhenUsed="0" w:qFormat="1"/>
+    <w:lsdException w:name="heading 2" w:uiPriority="9" w:qFormat="1"/>
+    <w:lsdException w:name="heading 3" w:uiPriority="9" w:qFormat="1"/>
+    <w:lsdException w:name="heading 4" w:uiPriority="9" w:qFormat="1"/>
+    <w:lsdException w:name="heading 5" w:uiPriority="9" w:qFormat="1"/>
+    <w:lsdException w:name="heading 6" w:uiPriority="9" w:qFormat="1"/>
+    <w:lsdException w:name="heading 7" w:uiPriority="9" w:qFormat="1"/>
+    <w:lsdException w:name="heading 8" w:uiPriority="9" w:qFormat="1"/>
+    <w:lsdException w:name="heading 9" w:uiPriority="9" w:qFormat="1"/>
+    <w:lsdException w:name="toc 1" w:uiPriority="39"/>
+    <w:lsdException w:name="toc 2" w:uiPriority="39"/>
+    <w:lsdException w:name="toc 3" w:uiPriority="39"/>
+    <w:lsdException w:name="toc 4" w:uiPriority="39"/>
+    <w:lsdException w:name="toc 5" w:uiPriority="39"/>
+    <w:lsdException w:name="toc 6" w:uiPriority="39"/>
+    <w:lsdException w:name="toc 7" w:uiPriority="39"/>
+    <w:lsdException w:name="toc 8" w:uiPriority="39"/>
+    <w:lsdException w:name="toc 9" w:uiPriority="39"/>
+    <w:lsdException w:name="caption" w:uiPriority="35" w:qFormat="1"/>
+    <w:lsdException w:name="Title" w:semiHidden="0" w:uiPriority="10" w:unhideWhenUsed="0" w:qFormat="1"/>
+    <w:lsdException w:name="Default Paragraph Font" w:uiPriority="1"/>
+    <w:lsdException w:name="Subtitle" w:semiHidden="0" w:uiPriority="11" w:unhideWhenUsed="0" w:qFormat="1"/>
+    <w:lsdException w:name="Strong" w:semiHidden="0" w:uiPriority="22" w:unhideWhenUsed="0" w:qFormat="1"/>
+    <w:lsdException w:name="Emphasis" w:semiHidden="0" w:uiPriority="20" w:unhideWhenUsed="0" w:qFormat="1"/>
+    <w:lsdException w:name="Table Grid" w:semiHidden="0" w:uiPriority="59" w:unhideWhenUsed="0"/>
+    <w:lsdException w:name="Placeholder Text" w:unhideWhenUsed="0"/>
+    <w:lsdException w:name="No Spacing" w:semiHidden="0" w:uiPriority="1" w:unhideWhenUsed="0" w:qFormat="1"/>
+    <w:lsdException w:name="Light Shading" w:semiHidden="0" w:uiPriority="60" w:unhideWhenUsed="0"/>
+    <w:lsdException w:name="Light List" w:semiHidden="0" w:uiPriority="61" w:unhideWhenUsed="0"/>
+    <w:lsdException w:name="Light Grid" w:semiHidden="0" w:uiPriority="62" w:unhideWhenUsed="0"/>
+    <w:lsdException w:name="Medium Shading 1" w:semiHidden="0" w:uiPriority="63" w:unhideWhenUsed="0"/>
+    <w:lsdException w:name="Medium Shading 2" w:semiHidden="0" w:uiPriority="64" w:unhideWhenUsed="0"/>
+    <w:lsdException w:name="Medium List 1" w:semiHidden="0" w:uiPriority="65" w:unhideWhenUsed="0"/>
+    <w:lsdException w:name="Medium List 2" w:semiHidden="0" w:uiPriority="66" w:unhideWhenUsed="0"/>
+    <w:lsdException w:name="Medium Grid 1" w:semiHidden="0" w:uiPriority="67" w:unhideWhenUsed="0"/>
+    <w:lsdException w:name="Medium Grid 2" w:semiHidden="0" w:uiPriority="68" w:unhideWhenUsed="0"/>
+    <w:lsdException w:name="Medium Grid 3" w:semiHidden="0" w:uiPriority="69" w:unhideWhenUsed="0"/>
+    <w:lsdException w:name="Dark List" w:semiHidden="0" w:uiPriority="70" w:unhideWhenUsed="0"/>
+    <w:lsdException w:name="Colorful Shading" w:semiHidden="0" w:uiPriority="71" w:unhideWhenUsed="0"/>
+    <w:lsdException w:name="Colorful List" w:semiHidden="0" w:uiPriority="72" w:unhideWhenUsed="0"/>
+    <w:lsdException w:name="Colorful Grid" w:semiHidden="0" w:uiPriority="73" w:unhideWhenUsed="0"/>
+    <w:lsdException w:name="Light Shading Accent 1" w:semiHidden="0" w:uiPriority="60" w:unhideWhenUsed="0"/>
+    <w:lsdException w:name="Light List Accent 1" w:semiHidden="0" w:uiPriority="61" w:unhideWhenUsed="0"/>
+    <w:lsdException w:name="Light Grid Accent 1" w:semiHidden="0" w:uiPriority="62" w:unhideWhenUsed="0"/>
+    <w:lsdException w:name="Medium Shading 1 Accent 1" w:semiHidden="0" w:uiPriority="63" w:unhideWhenUsed="0"/>
+    <w:lsdException w:name="Medium Shading 2 Accent 1" w:semiHidden="0" w:uiPriority="64" w:unhideWhenUsed="0"/>
+    <w:lsdException w:name="Medium List 1 Accent 1" w:semiHidden="0" w:uiPriority="65" w:unhideWhenUsed="0"/>
+    <w:lsdException w:name="Revision" w:unhideWhenUsed="0"/>
+    <w:lsdException w:name="List Paragraph" w:semiHidden="0" w:uiPriority="34" w:unhideWhenUsed="0" w:qFormat="1"/>
+    <w:lsdException w:name="Quote" w:semiHidden="0" w:uiPriority="29" w:unhideWhenUsed="0" w:qFormat="1"/>
+    <w:lsdException w:name="Intense Quote" w:semiHidden="0" w:uiPriority="30" w:unhideWhenUsed="0" w:qFormat="1"/>
+    <w:lsdException w:name="Medium List 2 Accent 1" w:semiHidden="0" w:uiPriority="66" w:unhideWhenUsed="0"/>
+    <w:lsdException w:name="Medium Grid 1 Accent 1" w:semiHidden="0" w:uiPriority="67" w:unhideWhenUsed="0"/>
+    <w:lsdException w:name="Medium Grid 2 Accent 1" w:semiHidden="0" w:uiPriority="68" w:unhideWhenUsed="0"/>
+    <w:lsdException w:name="Medium Grid 3 Accent 1" w:semiHidden="0" w:uiPriority="69" w:unhideWhenUsed="0"/>
+    <w:lsdException w:name="Dark List Accent 1" w:semiHidden="0" w:uiPriority="70" w:unhideWhenUsed="0"/>
+    <w:lsdException w:name="Colorful Shading Accent 1" w:semiHidden="0" w:uiPriority="71" w:unhideWhenUsed="0"/>
+    <w:lsdException w:name="Colorful List Accent 1" w:semiHidden="0" w:uiPriority="72" w:unhideWhenUsed="0"/>
+    <w:lsdException w:name="Colorful Grid Accent 1" w:semiHidden="0" w:uiPriority="73" w:unhideWhenUsed="0"/>
+    <w:lsdException w:name="Light Shading Accent 2" w:semiHidden="0" w:uiPriority="60" w:unhideWhenUsed="0"/>
+    <w:lsdException w:name="Light List Accent 2" w:semiHidden="0" w:uiPriority="61" w:unhideWhenUsed="0"/>
+    <w:lsdException w:name="Light Grid Accent 2" w:semiHidden="0" w:uiPriority="62" w:unhideWhenUsed="0"/>
+    <w:lsdException w:name="Medium Shading 1 Accent 2" w:semiHidden="0" w:uiPriority="63" w:unhideWhenUsed="0"/>
+    <w:lsdException w:name="Medium Shading 2 Accent 2" w:semiHidden="0" w:uiPriority="64" w:unhideWhenUsed="0"/>
+    <w:lsdException w:name="Medium List 1 Accent 2" w:semiHidden="0" w:uiPriority="65" w:unhideWhenUsed="0"/>
+    <w:lsdException w:name="Medium List 2 Accent 2" w:semiHidden="0" w:uiPriority="66" w:unhideWhenUsed="0"/>
+    <w:lsdException w:name="Medium Grid 1 Accent 2" w:semiHidden="0" w:uiPriority="67" w:unhideWhenUsed="0"/>
+    <w:lsdException w:name="Medium Grid 2 Accent 2" w:semiHidden="0" w:uiPriority="68" w:unhideWhenUsed="0"/>
+    <w:lsdException w:name="Medium Grid 3 Accent 2" w:semiHidden="0" w:uiPriority="69" w:unhideWhenUsed="0"/>
+    <w:lsdException w:name="Dark List Accent 2" w:semiHidden="0" w:uiPriority="70" w:unhideWhenUsed="0"/>
+    <w:lsdException w:name="Colorful Shading Accent 2" w:semiHidden="0" w:uiPriority="71" w:unhideWhenUsed="0"/>
+    <w:lsdException w:name="Colorful List Accent 2" w:semiHidden="0" w:uiPriority="72" w:unhideWhenUsed="0"/>
+    <w:lsdException w:name="Colorful Grid Accent 2" w:semiHidden="0" w:uiPriority="73" w:unhideWhenUsed="0"/>
+    <w:lsdException w:name="Light Shading Accent 3" w:semiHidden="0" w:uiPriority="60" w:unhideWhenUsed="0"/>
+    <w:lsdException w:name="Light List Accent 3" w:semiHidden="0" w:uiPriority="61" w:unhideWhenUsed="0"/>
+    <w:lsdException w:name="Light Grid Accent 3" w:semiHidden="0" w:uiPriority="62" w:unhideWhenUsed="0"/>
+    <w:lsdException w:name="Medium Shading 1 Accent 3" w:semiHidden="0" w:uiPriority="63" w:unhideWhenUsed="0"/>
+    <w:lsdException w:name="Medium Shading 2 Accent 3" w:semiHidden="0" w:uiPriority="64" w:unhideWhenUsed="0"/>
+    <w:lsdException w:name="Medium List 1 Accent 3" w:semiHidden="0" w:uiPriority="65" w:unhideWhenUsed="0"/>
+    <w:lsdException w:name="Medium List 2 Accent 3" w:semiHidden="0" w:uiPriority="66" w:unhideWhenUsed="0"/>
+    <w:lsdException w:name="Medium Grid 1 Accent 3" w:semiHidden="0" w:uiPriority="67" w:unhideWhenUsed="0"/>
+    <w:lsdException w:name="Medium Grid 2 Accent 3" w:semiHidden="0" w:uiPriority="68" w:unhideWhenUsed="0"/>
+    <w:lsdException w:name="Medium Grid 3 Accent 3" w:semiHidden="0" w:uiPriority="69" w:unhideWhenUsed="0"/>
+    <w:lsdException w:name="Dark List Accent 3" w:semiHidden="0" w:uiPriority="70" w:unhideWhenUsed="0"/>
+    <w:lsdException w:name="Colorful Shading Accent 3" w:semiHidden="0" w:uiPriority="71" w:unhideWhenUsed="0"/>
+    <w:lsdException w:name="Colorful List Accent 3" w:semiHidden="0" w:uiPriority="72" w:unhideWhenUsed="0"/>
+    <w:lsdException w:name="Colorful Grid Accent 3" w:semiHidden="0" w:uiPriority="73" w:unhideWhenUsed="0"/>
+    <w:lsdException w:name="Light Shading Accent 4" w:semiHidden="0" w:uiPriority="60" w:unhideWhenUsed="0"/>
+    <w:lsdException w:name="Light List Accent 4" w:semiHidden="0" w:uiPriority="61" w:unhideWhenUsed="0"/>
+    <w:lsdException w:name="Light Grid Accent 4" w:semiHidden="0" w:uiPriority="62" w:unhideWhenUsed="0"/>
+    <w:lsdException w:name="Medium Shading 1 Accent 4" w:semiHidden="0" w:uiPriority="63" w:unhideWhenUsed="0"/>
+    <w:lsdException w:name="Medium Shading 2 Accent 4" w:semiHidden="0" w:uiPriority="64" w:unhideWhenUsed="0"/>
+    <w:lsdException w:name="Medium List 1 Accent 4" w:semiHidden="0" w:uiPriority="65" w:unhideWhenUsed="0"/>
+    <w:lsdException w:name="Medium List 2 Accent 4" w:semiHidden="0" w:uiPriority="66" w:unhideWhenUsed="0"/>
+    <w:lsdException w:name="Medium Grid 1 Accent 4" w:semiHidden="0" w:uiPriority="67" w:unhideWhenUsed="0"/>
+    <w:lsdException w:name="Medium Grid 2 Accent 4" w:semiHidden="0" w:uiPriority="68" w:unhideWhenUsed="0"/>
+    <w:lsdException w:name="Medium Grid 3 Accent 4" w:semiHidden="0" w:uiPriority="69" w:unhideWhenUsed="0"/>
+    <w:lsdException w:name="Dark List Accent 4" w:semiHidden="0" w:uiPriority="70" w:unhideWhenUsed="0"/>
+    <w:lsdException w:name="Colorful Shading Accent 4" w:semiHidden="0" w:uiPriority="71" w:unhideWhenUsed="0"/>
+    <w:lsdException w:name="Colorful List Accent 4" w:semiHidden="0" w:uiPriority="72" w:unhideWhenUsed="0"/>
+    <w:lsdException w:name="Colorful Grid Accent 4" w:semiHidden="0" w:uiPriority="73" w:unhideWhenUsed="0"/>
+    <w:lsdException w:name="Light Shading Accent 5" w:semiHidden="0" w:uiPriority="60" w:unhideWhenUsed="0"/>
+    <w:lsdException w:name="Light List Accent 5" w:semiHidden="0" w:uiPriority="61" w:unhideWhenUsed="0"/>
+    <w:lsdException w:name="Light Grid Accent 5" w:semiHidden="0" w:uiPriority="62" w:unhideWhenUsed="0"/>
+    <w:lsdException w:name="Medium Shading 1 Accent 5" w:semiHidden="0" w:uiPriority="63" w:unhideWhenUsed="0"/>
+    <w:lsdException w:name="Medium Shading 2 Accent 5" w:semiHidden="0" w:uiPriority="64" w:unhideWhenUsed="0"/>
+    <w:lsdException w:name="Medium List 1 Accent 5" w:semiHidden="0" w:uiPriority="65" w:unhideWhenUsed="0"/>
+    <w:lsdException w:name="Medium List 2 Accent 5" w:semiHidden="0" w:uiPriority="66" w:unhideWhenUsed="0"/>
+    <w:lsdException w:name="Medium Grid 1 Accent 5" w:semiHidden="0" w:uiPriority="67" w:unhideWhenUsed="0"/>
+    <w:lsdException w:name="Medium Grid 2 Accent 5" w:semiHidden="0" w:uiPriority="68" w:unhideWhenUsed="0"/>
+    <w:lsdException w:name="Medium Grid 3 Accent 5" w:semiHidden="0" w:uiPriority="69" w:unhideWhenUsed="0"/>
+    <w:lsdException w:name="Dark List Accent 5" w:semiHidden="0" w:uiPriority="70" w:unhideWhenUsed="0"/>
+    <w:lsdException w:name="Colorful Shading Accent 5" w:semiHidden="0" w:uiPriority="71" w:unhideWhenUsed="0"/>
+    <w:lsdException w:name="Colorful List Accent 5" w:semiHidden="0" w:uiPriority="72" w:unhideWhenUsed="0"/>
+    <w:lsdException w:name="Colorful Grid Accent 5" w:semiHidden="0" w:uiPriority="73" w:unhideWhenUsed="0"/>
+    <w:lsdException w:name="Light Shading Accent 6" w:semiHidden="0" w:uiPriority="60" w:unhideWhenUsed="0"/>
+    <w:lsdException w:name="Light List Accent 6" w:semiHidden="0" w:uiPriority="61" w:unhideWhenUsed="0"/>
+    <w:lsdException w:name="Light Grid Accent 6" w:semiHidden="0" w:uiPriority="62" w:unhideWhenUsed="0"/>
+    <w:lsdException w:name="Medium Shading 1 Accent 6" w:semiHidden="0" w:uiPriority="63" w:unhideWhenUsed="0"/>
+    <w:lsdException w:name="Medium Shading 2 Accent 6" w:semiHidden="0" w:uiPriority="64" w:unhideWhenUsed="0"/>
+    <w:lsdException w:name="Medium List 1 Accent 6" w:semiHidden="0" w:uiPriority="65" w:unhideWhenUsed="0"/>
+    <w:lsdException w:name="Medium List 2 Accent 6" w:semiHidden="0" w:uiPriority="66" w:unhideWhenUsed="0"/>
+    <w:lsdException w:name="Medium Grid 1 Accent 6" w:semiHidden="0" w:uiPriority="67" w:unhideWhenUsed="0"/>
+    <w:lsdException w:name="Medium Grid 2 Accent 6" w:semiHidden="0" w:uiPriority="68" w:unhideWhenUsed="0"/>
+    <w:lsdException w:name="Medium Grid 3 Accent 6" w:semiHidden="0" w:uiPriority="69" w:unhideWhenUsed="0"/>
+    <w:lsdException w:name="Dark List Accent 6" w:semiHidden="0" w:uiPriority="70" w:unhideWhenUsed="0"/>
+    <w:lsdException w:name="Colorful Shading Accent 6" w:semiHidden="0" w:uiPriority="71" w:unhideWhenUsed="0"/>
+    <w:lsdException w:name="Colorful List Accent 6" w:semiHidden="0" w:uiPriority="72" w:unhideWhenUsed="0"/>
+    <w:lsdException w:name="Colorful Grid Accent 6" w:semiHidden="0" w:uiPriority="73" w:unhideWhenUsed="0"/>
+    <w:lsdException w:name="Subtle Emphasis" w:semiHidden="0" w:uiPriority="19" w:unhideWhenUsed="0" w:qFormat="1"/>
+    <w:lsdException w:name="Intense Emphasis" w:semiHidden="0" w:uiPriority="21" w:unhideWhenUsed="0" w:qFormat="1"/>
+    <w:lsdException w:name="Subtle Reference" w:semiHidden="0" w:uiPriority="31" w:unhideWhenUsed="0" w:qFormat="1"/>
+    <w:lsdException w:name="Intense Reference" w:semiHidden="0" w:uiPriority="32" w:unhideWhenUsed="0" w:qFormat="1"/>
+    <w:lsdException w:name="Book Title" w:semiHidden="0" w:uiPriority="33" w:unhideWhenUsed="0" w:qFormat="1"/>
+    <w:lsdException w:name="Bibliography" w:uiPriority="37"/>
+    <w:lsdException w:name="TOC Heading" w:uiPriority="39" w:qFormat="1"/>
+  </w:latentStyles>
+  <w:style w:type="paragraph" w:default="1" w:styleId="Standard">
+    <w:name w:val="Normal"/>
+    <w:qFormat/>
+  </w:style>
+  <w:style w:type="character" w:default="1" w:styleId="Absatz-Standardschriftart">
+    <w:name w:val="Default Paragraph Font"/>
+    <w:uiPriority w:val="1"/>
+    <w:semiHidden/>
+    <w:unhideWhenUsed/>
+  </w:style>
+  <w:style w:type="table" w:default="1" w:styleId="NormaleTabelle">
+    <w:name w:val="Normal Table"/>
+    <w:uiPriority w:val="99"/>
+    <w:semiHidden/>
+    <w:unhideWhenUsed/>
+    <w:tblPr>
+      <w:tblInd w:w="0" w:type="dxa"/>
+      <w:tblCellMar>
+        <w:top w:w="0" w:type="dxa"/>
+        <w:left w:w="108" w:type="dxa"/>
+        <w:bottom w:w="0" w:type="dxa"/>
+        <w:right w:w="108" w:type="dxa"/>
+      </w:tblCellMar>
+    </w:tblPr>
+  </w:style>
+  <w:style w:type="numbering" w:default="1" w:styleId="KeineListe">
+    <w:name w:val="No List"/>
+    <w:uiPriority w:val="99"/>
+    <w:semiHidden/>
+    <w:unhideWhenUsed/>
   </w:style>
 </w:styles>
 </file>

</xml_diff>

<commit_message>
Update first five UseCases
</commit_message>
<xml_diff>
--- a/usecases/2 UseCase_View_Wiki.docx
+++ b/usecases/2 UseCase_View_Wiki.docx
@@ -1,6 +1,6 @@
 
 <file path=word/document.xml><?xml version="1.0" encoding="utf-8"?>
-<w:document xmlns:wpc="http://schemas.microsoft.com/office/word/2010/wordprocessingCanvas" xmlns:mc="http://schemas.openxmlformats.org/markup-compatibility/2006" xmlns:o="urn:schemas-microsoft-com:office:office" xmlns:r="http://schemas.openxmlformats.org/officeDocument/2006/relationships" xmlns:m="http://schemas.openxmlformats.org/officeDocument/2006/math" xmlns:v="urn:schemas-microsoft-com:vml" xmlns:wp14="http://schemas.microsoft.com/office/word/2010/wordprocessingDrawing" xmlns:wp="http://schemas.openxmlformats.org/drawingml/2006/wordprocessingDrawing" xmlns:w10="urn:schemas-microsoft-com:office:word" xmlns:w="http://schemas.openxmlformats.org/wordprocessingml/2006/main" xmlns:w14="http://schemas.microsoft.com/office/word/2010/wordml" xmlns:wpg="http://schemas.microsoft.com/office/word/2010/wordprocessingGroup" xmlns:wpi="http://schemas.microsoft.com/office/word/2010/wordprocessingInk" xmlns:wne="http://schemas.microsoft.com/office/word/2006/wordml" xmlns:wps="http://schemas.microsoft.com/office/word/2010/wordprocessingShape" mc:Ignorable="w14 wp14">
+<w:document xmlns:wpc="http://schemas.microsoft.com/office/word/2010/wordprocessingCanvas" xmlns:cx="http://schemas.microsoft.com/office/drawing/2014/chartex" xmlns:cx1="http://schemas.microsoft.com/office/drawing/2015/9/8/chartex" xmlns:mc="http://schemas.openxmlformats.org/markup-compatibility/2006" xmlns:o="urn:schemas-microsoft-com:office:office" xmlns:r="http://schemas.openxmlformats.org/officeDocument/2006/relationships" xmlns:m="http://schemas.openxmlformats.org/officeDocument/2006/math" xmlns:v="urn:schemas-microsoft-com:vml" xmlns:wp14="http://schemas.microsoft.com/office/word/2010/wordprocessingDrawing" xmlns:wp="http://schemas.openxmlformats.org/drawingml/2006/wordprocessingDrawing" xmlns:w10="urn:schemas-microsoft-com:office:word" xmlns:w="http://schemas.openxmlformats.org/wordprocessingml/2006/main" xmlns:w14="http://schemas.microsoft.com/office/word/2010/wordml" xmlns:w15="http://schemas.microsoft.com/office/word/2012/wordml" xmlns:w16se="http://schemas.microsoft.com/office/word/2015/wordml/symex" xmlns:wpg="http://schemas.microsoft.com/office/word/2010/wordprocessingGroup" xmlns:wpi="http://schemas.microsoft.com/office/word/2010/wordprocessingInk" xmlns:wne="http://schemas.microsoft.com/office/word/2006/wordml" xmlns:wps="http://schemas.microsoft.com/office/word/2010/wordprocessingShape" mc:Ignorable="w14 w15 w16se wp14">
   <w:body>
     <w:p>
       <w:pPr>
@@ -8,6 +8,7 @@
         <w:jc w:val="right"/>
         <w:rPr>
           <w:rFonts w:ascii="Times New Roman" w:hAnsi="Times New Roman"/>
+          <w:lang w:val="de-DE"/>
         </w:rPr>
       </w:pPr>
     </w:p>
@@ -17,6 +18,7 @@
         <w:jc w:val="right"/>
         <w:rPr>
           <w:rFonts w:ascii="Times New Roman" w:hAnsi="Times New Roman"/>
+          <w:lang w:val="de-DE"/>
         </w:rPr>
       </w:pPr>
     </w:p>
@@ -26,6 +28,7 @@
         <w:jc w:val="right"/>
         <w:rPr>
           <w:rFonts w:ascii="Times New Roman" w:hAnsi="Times New Roman"/>
+          <w:lang w:val="de-DE"/>
         </w:rPr>
       </w:pPr>
     </w:p>
@@ -35,6 +38,7 @@
         <w:jc w:val="right"/>
         <w:rPr>
           <w:rFonts w:ascii="Times New Roman" w:hAnsi="Times New Roman"/>
+          <w:lang w:val="de-DE"/>
         </w:rPr>
       </w:pPr>
     </w:p>
@@ -44,6 +48,7 @@
         <w:jc w:val="right"/>
         <w:rPr>
           <w:rFonts w:ascii="Times New Roman" w:hAnsi="Times New Roman"/>
+          <w:lang w:val="de-DE"/>
         </w:rPr>
       </w:pPr>
     </w:p>
@@ -53,6 +58,7 @@
         <w:jc w:val="right"/>
         <w:rPr>
           <w:rFonts w:ascii="Times New Roman" w:hAnsi="Times New Roman"/>
+          <w:lang w:val="de-DE"/>
         </w:rPr>
       </w:pPr>
     </w:p>
@@ -62,16 +68,24 @@
         <w:jc w:val="right"/>
         <w:rPr>
           <w:rFonts w:ascii="Times New Roman" w:hAnsi="Times New Roman"/>
-        </w:rPr>
-      </w:pPr>
-    </w:p>
-    <w:p/>
+          <w:lang w:val="de-DE"/>
+        </w:rPr>
+      </w:pPr>
+    </w:p>
+    <w:p>
+      <w:pPr>
+        <w:rPr>
+          <w:lang w:val="de-DE"/>
+        </w:rPr>
+      </w:pPr>
+    </w:p>
     <w:p>
       <w:pPr>
         <w:pStyle w:val="Titel"/>
         <w:jc w:val="right"/>
         <w:rPr>
           <w:rFonts w:ascii="Times New Roman" w:hAnsi="Times New Roman"/>
+          <w:lang w:val="de-DE"/>
         </w:rPr>
       </w:pPr>
     </w:p>
@@ -81,6 +95,7 @@
         <w:jc w:val="right"/>
         <w:rPr>
           <w:rFonts w:ascii="Times New Roman" w:hAnsi="Times New Roman"/>
+          <w:lang w:val="de-DE"/>
         </w:rPr>
       </w:pPr>
     </w:p>
@@ -90,11 +105,13 @@
         <w:jc w:val="right"/>
         <w:rPr>
           <w:rFonts w:ascii="Times New Roman" w:hAnsi="Times New Roman"/>
+          <w:lang w:val="de-DE"/>
         </w:rPr>
       </w:pPr>
       <w:r>
         <w:rPr>
           <w:rFonts w:ascii="Times New Roman" w:hAnsi="Times New Roman"/>
+          <w:lang w:val="de-DE"/>
         </w:rPr>
         <w:t>Nappy, the ingenious</w:t>
       </w:r>
@@ -105,33 +122,27 @@
         <w:jc w:val="right"/>
         <w:rPr>
           <w:rFonts w:ascii="Times New Roman" w:hAnsi="Times New Roman"/>
+          <w:lang w:val="de-DE"/>
         </w:rPr>
       </w:pPr>
       <w:r>
         <w:rPr>
           <w:rFonts w:ascii="Times New Roman" w:hAnsi="Times New Roman"/>
+          <w:lang w:val="de-DE"/>
         </w:rPr>
         <w:t>Use-Case Specification: View Wiki</w:t>
       </w:r>
     </w:p>
     <w:p>
       <w:pPr>
-        <w:pStyle w:val="Titel"/>
-        <w:jc w:val="right"/>
-        <w:rPr>
-          <w:rFonts w:ascii="Times New Roman" w:hAnsi="Times New Roman"/>
-        </w:rPr>
-      </w:pPr>
-    </w:p>
-    <w:p/>
-    <w:p>
-      <w:pPr>
         <w:pStyle w:val="Textkrper"/>
+        <w:ind w:left="0"/>
         <w:rPr>
           <w:b/>
+          <w:lang w:val="de-DE"/>
         </w:rPr>
         <w:sectPr>
-          <w:headerReference w:type="default" r:id="rId8"/>
+          <w:headerReference w:type="default" r:id="rId7"/>
           <w:pgSz w:w="12240" w:h="15840"/>
           <w:pgMar w:top="1440" w:right="1440" w:bottom="1440" w:left="1440" w:header="720" w:footer="0" w:gutter="0"/>
           <w:cols w:space="720"/>
@@ -145,11 +156,13 @@
         <w:pStyle w:val="Titel"/>
         <w:rPr>
           <w:rFonts w:ascii="Times New Roman" w:hAnsi="Times New Roman"/>
+          <w:lang w:val="de-DE"/>
         </w:rPr>
       </w:pPr>
       <w:r>
         <w:rPr>
           <w:rFonts w:ascii="Times New Roman" w:hAnsi="Times New Roman"/>
+          <w:lang w:val="de-DE"/>
         </w:rPr>
         <w:lastRenderedPageBreak/>
         <w:t>Revision History</w:t>
@@ -199,11 +212,13 @@
               <w:jc w:val="center"/>
               <w:rPr>
                 <w:b/>
+                <w:lang w:val="de-DE"/>
               </w:rPr>
             </w:pPr>
             <w:r>
               <w:rPr>
                 <w:b/>
+                <w:lang w:val="de-DE"/>
               </w:rPr>
               <w:t>Date</w:t>
             </w:r>
@@ -229,11 +244,13 @@
               <w:jc w:val="center"/>
               <w:rPr>
                 <w:b/>
+                <w:lang w:val="de-DE"/>
               </w:rPr>
             </w:pPr>
             <w:r>
               <w:rPr>
                 <w:b/>
+                <w:lang w:val="de-DE"/>
               </w:rPr>
               <w:t>Version</w:t>
             </w:r>
@@ -259,11 +276,13 @@
               <w:jc w:val="center"/>
               <w:rPr>
                 <w:b/>
+                <w:lang w:val="de-DE"/>
               </w:rPr>
             </w:pPr>
             <w:r>
               <w:rPr>
                 <w:b/>
+                <w:lang w:val="de-DE"/>
               </w:rPr>
               <w:t>Description</w:t>
             </w:r>
@@ -289,11 +308,13 @@
               <w:jc w:val="center"/>
               <w:rPr>
                 <w:b/>
+                <w:lang w:val="de-DE"/>
               </w:rPr>
             </w:pPr>
             <w:r>
               <w:rPr>
                 <w:b/>
+                <w:lang w:val="de-DE"/>
               </w:rPr>
               <w:t>Author</w:t>
             </w:r>
@@ -318,8 +339,14 @@
           <w:p>
             <w:pPr>
               <w:pStyle w:val="Tabletext"/>
+              <w:rPr>
+                <w:lang w:val="de-DE"/>
+              </w:rPr>
             </w:pPr>
             <w:r>
+              <w:rPr>
+                <w:lang w:val="de-DE"/>
+              </w:rPr>
               <w:t>21/11/2015</w:t>
             </w:r>
           </w:p>
@@ -341,8 +368,14 @@
           <w:p>
             <w:pPr>
               <w:pStyle w:val="Tabletext"/>
+              <w:rPr>
+                <w:lang w:val="de-DE"/>
+              </w:rPr>
             </w:pPr>
             <w:r>
+              <w:rPr>
+                <w:lang w:val="de-DE"/>
+              </w:rPr>
               <w:t>1.0</w:t>
             </w:r>
           </w:p>
@@ -364,8 +397,14 @@
           <w:p>
             <w:pPr>
               <w:pStyle w:val="Tabletext"/>
+              <w:rPr>
+                <w:lang w:val="de-DE"/>
+              </w:rPr>
             </w:pPr>
             <w:r>
+              <w:rPr>
+                <w:lang w:val="de-DE"/>
+              </w:rPr>
               <w:t>Erste Version</w:t>
             </w:r>
           </w:p>
@@ -387,8 +426,14 @@
           <w:p>
             <w:pPr>
               <w:pStyle w:val="Tabletext"/>
+              <w:rPr>
+                <w:lang w:val="de-DE"/>
+              </w:rPr>
             </w:pPr>
             <w:r>
+              <w:rPr>
+                <w:lang w:val="de-DE"/>
+              </w:rPr>
               <w:t>Mehmet Ali Incekara</w:t>
             </w:r>
           </w:p>
@@ -412,8 +457,14 @@
           <w:p>
             <w:pPr>
               <w:pStyle w:val="Tabletext"/>
+              <w:rPr>
+                <w:lang w:val="de-DE"/>
+              </w:rPr>
             </w:pPr>
             <w:r>
+              <w:rPr>
+                <w:lang w:val="de-DE"/>
+              </w:rPr>
               <w:t>30/11/2015</w:t>
             </w:r>
           </w:p>
@@ -435,8 +486,14 @@
           <w:p>
             <w:pPr>
               <w:pStyle w:val="Tabletext"/>
+              <w:rPr>
+                <w:lang w:val="de-DE"/>
+              </w:rPr>
             </w:pPr>
             <w:r>
+              <w:rPr>
+                <w:lang w:val="de-DE"/>
+              </w:rPr>
               <w:t>1.1</w:t>
             </w:r>
           </w:p>
@@ -458,8 +515,14 @@
           <w:p>
             <w:pPr>
               <w:pStyle w:val="Tabletext"/>
+              <w:rPr>
+                <w:lang w:val="de-DE"/>
+              </w:rPr>
             </w:pPr>
             <w:r>
+              <w:rPr>
+                <w:lang w:val="de-DE"/>
+              </w:rPr>
               <w:t>Add SikuliX</w:t>
             </w:r>
           </w:p>
@@ -481,8 +544,14 @@
           <w:p>
             <w:pPr>
               <w:pStyle w:val="Tabletext"/>
+              <w:rPr>
+                <w:lang w:val="de-DE"/>
+              </w:rPr>
             </w:pPr>
             <w:r>
+              <w:rPr>
+                <w:lang w:val="de-DE"/>
+              </w:rPr>
               <w:t>Mehmet Ali Incekara</w:t>
             </w:r>
           </w:p>
@@ -506,8 +575,14 @@
           <w:p>
             <w:pPr>
               <w:pStyle w:val="Tabletext"/>
+              <w:rPr>
+                <w:lang w:val="de-DE"/>
+              </w:rPr>
             </w:pPr>
             <w:r>
+              <w:rPr>
+                <w:lang w:val="de-DE"/>
+              </w:rPr>
               <w:t>20/12/2015</w:t>
             </w:r>
           </w:p>
@@ -529,8 +604,14 @@
           <w:p>
             <w:pPr>
               <w:pStyle w:val="Tabletext"/>
+              <w:rPr>
+                <w:lang w:val="de-DE"/>
+              </w:rPr>
             </w:pPr>
             <w:r>
+              <w:rPr>
+                <w:lang w:val="de-DE"/>
+              </w:rPr>
               <w:t>1.2</w:t>
             </w:r>
           </w:p>
@@ -552,8 +633,14 @@
           <w:p>
             <w:pPr>
               <w:pStyle w:val="Tabletext"/>
+              <w:rPr>
+                <w:lang w:val="de-DE"/>
+              </w:rPr>
             </w:pPr>
             <w:r>
+              <w:rPr>
+                <w:lang w:val="de-DE"/>
+              </w:rPr>
               <w:t>Removed Search functionality</w:t>
             </w:r>
           </w:p>
@@ -575,8 +662,14 @@
           <w:p>
             <w:pPr>
               <w:pStyle w:val="Tabletext"/>
+              <w:rPr>
+                <w:lang w:val="de-DE"/>
+              </w:rPr>
             </w:pPr>
             <w:r>
+              <w:rPr>
+                <w:lang w:val="de-DE"/>
+              </w:rPr>
               <w:t>Marvin Zerulla</w:t>
             </w:r>
           </w:p>
@@ -600,8 +693,14 @@
           <w:p>
             <w:pPr>
               <w:pStyle w:val="Tabletext"/>
+              <w:rPr>
+                <w:lang w:val="de-DE"/>
+              </w:rPr>
             </w:pPr>
             <w:r>
+              <w:rPr>
+                <w:lang w:val="de-DE"/>
+              </w:rPr>
               <w:t>21/12/2015</w:t>
             </w:r>
           </w:p>
@@ -623,8 +722,14 @@
           <w:p>
             <w:pPr>
               <w:pStyle w:val="Tabletext"/>
+              <w:rPr>
+                <w:lang w:val="de-DE"/>
+              </w:rPr>
             </w:pPr>
             <w:r>
+              <w:rPr>
+                <w:lang w:val="de-DE"/>
+              </w:rPr>
               <w:t>1.3</w:t>
             </w:r>
           </w:p>
@@ -646,8 +751,14 @@
           <w:p>
             <w:pPr>
               <w:pStyle w:val="Tabletext"/>
+              <w:rPr>
+                <w:lang w:val="de-DE"/>
+              </w:rPr>
             </w:pPr>
             <w:r>
+              <w:rPr>
+                <w:lang w:val="de-DE"/>
+              </w:rPr>
               <w:t>Fix document</w:t>
             </w:r>
           </w:p>
@@ -669,8 +780,14 @@
           <w:p>
             <w:pPr>
               <w:pStyle w:val="Tabletext"/>
+              <w:rPr>
+                <w:lang w:val="de-DE"/>
+              </w:rPr>
             </w:pPr>
             <w:r>
+              <w:rPr>
+                <w:lang w:val="de-DE"/>
+              </w:rPr>
               <w:t>Mehmet Ali Incekara</w:t>
             </w:r>
           </w:p>
@@ -694,8 +811,14 @@
           <w:p>
             <w:pPr>
               <w:pStyle w:val="Tabletext"/>
+              <w:rPr>
+                <w:lang w:val="de-DE"/>
+              </w:rPr>
             </w:pPr>
             <w:r>
+              <w:rPr>
+                <w:lang w:val="de-DE"/>
+              </w:rPr>
               <w:t>06/04/2016</w:t>
             </w:r>
           </w:p>
@@ -717,8 +840,14 @@
           <w:p>
             <w:pPr>
               <w:pStyle w:val="Tabletext"/>
+              <w:rPr>
+                <w:lang w:val="de-DE"/>
+              </w:rPr>
             </w:pPr>
             <w:r>
+              <w:rPr>
+                <w:lang w:val="de-DE"/>
+              </w:rPr>
               <w:t>1.4</w:t>
             </w:r>
           </w:p>
@@ -740,8 +869,14 @@
           <w:p>
             <w:pPr>
               <w:pStyle w:val="Tabletext"/>
+              <w:rPr>
+                <w:lang w:val="de-DE"/>
+              </w:rPr>
             </w:pPr>
             <w:r>
+              <w:rPr>
+                <w:lang w:val="de-DE"/>
+              </w:rPr>
               <w:t>Update Text</w:t>
             </w:r>
           </w:p>
@@ -763,12 +898,16 @@
           <w:p>
             <w:pPr>
               <w:pStyle w:val="Tabletext"/>
+              <w:rPr>
+                <w:lang w:val="de-DE"/>
+              </w:rPr>
             </w:pPr>
             <w:r>
+              <w:rPr>
+                <w:lang w:val="de-DE"/>
+              </w:rPr>
               <w:t>Mehmet Ali Incekara</w:t>
             </w:r>
-            <w:bookmarkStart w:id="0" w:name="_GoBack"/>
-            <w:bookmarkEnd w:id="0"/>
           </w:p>
         </w:tc>
       </w:tr>
@@ -790,6 +929,127 @@
           <w:p>
             <w:pPr>
               <w:pStyle w:val="Tabletext"/>
+              <w:rPr>
+                <w:lang w:val="de-DE"/>
+              </w:rPr>
+            </w:pPr>
+            <w:r>
+              <w:rPr>
+                <w:lang w:val="de-DE"/>
+              </w:rPr>
+              <w:t>19/04/2016</w:t>
+            </w:r>
+          </w:p>
+        </w:tc>
+        <w:tc>
+          <w:tcPr>
+            <w:tcW w:w="1152" w:type="dxa"/>
+            <w:tcBorders>
+              <w:top w:val="single" w:sz="6" w:space="0" w:color="00000A"/>
+              <w:left w:val="single" w:sz="6" w:space="0" w:color="00000A"/>
+              <w:bottom w:val="single" w:sz="6" w:space="0" w:color="00000A"/>
+              <w:right w:val="single" w:sz="6" w:space="0" w:color="00000A"/>
+            </w:tcBorders>
+            <w:shd w:val="clear" w:color="auto" w:fill="FFFFFF"/>
+            <w:tcMar>
+              <w:left w:w="99" w:type="dxa"/>
+            </w:tcMar>
+          </w:tcPr>
+          <w:p>
+            <w:pPr>
+              <w:pStyle w:val="Tabletext"/>
+              <w:rPr>
+                <w:lang w:val="de-DE"/>
+              </w:rPr>
+            </w:pPr>
+            <w:r>
+              <w:rPr>
+                <w:lang w:val="de-DE"/>
+              </w:rPr>
+              <w:t>1.5</w:t>
+            </w:r>
+          </w:p>
+        </w:tc>
+        <w:tc>
+          <w:tcPr>
+            <w:tcW w:w="3743" w:type="dxa"/>
+            <w:tcBorders>
+              <w:top w:val="single" w:sz="6" w:space="0" w:color="00000A"/>
+              <w:left w:val="single" w:sz="6" w:space="0" w:color="00000A"/>
+              <w:bottom w:val="single" w:sz="6" w:space="0" w:color="00000A"/>
+              <w:right w:val="single" w:sz="6" w:space="0" w:color="00000A"/>
+            </w:tcBorders>
+            <w:shd w:val="clear" w:color="auto" w:fill="FFFFFF"/>
+            <w:tcMar>
+              <w:left w:w="99" w:type="dxa"/>
+            </w:tcMar>
+          </w:tcPr>
+          <w:p>
+            <w:pPr>
+              <w:pStyle w:val="Tabletext"/>
+              <w:rPr>
+                <w:lang w:val="de-DE"/>
+              </w:rPr>
+            </w:pPr>
+            <w:r>
+              <w:rPr>
+                <w:lang w:val="de-DE"/>
+              </w:rPr>
+              <w:t>Update UC (grammar, style,..)</w:t>
+            </w:r>
+          </w:p>
+        </w:tc>
+        <w:tc>
+          <w:tcPr>
+            <w:tcW w:w="2305" w:type="dxa"/>
+            <w:tcBorders>
+              <w:top w:val="single" w:sz="6" w:space="0" w:color="00000A"/>
+              <w:left w:val="single" w:sz="6" w:space="0" w:color="00000A"/>
+              <w:bottom w:val="single" w:sz="6" w:space="0" w:color="00000A"/>
+              <w:right w:val="single" w:sz="6" w:space="0" w:color="00000A"/>
+            </w:tcBorders>
+            <w:shd w:val="clear" w:color="auto" w:fill="FFFFFF"/>
+            <w:tcMar>
+              <w:left w:w="99" w:type="dxa"/>
+            </w:tcMar>
+          </w:tcPr>
+          <w:p>
+            <w:pPr>
+              <w:pStyle w:val="Tabletext"/>
+              <w:rPr>
+                <w:lang w:val="de-DE"/>
+              </w:rPr>
+            </w:pPr>
+            <w:r>
+              <w:rPr>
+                <w:lang w:val="de-DE"/>
+              </w:rPr>
+              <w:t>Mehmet Ali Incekara</w:t>
+            </w:r>
+          </w:p>
+        </w:tc>
+      </w:tr>
+      <w:tr>
+        <w:tc>
+          <w:tcPr>
+            <w:tcW w:w="2302" w:type="dxa"/>
+            <w:tcBorders>
+              <w:top w:val="single" w:sz="6" w:space="0" w:color="00000A"/>
+              <w:left w:val="single" w:sz="6" w:space="0" w:color="00000A"/>
+              <w:bottom w:val="single" w:sz="6" w:space="0" w:color="00000A"/>
+              <w:right w:val="single" w:sz="6" w:space="0" w:color="00000A"/>
+            </w:tcBorders>
+            <w:shd w:val="clear" w:color="auto" w:fill="FFFFFF"/>
+            <w:tcMar>
+              <w:left w:w="99" w:type="dxa"/>
+            </w:tcMar>
+          </w:tcPr>
+          <w:p>
+            <w:pPr>
+              <w:pStyle w:val="Tabletext"/>
+              <w:rPr>
+                <w:lang w:val="de-DE"/>
+              </w:rPr>
             </w:pPr>
           </w:p>
         </w:tc>
@@ -810,6 +1070,9 @@
           <w:p>
             <w:pPr>
               <w:pStyle w:val="Tabletext"/>
+              <w:rPr>
+                <w:lang w:val="de-DE"/>
+              </w:rPr>
             </w:pPr>
           </w:p>
         </w:tc>
@@ -830,6 +1093,9 @@
           <w:p>
             <w:pPr>
               <w:pStyle w:val="Tabletext"/>
+              <w:rPr>
+                <w:lang w:val="de-DE"/>
+              </w:rPr>
             </w:pPr>
           </w:p>
         </w:tc>
@@ -850,23 +1116,316 @@
           <w:p>
             <w:pPr>
               <w:pStyle w:val="Tabletext"/>
+              <w:rPr>
+                <w:lang w:val="de-DE"/>
+              </w:rPr>
+            </w:pPr>
+          </w:p>
+        </w:tc>
+      </w:tr>
+      <w:tr>
+        <w:tc>
+          <w:tcPr>
+            <w:tcW w:w="2302" w:type="dxa"/>
+            <w:tcBorders>
+              <w:top w:val="single" w:sz="6" w:space="0" w:color="00000A"/>
+              <w:left w:val="single" w:sz="6" w:space="0" w:color="00000A"/>
+              <w:bottom w:val="single" w:sz="6" w:space="0" w:color="00000A"/>
+              <w:right w:val="single" w:sz="6" w:space="0" w:color="00000A"/>
+            </w:tcBorders>
+            <w:shd w:val="clear" w:color="auto" w:fill="FFFFFF"/>
+            <w:tcMar>
+              <w:left w:w="99" w:type="dxa"/>
+            </w:tcMar>
+          </w:tcPr>
+          <w:p>
+            <w:pPr>
+              <w:pStyle w:val="Tabletext"/>
+              <w:rPr>
+                <w:lang w:val="de-DE"/>
+              </w:rPr>
+            </w:pPr>
+          </w:p>
+        </w:tc>
+        <w:tc>
+          <w:tcPr>
+            <w:tcW w:w="1152" w:type="dxa"/>
+            <w:tcBorders>
+              <w:top w:val="single" w:sz="6" w:space="0" w:color="00000A"/>
+              <w:left w:val="single" w:sz="6" w:space="0" w:color="00000A"/>
+              <w:bottom w:val="single" w:sz="6" w:space="0" w:color="00000A"/>
+              <w:right w:val="single" w:sz="6" w:space="0" w:color="00000A"/>
+            </w:tcBorders>
+            <w:shd w:val="clear" w:color="auto" w:fill="FFFFFF"/>
+            <w:tcMar>
+              <w:left w:w="99" w:type="dxa"/>
+            </w:tcMar>
+          </w:tcPr>
+          <w:p>
+            <w:pPr>
+              <w:pStyle w:val="Tabletext"/>
+              <w:rPr>
+                <w:lang w:val="de-DE"/>
+              </w:rPr>
+            </w:pPr>
+          </w:p>
+        </w:tc>
+        <w:tc>
+          <w:tcPr>
+            <w:tcW w:w="3743" w:type="dxa"/>
+            <w:tcBorders>
+              <w:top w:val="single" w:sz="6" w:space="0" w:color="00000A"/>
+              <w:left w:val="single" w:sz="6" w:space="0" w:color="00000A"/>
+              <w:bottom w:val="single" w:sz="6" w:space="0" w:color="00000A"/>
+              <w:right w:val="single" w:sz="6" w:space="0" w:color="00000A"/>
+            </w:tcBorders>
+            <w:shd w:val="clear" w:color="auto" w:fill="FFFFFF"/>
+            <w:tcMar>
+              <w:left w:w="99" w:type="dxa"/>
+            </w:tcMar>
+          </w:tcPr>
+          <w:p>
+            <w:pPr>
+              <w:pStyle w:val="Tabletext"/>
+              <w:rPr>
+                <w:lang w:val="de-DE"/>
+              </w:rPr>
+            </w:pPr>
+          </w:p>
+        </w:tc>
+        <w:tc>
+          <w:tcPr>
+            <w:tcW w:w="2305" w:type="dxa"/>
+            <w:tcBorders>
+              <w:top w:val="single" w:sz="6" w:space="0" w:color="00000A"/>
+              <w:left w:val="single" w:sz="6" w:space="0" w:color="00000A"/>
+              <w:bottom w:val="single" w:sz="6" w:space="0" w:color="00000A"/>
+              <w:right w:val="single" w:sz="6" w:space="0" w:color="00000A"/>
+            </w:tcBorders>
+            <w:shd w:val="clear" w:color="auto" w:fill="FFFFFF"/>
+            <w:tcMar>
+              <w:left w:w="99" w:type="dxa"/>
+            </w:tcMar>
+          </w:tcPr>
+          <w:p>
+            <w:pPr>
+              <w:pStyle w:val="Tabletext"/>
+              <w:rPr>
+                <w:lang w:val="de-DE"/>
+              </w:rPr>
+            </w:pPr>
+          </w:p>
+        </w:tc>
+      </w:tr>
+      <w:tr>
+        <w:tc>
+          <w:tcPr>
+            <w:tcW w:w="2302" w:type="dxa"/>
+            <w:tcBorders>
+              <w:top w:val="single" w:sz="6" w:space="0" w:color="00000A"/>
+              <w:left w:val="single" w:sz="6" w:space="0" w:color="00000A"/>
+              <w:bottom w:val="single" w:sz="6" w:space="0" w:color="00000A"/>
+              <w:right w:val="single" w:sz="6" w:space="0" w:color="00000A"/>
+            </w:tcBorders>
+            <w:shd w:val="clear" w:color="auto" w:fill="FFFFFF"/>
+            <w:tcMar>
+              <w:left w:w="99" w:type="dxa"/>
+            </w:tcMar>
+          </w:tcPr>
+          <w:p>
+            <w:pPr>
+              <w:pStyle w:val="Tabletext"/>
+              <w:rPr>
+                <w:lang w:val="de-DE"/>
+              </w:rPr>
+            </w:pPr>
+          </w:p>
+        </w:tc>
+        <w:tc>
+          <w:tcPr>
+            <w:tcW w:w="1152" w:type="dxa"/>
+            <w:tcBorders>
+              <w:top w:val="single" w:sz="6" w:space="0" w:color="00000A"/>
+              <w:left w:val="single" w:sz="6" w:space="0" w:color="00000A"/>
+              <w:bottom w:val="single" w:sz="6" w:space="0" w:color="00000A"/>
+              <w:right w:val="single" w:sz="6" w:space="0" w:color="00000A"/>
+            </w:tcBorders>
+            <w:shd w:val="clear" w:color="auto" w:fill="FFFFFF"/>
+            <w:tcMar>
+              <w:left w:w="99" w:type="dxa"/>
+            </w:tcMar>
+          </w:tcPr>
+          <w:p>
+            <w:pPr>
+              <w:pStyle w:val="Tabletext"/>
+              <w:rPr>
+                <w:lang w:val="de-DE"/>
+              </w:rPr>
+            </w:pPr>
+          </w:p>
+        </w:tc>
+        <w:tc>
+          <w:tcPr>
+            <w:tcW w:w="3743" w:type="dxa"/>
+            <w:tcBorders>
+              <w:top w:val="single" w:sz="6" w:space="0" w:color="00000A"/>
+              <w:left w:val="single" w:sz="6" w:space="0" w:color="00000A"/>
+              <w:bottom w:val="single" w:sz="6" w:space="0" w:color="00000A"/>
+              <w:right w:val="single" w:sz="6" w:space="0" w:color="00000A"/>
+            </w:tcBorders>
+            <w:shd w:val="clear" w:color="auto" w:fill="FFFFFF"/>
+            <w:tcMar>
+              <w:left w:w="99" w:type="dxa"/>
+            </w:tcMar>
+          </w:tcPr>
+          <w:p>
+            <w:pPr>
+              <w:pStyle w:val="Tabletext"/>
+              <w:rPr>
+                <w:lang w:val="de-DE"/>
+              </w:rPr>
+            </w:pPr>
+          </w:p>
+        </w:tc>
+        <w:tc>
+          <w:tcPr>
+            <w:tcW w:w="2305" w:type="dxa"/>
+            <w:tcBorders>
+              <w:top w:val="single" w:sz="6" w:space="0" w:color="00000A"/>
+              <w:left w:val="single" w:sz="6" w:space="0" w:color="00000A"/>
+              <w:bottom w:val="single" w:sz="6" w:space="0" w:color="00000A"/>
+              <w:right w:val="single" w:sz="6" w:space="0" w:color="00000A"/>
+            </w:tcBorders>
+            <w:shd w:val="clear" w:color="auto" w:fill="FFFFFF"/>
+            <w:tcMar>
+              <w:left w:w="99" w:type="dxa"/>
+            </w:tcMar>
+          </w:tcPr>
+          <w:p>
+            <w:pPr>
+              <w:pStyle w:val="Tabletext"/>
+              <w:rPr>
+                <w:lang w:val="de-DE"/>
+              </w:rPr>
+            </w:pPr>
+          </w:p>
+        </w:tc>
+      </w:tr>
+      <w:tr>
+        <w:tc>
+          <w:tcPr>
+            <w:tcW w:w="2302" w:type="dxa"/>
+            <w:tcBorders>
+              <w:top w:val="single" w:sz="6" w:space="0" w:color="00000A"/>
+              <w:left w:val="single" w:sz="6" w:space="0" w:color="00000A"/>
+              <w:bottom w:val="single" w:sz="6" w:space="0" w:color="00000A"/>
+              <w:right w:val="single" w:sz="6" w:space="0" w:color="00000A"/>
+            </w:tcBorders>
+            <w:shd w:val="clear" w:color="auto" w:fill="FFFFFF"/>
+            <w:tcMar>
+              <w:left w:w="99" w:type="dxa"/>
+            </w:tcMar>
+          </w:tcPr>
+          <w:p>
+            <w:pPr>
+              <w:pStyle w:val="Tabletext"/>
+              <w:rPr>
+                <w:lang w:val="de-DE"/>
+              </w:rPr>
+            </w:pPr>
+          </w:p>
+        </w:tc>
+        <w:tc>
+          <w:tcPr>
+            <w:tcW w:w="1152" w:type="dxa"/>
+            <w:tcBorders>
+              <w:top w:val="single" w:sz="6" w:space="0" w:color="00000A"/>
+              <w:left w:val="single" w:sz="6" w:space="0" w:color="00000A"/>
+              <w:bottom w:val="single" w:sz="6" w:space="0" w:color="00000A"/>
+              <w:right w:val="single" w:sz="6" w:space="0" w:color="00000A"/>
+            </w:tcBorders>
+            <w:shd w:val="clear" w:color="auto" w:fill="FFFFFF"/>
+            <w:tcMar>
+              <w:left w:w="99" w:type="dxa"/>
+            </w:tcMar>
+          </w:tcPr>
+          <w:p>
+            <w:pPr>
+              <w:pStyle w:val="Tabletext"/>
+              <w:rPr>
+                <w:lang w:val="de-DE"/>
+              </w:rPr>
+            </w:pPr>
+          </w:p>
+        </w:tc>
+        <w:tc>
+          <w:tcPr>
+            <w:tcW w:w="3743" w:type="dxa"/>
+            <w:tcBorders>
+              <w:top w:val="single" w:sz="6" w:space="0" w:color="00000A"/>
+              <w:left w:val="single" w:sz="6" w:space="0" w:color="00000A"/>
+              <w:bottom w:val="single" w:sz="6" w:space="0" w:color="00000A"/>
+              <w:right w:val="single" w:sz="6" w:space="0" w:color="00000A"/>
+            </w:tcBorders>
+            <w:shd w:val="clear" w:color="auto" w:fill="FFFFFF"/>
+            <w:tcMar>
+              <w:left w:w="99" w:type="dxa"/>
+            </w:tcMar>
+          </w:tcPr>
+          <w:p>
+            <w:pPr>
+              <w:pStyle w:val="Tabletext"/>
+              <w:rPr>
+                <w:lang w:val="de-DE"/>
+              </w:rPr>
+            </w:pPr>
+          </w:p>
+        </w:tc>
+        <w:tc>
+          <w:tcPr>
+            <w:tcW w:w="2305" w:type="dxa"/>
+            <w:tcBorders>
+              <w:top w:val="single" w:sz="6" w:space="0" w:color="00000A"/>
+              <w:left w:val="single" w:sz="6" w:space="0" w:color="00000A"/>
+              <w:bottom w:val="single" w:sz="6" w:space="0" w:color="00000A"/>
+              <w:right w:val="single" w:sz="6" w:space="0" w:color="00000A"/>
+            </w:tcBorders>
+            <w:shd w:val="clear" w:color="auto" w:fill="FFFFFF"/>
+            <w:tcMar>
+              <w:left w:w="99" w:type="dxa"/>
+            </w:tcMar>
+          </w:tcPr>
+          <w:p>
+            <w:pPr>
+              <w:pStyle w:val="Tabletext"/>
+              <w:rPr>
+                <w:lang w:val="de-DE"/>
+              </w:rPr>
             </w:pPr>
           </w:p>
         </w:tc>
       </w:tr>
     </w:tbl>
-    <w:p/>
+    <w:p>
+      <w:pPr>
+        <w:rPr>
+          <w:lang w:val="de-DE"/>
+        </w:rPr>
+      </w:pPr>
+    </w:p>
     <w:p>
       <w:pPr>
         <w:pStyle w:val="Titel"/>
         <w:pageBreakBefore/>
         <w:rPr>
           <w:rFonts w:ascii="Times New Roman" w:hAnsi="Times New Roman"/>
+          <w:lang w:val="de-DE"/>
         </w:rPr>
       </w:pPr>
       <w:r>
         <w:rPr>
           <w:rFonts w:ascii="Times New Roman" w:hAnsi="Times New Roman"/>
+          <w:lang w:val="de-DE"/>
         </w:rPr>
         <w:lastRenderedPageBreak/>
         <w:t>Table of Contents</w:t>
@@ -876,37 +1435,58 @@
       <w:pPr>
         <w:pStyle w:val="Verzeichnis1"/>
         <w:tabs>
-          <w:tab w:val="left" w:pos="440"/>
+          <w:tab w:val="left" w:pos="400"/>
           <w:tab w:val="right" w:pos="9350"/>
         </w:tabs>
         <w:rPr>
-          <w:noProof/>
-        </w:rPr>
-      </w:pPr>
-      <w:r>
+          <w:rFonts w:asciiTheme="minorHAnsi" w:eastAsiaTheme="minorEastAsia" w:hAnsiTheme="minorHAnsi" w:cstheme="minorBidi"/>
+          <w:noProof/>
+          <w:color w:val="auto"/>
+          <w:sz w:val="22"/>
+          <w:szCs w:val="22"/>
+          <w:lang w:val="de-DE" w:eastAsia="de-DE"/>
+        </w:rPr>
+      </w:pPr>
+      <w:r>
+        <w:rPr>
+          <w:lang w:val="de-DE"/>
+        </w:rPr>
         <w:fldChar w:fldCharType="begin"/>
       </w:r>
       <w:r>
+        <w:rPr>
+          <w:lang w:val="de-DE"/>
+        </w:rPr>
         <w:instrText>TOC</w:instrText>
       </w:r>
       <w:r>
+        <w:rPr>
+          <w:lang w:val="de-DE"/>
+        </w:rPr>
         <w:fldChar w:fldCharType="separate"/>
       </w:r>
       <w:r>
         <w:rPr>
           <w:noProof/>
+          <w:lang w:val="de-DE"/>
         </w:rPr>
         <w:t>1.</w:t>
       </w:r>
       <w:r>
         <w:rPr>
-          <w:noProof/>
+          <w:rFonts w:asciiTheme="minorHAnsi" w:eastAsiaTheme="minorEastAsia" w:hAnsiTheme="minorHAnsi" w:cstheme="minorBidi"/>
+          <w:noProof/>
+          <w:color w:val="auto"/>
+          <w:sz w:val="22"/>
+          <w:szCs w:val="22"/>
+          <w:lang w:val="de-DE" w:eastAsia="de-DE"/>
         </w:rPr>
         <w:tab/>
       </w:r>
       <w:r>
         <w:rPr>
           <w:noProof/>
+          <w:lang w:val="de-DE"/>
         </w:rPr>
         <w:t>Use-Case View Wiki</w:t>
       </w:r>
@@ -926,7 +1506,7 @@
         <w:rPr>
           <w:noProof/>
         </w:rPr>
-        <w:instrText xml:space="preserve"> PAGEREF _Toc447708265 \h </w:instrText>
+        <w:instrText xml:space="preserve"> PAGEREF _Toc448861210 \h </w:instrText>
       </w:r>
       <w:r>
         <w:rPr>
@@ -943,7 +1523,7 @@
         <w:rPr>
           <w:noProof/>
         </w:rPr>
-        <w:t>3</w:t>
+        <w:t>4</w:t>
       </w:r>
       <w:r>
         <w:rPr>
@@ -960,24 +1540,36 @@
           <w:tab w:val="right" w:pos="9350"/>
         </w:tabs>
         <w:rPr>
-          <w:noProof/>
-        </w:rPr>
-      </w:pPr>
-      <w:r>
-        <w:rPr>
-          <w:noProof/>
+          <w:rFonts w:asciiTheme="minorHAnsi" w:eastAsiaTheme="minorEastAsia" w:hAnsiTheme="minorHAnsi" w:cstheme="minorBidi"/>
+          <w:noProof/>
+          <w:color w:val="auto"/>
+          <w:sz w:val="22"/>
+          <w:szCs w:val="22"/>
+          <w:lang w:val="de-DE" w:eastAsia="de-DE"/>
+        </w:rPr>
+      </w:pPr>
+      <w:r>
+        <w:rPr>
+          <w:noProof/>
+          <w:lang w:val="de-DE"/>
         </w:rPr>
         <w:t>1.1</w:t>
       </w:r>
       <w:r>
         <w:rPr>
-          <w:noProof/>
+          <w:rFonts w:asciiTheme="minorHAnsi" w:eastAsiaTheme="minorEastAsia" w:hAnsiTheme="minorHAnsi" w:cstheme="minorBidi"/>
+          <w:noProof/>
+          <w:color w:val="auto"/>
+          <w:sz w:val="22"/>
+          <w:szCs w:val="22"/>
+          <w:lang w:val="de-DE" w:eastAsia="de-DE"/>
         </w:rPr>
         <w:tab/>
       </w:r>
       <w:r>
         <w:rPr>
           <w:noProof/>
+          <w:lang w:val="de-DE"/>
         </w:rPr>
         <w:t>Brief Description</w:t>
       </w:r>
@@ -997,7 +1589,7 @@
         <w:rPr>
           <w:noProof/>
         </w:rPr>
-        <w:instrText xml:space="preserve"> PAGEREF _Toc447708266 \h </w:instrText>
+        <w:instrText xml:space="preserve"> PAGEREF _Toc448861211 \h </w:instrText>
       </w:r>
       <w:r>
         <w:rPr>
@@ -1014,7 +1606,7 @@
         <w:rPr>
           <w:noProof/>
         </w:rPr>
-        <w:t>3</w:t>
+        <w:t>4</w:t>
       </w:r>
       <w:r>
         <w:rPr>
@@ -1027,28 +1619,40 @@
       <w:pPr>
         <w:pStyle w:val="Verzeichnis1"/>
         <w:tabs>
-          <w:tab w:val="left" w:pos="440"/>
+          <w:tab w:val="left" w:pos="400"/>
           <w:tab w:val="right" w:pos="9350"/>
         </w:tabs>
         <w:rPr>
-          <w:noProof/>
-        </w:rPr>
-      </w:pPr>
-      <w:r>
-        <w:rPr>
-          <w:noProof/>
+          <w:rFonts w:asciiTheme="minorHAnsi" w:eastAsiaTheme="minorEastAsia" w:hAnsiTheme="minorHAnsi" w:cstheme="minorBidi"/>
+          <w:noProof/>
+          <w:color w:val="auto"/>
+          <w:sz w:val="22"/>
+          <w:szCs w:val="22"/>
+          <w:lang w:val="de-DE" w:eastAsia="de-DE"/>
+        </w:rPr>
+      </w:pPr>
+      <w:r>
+        <w:rPr>
+          <w:noProof/>
+          <w:lang w:val="de-DE"/>
         </w:rPr>
         <w:t>2.</w:t>
       </w:r>
       <w:r>
         <w:rPr>
-          <w:noProof/>
+          <w:rFonts w:asciiTheme="minorHAnsi" w:eastAsiaTheme="minorEastAsia" w:hAnsiTheme="minorHAnsi" w:cstheme="minorBidi"/>
+          <w:noProof/>
+          <w:color w:val="auto"/>
+          <w:sz w:val="22"/>
+          <w:szCs w:val="22"/>
+          <w:lang w:val="de-DE" w:eastAsia="de-DE"/>
         </w:rPr>
         <w:tab/>
       </w:r>
       <w:r>
         <w:rPr>
           <w:noProof/>
+          <w:lang w:val="de-DE"/>
         </w:rPr>
         <w:t>Flow of Events</w:t>
       </w:r>
@@ -1068,7 +1672,7 @@
         <w:rPr>
           <w:noProof/>
         </w:rPr>
-        <w:instrText xml:space="preserve"> PAGEREF _Toc447708267 \h </w:instrText>
+        <w:instrText xml:space="preserve"> PAGEREF _Toc448861212 \h </w:instrText>
       </w:r>
       <w:r>
         <w:rPr>
@@ -1085,7 +1689,7 @@
         <w:rPr>
           <w:noProof/>
         </w:rPr>
-        <w:t>4</w:t>
+        <w:t>5</w:t>
       </w:r>
       <w:r>
         <w:rPr>
@@ -1102,24 +1706,36 @@
           <w:tab w:val="right" w:pos="9350"/>
         </w:tabs>
         <w:rPr>
-          <w:noProof/>
-        </w:rPr>
-      </w:pPr>
-      <w:r>
-        <w:rPr>
-          <w:noProof/>
+          <w:rFonts w:asciiTheme="minorHAnsi" w:eastAsiaTheme="minorEastAsia" w:hAnsiTheme="minorHAnsi" w:cstheme="minorBidi"/>
+          <w:noProof/>
+          <w:color w:val="auto"/>
+          <w:sz w:val="22"/>
+          <w:szCs w:val="22"/>
+          <w:lang w:val="de-DE" w:eastAsia="de-DE"/>
+        </w:rPr>
+      </w:pPr>
+      <w:r>
+        <w:rPr>
+          <w:noProof/>
+          <w:lang w:val="de-DE"/>
         </w:rPr>
         <w:t>2.1</w:t>
       </w:r>
       <w:r>
         <w:rPr>
-          <w:noProof/>
+          <w:rFonts w:asciiTheme="minorHAnsi" w:eastAsiaTheme="minorEastAsia" w:hAnsiTheme="minorHAnsi" w:cstheme="minorBidi"/>
+          <w:noProof/>
+          <w:color w:val="auto"/>
+          <w:sz w:val="22"/>
+          <w:szCs w:val="22"/>
+          <w:lang w:val="de-DE" w:eastAsia="de-DE"/>
         </w:rPr>
         <w:tab/>
       </w:r>
       <w:r>
         <w:rPr>
           <w:noProof/>
+          <w:lang w:val="de-DE"/>
         </w:rPr>
         <w:t>Basic Flow</w:t>
       </w:r>
@@ -1139,7 +1755,7 @@
         <w:rPr>
           <w:noProof/>
         </w:rPr>
-        <w:instrText xml:space="preserve"> PAGEREF _Toc447708268 \h </w:instrText>
+        <w:instrText xml:space="preserve"> PAGEREF _Toc448861213 \h </w:instrText>
       </w:r>
       <w:r>
         <w:rPr>
@@ -1156,7 +1772,7 @@
         <w:rPr>
           <w:noProof/>
         </w:rPr>
-        <w:t>4</w:t>
+        <w:t>5</w:t>
       </w:r>
       <w:r>
         <w:rPr>
@@ -1173,24 +1789,36 @@
           <w:tab w:val="right" w:pos="9350"/>
         </w:tabs>
         <w:rPr>
-          <w:noProof/>
-        </w:rPr>
-      </w:pPr>
-      <w:r>
-        <w:rPr>
-          <w:noProof/>
+          <w:rFonts w:asciiTheme="minorHAnsi" w:eastAsiaTheme="minorEastAsia" w:hAnsiTheme="minorHAnsi" w:cstheme="minorBidi"/>
+          <w:noProof/>
+          <w:color w:val="auto"/>
+          <w:sz w:val="22"/>
+          <w:szCs w:val="22"/>
+          <w:lang w:val="de-DE" w:eastAsia="de-DE"/>
+        </w:rPr>
+      </w:pPr>
+      <w:r>
+        <w:rPr>
+          <w:noProof/>
+          <w:lang w:val="de-DE"/>
         </w:rPr>
         <w:t>2.2</w:t>
       </w:r>
       <w:r>
         <w:rPr>
-          <w:noProof/>
+          <w:rFonts w:asciiTheme="minorHAnsi" w:eastAsiaTheme="minorEastAsia" w:hAnsiTheme="minorHAnsi" w:cstheme="minorBidi"/>
+          <w:noProof/>
+          <w:color w:val="auto"/>
+          <w:sz w:val="22"/>
+          <w:szCs w:val="22"/>
+          <w:lang w:val="de-DE" w:eastAsia="de-DE"/>
         </w:rPr>
         <w:tab/>
       </w:r>
       <w:r>
         <w:rPr>
           <w:noProof/>
+          <w:lang w:val="de-DE"/>
         </w:rPr>
         <w:t>Alternative Flows</w:t>
       </w:r>
@@ -1210,7 +1838,7 @@
         <w:rPr>
           <w:noProof/>
         </w:rPr>
-        <w:instrText xml:space="preserve"> PAGEREF _Toc447708269 \h </w:instrText>
+        <w:instrText xml:space="preserve"> PAGEREF _Toc448861214 \h </w:instrText>
       </w:r>
       <w:r>
         <w:rPr>
@@ -1239,13 +1867,29 @@
     <w:p>
       <w:pPr>
         <w:pStyle w:val="Verzeichnis3"/>
+        <w:rPr>
+          <w:rFonts w:asciiTheme="minorHAnsi" w:eastAsiaTheme="minorEastAsia" w:hAnsiTheme="minorHAnsi" w:cstheme="minorBidi"/>
+          <w:color w:val="auto"/>
+          <w:sz w:val="22"/>
+          <w:szCs w:val="22"/>
+          <w:lang w:eastAsia="de-DE"/>
+        </w:rPr>
       </w:pPr>
       <w:r>
         <w:t>2.2.1</w:t>
       </w:r>
       <w:r>
+        <w:rPr>
+          <w:rFonts w:asciiTheme="minorHAnsi" w:eastAsiaTheme="minorEastAsia" w:hAnsiTheme="minorHAnsi" w:cstheme="minorBidi"/>
+          <w:color w:val="auto"/>
+          <w:sz w:val="22"/>
+          <w:szCs w:val="22"/>
+          <w:lang w:eastAsia="de-DE"/>
+        </w:rPr>
         <w:tab/>
-        <w:t>Open wiki in the menu</w:t>
+      </w:r>
+      <w:r>
+        <w:t>Starte Wiki über das Menu</w:t>
       </w:r>
       <w:r>
         <w:tab/>
@@ -1254,7 +1898,7 @@
         <w:fldChar w:fldCharType="begin"/>
       </w:r>
       <w:r>
-        <w:instrText xml:space="preserve"> PAGEREF _Toc447708270 \h </w:instrText>
+        <w:instrText xml:space="preserve"> PAGEREF _Toc448861215 \h </w:instrText>
       </w:r>
       <w:r>
         <w:fldChar w:fldCharType="separate"/>
@@ -1274,24 +1918,36 @@
           <w:tab w:val="right" w:pos="9350"/>
         </w:tabs>
         <w:rPr>
-          <w:noProof/>
-        </w:rPr>
-      </w:pPr>
-      <w:r>
-        <w:rPr>
-          <w:noProof/>
+          <w:rFonts w:asciiTheme="minorHAnsi" w:eastAsiaTheme="minorEastAsia" w:hAnsiTheme="minorHAnsi" w:cstheme="minorBidi"/>
+          <w:noProof/>
+          <w:color w:val="auto"/>
+          <w:sz w:val="22"/>
+          <w:szCs w:val="22"/>
+          <w:lang w:val="de-DE" w:eastAsia="de-DE"/>
+        </w:rPr>
+      </w:pPr>
+      <w:r>
+        <w:rPr>
+          <w:noProof/>
+          <w:lang w:val="de-DE"/>
         </w:rPr>
         <w:t>3.</w:t>
       </w:r>
       <w:r>
         <w:rPr>
-          <w:noProof/>
+          <w:rFonts w:asciiTheme="minorHAnsi" w:eastAsiaTheme="minorEastAsia" w:hAnsiTheme="minorHAnsi" w:cstheme="minorBidi"/>
+          <w:noProof/>
+          <w:color w:val="auto"/>
+          <w:sz w:val="22"/>
+          <w:szCs w:val="22"/>
+          <w:lang w:val="de-DE" w:eastAsia="de-DE"/>
         </w:rPr>
         <w:tab/>
       </w:r>
       <w:r>
         <w:rPr>
           <w:noProof/>
+          <w:lang w:val="de-DE"/>
         </w:rPr>
         <w:t>Special Requirements</w:t>
       </w:r>
@@ -1311,7 +1967,7 @@
         <w:rPr>
           <w:noProof/>
         </w:rPr>
-        <w:instrText xml:space="preserve"> PAGEREF _Toc447708271 \h </w:instrText>
+        <w:instrText xml:space="preserve"> PAGEREF _Toc448861216 \h </w:instrText>
       </w:r>
       <w:r>
         <w:rPr>
@@ -1345,24 +2001,36 @@
           <w:tab w:val="right" w:pos="9350"/>
         </w:tabs>
         <w:rPr>
-          <w:noProof/>
-        </w:rPr>
-      </w:pPr>
-      <w:r>
-        <w:rPr>
-          <w:noProof/>
+          <w:rFonts w:asciiTheme="minorHAnsi" w:eastAsiaTheme="minorEastAsia" w:hAnsiTheme="minorHAnsi" w:cstheme="minorBidi"/>
+          <w:noProof/>
+          <w:color w:val="auto"/>
+          <w:sz w:val="22"/>
+          <w:szCs w:val="22"/>
+          <w:lang w:val="de-DE" w:eastAsia="de-DE"/>
+        </w:rPr>
+      </w:pPr>
+      <w:r>
+        <w:rPr>
+          <w:noProof/>
+          <w:lang w:val="de-DE"/>
         </w:rPr>
         <w:t>4.</w:t>
       </w:r>
       <w:r>
         <w:rPr>
-          <w:noProof/>
+          <w:rFonts w:asciiTheme="minorHAnsi" w:eastAsiaTheme="minorEastAsia" w:hAnsiTheme="minorHAnsi" w:cstheme="minorBidi"/>
+          <w:noProof/>
+          <w:color w:val="auto"/>
+          <w:sz w:val="22"/>
+          <w:szCs w:val="22"/>
+          <w:lang w:val="de-DE" w:eastAsia="de-DE"/>
         </w:rPr>
         <w:tab/>
       </w:r>
       <w:r>
         <w:rPr>
           <w:noProof/>
+          <w:lang w:val="de-DE"/>
         </w:rPr>
         <w:t>Preconditions</w:t>
       </w:r>
@@ -1382,7 +2050,7 @@
         <w:rPr>
           <w:noProof/>
         </w:rPr>
-        <w:instrText xml:space="preserve"> PAGEREF _Toc447708272 \h </w:instrText>
+        <w:instrText xml:space="preserve"> PAGEREF _Toc448861217 \h </w:instrText>
       </w:r>
       <w:r>
         <w:rPr>
@@ -1416,24 +2084,36 @@
           <w:tab w:val="right" w:pos="9350"/>
         </w:tabs>
         <w:rPr>
-          <w:noProof/>
-        </w:rPr>
-      </w:pPr>
-      <w:r>
-        <w:rPr>
-          <w:noProof/>
+          <w:rFonts w:asciiTheme="minorHAnsi" w:eastAsiaTheme="minorEastAsia" w:hAnsiTheme="minorHAnsi" w:cstheme="minorBidi"/>
+          <w:noProof/>
+          <w:color w:val="auto"/>
+          <w:sz w:val="22"/>
+          <w:szCs w:val="22"/>
+          <w:lang w:val="de-DE" w:eastAsia="de-DE"/>
+        </w:rPr>
+      </w:pPr>
+      <w:r>
+        <w:rPr>
+          <w:noProof/>
+          <w:lang w:val="de-DE"/>
         </w:rPr>
         <w:t>5.</w:t>
       </w:r>
       <w:r>
         <w:rPr>
-          <w:noProof/>
+          <w:rFonts w:asciiTheme="minorHAnsi" w:eastAsiaTheme="minorEastAsia" w:hAnsiTheme="minorHAnsi" w:cstheme="minorBidi"/>
+          <w:noProof/>
+          <w:color w:val="auto"/>
+          <w:sz w:val="22"/>
+          <w:szCs w:val="22"/>
+          <w:lang w:val="de-DE" w:eastAsia="de-DE"/>
         </w:rPr>
         <w:tab/>
       </w:r>
       <w:r>
         <w:rPr>
           <w:noProof/>
+          <w:lang w:val="de-DE"/>
         </w:rPr>
         <w:t>Postconditions</w:t>
       </w:r>
@@ -1453,7 +2133,7 @@
         <w:rPr>
           <w:noProof/>
         </w:rPr>
-        <w:instrText xml:space="preserve"> PAGEREF _Toc447708273 \h </w:instrText>
+        <w:instrText xml:space="preserve"> PAGEREF _Toc448861218 \h </w:instrText>
       </w:r>
       <w:r>
         <w:rPr>
@@ -1487,26 +2167,38 @@
           <w:tab w:val="right" w:pos="9350"/>
         </w:tabs>
         <w:rPr>
-          <w:noProof/>
-        </w:rPr>
-      </w:pPr>
-      <w:r>
-        <w:rPr>
-          <w:noProof/>
+          <w:rFonts w:asciiTheme="minorHAnsi" w:eastAsiaTheme="minorEastAsia" w:hAnsiTheme="minorHAnsi" w:cstheme="minorBidi"/>
+          <w:noProof/>
+          <w:color w:val="auto"/>
+          <w:sz w:val="22"/>
+          <w:szCs w:val="22"/>
+          <w:lang w:val="de-DE" w:eastAsia="de-DE"/>
+        </w:rPr>
+      </w:pPr>
+      <w:r>
+        <w:rPr>
+          <w:noProof/>
+          <w:lang w:val="de-DE"/>
         </w:rPr>
         <w:t>5.1</w:t>
       </w:r>
       <w:r>
         <w:rPr>
-          <w:noProof/>
+          <w:rFonts w:asciiTheme="minorHAnsi" w:eastAsiaTheme="minorEastAsia" w:hAnsiTheme="minorHAnsi" w:cstheme="minorBidi"/>
+          <w:noProof/>
+          <w:color w:val="auto"/>
+          <w:sz w:val="22"/>
+          <w:szCs w:val="22"/>
+          <w:lang w:val="de-DE" w:eastAsia="de-DE"/>
         </w:rPr>
         <w:tab/>
       </w:r>
       <w:r>
         <w:rPr>
           <w:noProof/>
-        </w:rPr>
-        <w:t>Can’t click away</w:t>
+          <w:lang w:val="de-DE"/>
+        </w:rPr>
+        <w:t>„Can’t click away“</w:t>
       </w:r>
       <w:r>
         <w:rPr>
@@ -1524,7 +2216,7 @@
         <w:rPr>
           <w:noProof/>
         </w:rPr>
-        <w:instrText xml:space="preserve"> PAGEREF _Toc447708274 \h </w:instrText>
+        <w:instrText xml:space="preserve"> PAGEREF _Toc448861219 \h </w:instrText>
       </w:r>
       <w:r>
         <w:rPr>
@@ -1564,18 +2256,25 @@
       <w:r>
         <w:rPr>
           <w:noProof/>
+          <w:lang w:val="de-DE"/>
         </w:rPr>
         <w:t>6.</w:t>
       </w:r>
       <w:r>
         <w:rPr>
-          <w:noProof/>
+          <w:rFonts w:asciiTheme="minorHAnsi" w:eastAsiaTheme="minorEastAsia" w:hAnsiTheme="minorHAnsi" w:cstheme="minorBidi"/>
+          <w:noProof/>
+          <w:color w:val="auto"/>
+          <w:sz w:val="22"/>
+          <w:szCs w:val="22"/>
+          <w:lang w:val="de-DE" w:eastAsia="de-DE"/>
         </w:rPr>
         <w:tab/>
       </w:r>
       <w:r>
         <w:rPr>
           <w:noProof/>
+          <w:lang w:val="de-DE"/>
         </w:rPr>
         <w:t>Extension Points</w:t>
       </w:r>
@@ -1595,7 +2294,7 @@
         <w:rPr>
           <w:noProof/>
         </w:rPr>
-        <w:instrText xml:space="preserve"> PAGEREF _Toc447708275 \h </w:instrText>
+        <w:instrText xml:space="preserve"> PAGEREF _Toc448861220 \h </w:instrText>
       </w:r>
       <w:r>
         <w:rPr>
@@ -1612,7 +2311,7 @@
         <w:rPr>
           <w:noProof/>
         </w:rPr>
-        <w:t>6</w:t>
+        <w:t>7</w:t>
       </w:r>
       <w:r>
         <w:rPr>
@@ -1623,14 +2322,99 @@
     </w:p>
     <w:p>
       <w:pPr>
+        <w:rPr>
+          <w:rFonts w:eastAsiaTheme="minorEastAsia"/>
+        </w:rPr>
+      </w:pPr>
+      <w:r>
+        <w:rPr>
+          <w:rFonts w:eastAsiaTheme="minorEastAsia"/>
+        </w:rPr>
+        <w:t xml:space="preserve">   6.1</w:t>
+      </w:r>
+      <w:r>
+        <w:rPr>
+          <w:rFonts w:eastAsiaTheme="minorEastAsia"/>
+        </w:rPr>
+        <w:tab/>
+        <w:t>Function Points</w:t>
+      </w:r>
+      <w:r>
+        <w:rPr>
+          <w:rFonts w:eastAsiaTheme="minorEastAsia"/>
+        </w:rPr>
+        <w:tab/>
+      </w:r>
+      <w:r>
+        <w:rPr>
+          <w:rFonts w:eastAsiaTheme="minorEastAsia"/>
+        </w:rPr>
+        <w:tab/>
+      </w:r>
+      <w:r>
+        <w:rPr>
+          <w:rFonts w:eastAsiaTheme="minorEastAsia"/>
+        </w:rPr>
+        <w:tab/>
+      </w:r>
+      <w:r>
+        <w:rPr>
+          <w:rFonts w:eastAsiaTheme="minorEastAsia"/>
+        </w:rPr>
+        <w:tab/>
+      </w:r>
+      <w:r>
+        <w:rPr>
+          <w:rFonts w:eastAsiaTheme="minorEastAsia"/>
+        </w:rPr>
+        <w:tab/>
+      </w:r>
+      <w:r>
+        <w:rPr>
+          <w:rFonts w:eastAsiaTheme="minorEastAsia"/>
+        </w:rPr>
+        <w:tab/>
+      </w:r>
+      <w:r>
+        <w:rPr>
+          <w:rFonts w:eastAsiaTheme="minorEastAsia"/>
+        </w:rPr>
+        <w:tab/>
+      </w:r>
+      <w:r>
+        <w:rPr>
+          <w:rFonts w:eastAsiaTheme="minorEastAsia"/>
+        </w:rPr>
+        <w:tab/>
+      </w:r>
+      <w:r>
+        <w:rPr>
+          <w:rFonts w:eastAsiaTheme="minorEastAsia"/>
+        </w:rPr>
+        <w:tab/>
+      </w:r>
+      <w:r>
+        <w:rPr>
+          <w:rFonts w:eastAsiaTheme="minorEastAsia"/>
+        </w:rPr>
+        <w:tab/>
+        <w:t xml:space="preserve">            8</w:t>
+      </w:r>
+      <w:bookmarkStart w:id="0" w:name="_GoBack"/>
+      <w:bookmarkEnd w:id="0"/>
+    </w:p>
+    <w:p>
+      <w:pPr>
         <w:pStyle w:val="Titel"/>
         <w:rPr>
           <w:rFonts w:ascii="Times New Roman" w:hAnsi="Times New Roman"/>
+          <w:lang w:val="de-DE"/>
         </w:rPr>
       </w:pPr>
       <w:r>
         <w:rPr>
           <w:rFonts w:ascii="Times New Roman" w:hAnsi="Times New Roman"/>
+          <w:lang w:val="de-DE"/>
         </w:rPr>
         <w:fldChar w:fldCharType="end"/>
       </w:r>
@@ -1638,111 +2422,177 @@
     <w:p>
       <w:pPr>
         <w:pStyle w:val="InfoBlue"/>
+        <w:rPr>
+          <w:lang w:val="de-DE"/>
+        </w:rPr>
       </w:pPr>
     </w:p>
     <w:p>
       <w:pPr>
         <w:pStyle w:val="InfoBlue"/>
+        <w:rPr>
+          <w:lang w:val="de-DE"/>
+        </w:rPr>
       </w:pPr>
     </w:p>
     <w:p>
       <w:pPr>
         <w:pStyle w:val="InfoBlue"/>
+        <w:rPr>
+          <w:lang w:val="de-DE"/>
+        </w:rPr>
       </w:pPr>
     </w:p>
     <w:p>
       <w:pPr>
         <w:pStyle w:val="InfoBlue"/>
+        <w:rPr>
+          <w:lang w:val="de-DE"/>
+        </w:rPr>
       </w:pPr>
     </w:p>
     <w:p>
       <w:pPr>
         <w:pStyle w:val="InfoBlue"/>
+        <w:rPr>
+          <w:lang w:val="de-DE"/>
+        </w:rPr>
       </w:pPr>
     </w:p>
     <w:p>
       <w:pPr>
         <w:pStyle w:val="InfoBlue"/>
+        <w:rPr>
+          <w:lang w:val="de-DE"/>
+        </w:rPr>
       </w:pPr>
     </w:p>
     <w:p>
       <w:pPr>
         <w:pStyle w:val="InfoBlue"/>
+        <w:rPr>
+          <w:lang w:val="de-DE"/>
+        </w:rPr>
       </w:pPr>
     </w:p>
     <w:p>
       <w:pPr>
         <w:pStyle w:val="InfoBlue"/>
+        <w:rPr>
+          <w:lang w:val="de-DE"/>
+        </w:rPr>
       </w:pPr>
     </w:p>
     <w:p>
       <w:pPr>
         <w:pStyle w:val="InfoBlue"/>
+        <w:rPr>
+          <w:lang w:val="de-DE"/>
+        </w:rPr>
       </w:pPr>
     </w:p>
     <w:p>
       <w:pPr>
         <w:pStyle w:val="InfoBlue"/>
+        <w:rPr>
+          <w:lang w:val="de-DE"/>
+        </w:rPr>
       </w:pPr>
     </w:p>
     <w:p>
       <w:pPr>
         <w:pStyle w:val="InfoBlue"/>
+        <w:rPr>
+          <w:lang w:val="de-DE"/>
+        </w:rPr>
       </w:pPr>
     </w:p>
     <w:p>
       <w:pPr>
         <w:pStyle w:val="InfoBlue"/>
+        <w:rPr>
+          <w:lang w:val="de-DE"/>
+        </w:rPr>
       </w:pPr>
     </w:p>
     <w:p>
       <w:pPr>
         <w:pStyle w:val="InfoBlue"/>
+        <w:rPr>
+          <w:lang w:val="de-DE"/>
+        </w:rPr>
       </w:pPr>
     </w:p>
     <w:p>
       <w:pPr>
         <w:pStyle w:val="InfoBlue"/>
+        <w:rPr>
+          <w:lang w:val="de-DE"/>
+        </w:rPr>
       </w:pPr>
     </w:p>
     <w:p>
       <w:pPr>
         <w:pStyle w:val="InfoBlue"/>
+        <w:rPr>
+          <w:lang w:val="de-DE"/>
+        </w:rPr>
       </w:pPr>
     </w:p>
     <w:p>
       <w:pPr>
         <w:pStyle w:val="InfoBlue"/>
+        <w:rPr>
+          <w:lang w:val="de-DE"/>
+        </w:rPr>
       </w:pPr>
     </w:p>
     <w:p>
       <w:pPr>
         <w:pStyle w:val="InfoBlue"/>
+        <w:rPr>
+          <w:lang w:val="de-DE"/>
+        </w:rPr>
       </w:pPr>
     </w:p>
     <w:p>
       <w:pPr>
         <w:pStyle w:val="InfoBlue"/>
+        <w:rPr>
+          <w:lang w:val="de-DE"/>
+        </w:rPr>
       </w:pPr>
     </w:p>
     <w:p>
       <w:pPr>
         <w:pStyle w:val="InfoBlue"/>
+        <w:rPr>
+          <w:lang w:val="de-DE"/>
+        </w:rPr>
       </w:pPr>
     </w:p>
     <w:p>
       <w:pPr>
         <w:pStyle w:val="InfoBlue"/>
+        <w:rPr>
+          <w:lang w:val="de-DE"/>
+        </w:rPr>
       </w:pPr>
     </w:p>
     <w:p>
       <w:pPr>
         <w:pStyle w:val="InfoBlue"/>
+        <w:rPr>
+          <w:lang w:val="de-DE"/>
+        </w:rPr>
       </w:pPr>
     </w:p>
     <w:p>
       <w:pPr>
         <w:pStyle w:val="InfoBlue"/>
+        <w:rPr>
+          <w:lang w:val="de-DE"/>
+        </w:rPr>
       </w:pPr>
     </w:p>
     <w:p>
@@ -1754,14 +2604,16 @@
         </w:numPr>
         <w:rPr>
           <w:rFonts w:ascii="Times New Roman" w:hAnsi="Times New Roman"/>
+          <w:lang w:val="de-DE"/>
         </w:rPr>
       </w:pPr>
       <w:bookmarkStart w:id="1" w:name="_Toc435884346"/>
-      <w:bookmarkStart w:id="2" w:name="_Toc447708265"/>
+      <w:bookmarkStart w:id="2" w:name="_Toc448861210"/>
       <w:bookmarkEnd w:id="1"/>
       <w:r>
         <w:rPr>
           <w:rFonts w:ascii="Times New Roman" w:hAnsi="Times New Roman"/>
+          <w:lang w:val="de-DE"/>
         </w:rPr>
         <w:lastRenderedPageBreak/>
         <w:t>Use-Case View Wiki</w:t>
@@ -1777,18 +2629,20 @@
         </w:numPr>
         <w:rPr>
           <w:rFonts w:ascii="Times New Roman" w:hAnsi="Times New Roman"/>
+          <w:lang w:val="de-DE"/>
         </w:rPr>
       </w:pPr>
       <w:bookmarkStart w:id="3" w:name="_Toc435884347"/>
       <w:bookmarkStart w:id="4" w:name="_Toc423410238"/>
       <w:bookmarkStart w:id="5" w:name="_Toc425054504"/>
-      <w:bookmarkStart w:id="6" w:name="_Toc447708266"/>
+      <w:bookmarkStart w:id="6" w:name="_Toc448861211"/>
       <w:bookmarkEnd w:id="3"/>
       <w:bookmarkEnd w:id="4"/>
       <w:bookmarkEnd w:id="5"/>
       <w:r>
         <w:rPr>
           <w:rFonts w:ascii="Times New Roman" w:hAnsi="Times New Roman"/>
+          <w:lang w:val="de-DE"/>
         </w:rPr>
         <w:t>Brief Description</w:t>
       </w:r>
@@ -1797,25 +2651,35 @@
     <w:p>
       <w:pPr>
         <w:ind w:left="720"/>
-      </w:pPr>
-      <w:r>
-        <w:t>The Use-Case “View Wiki” allows the user to read information of all playable characters. The information is limited but they involve a picture, name, nickname and a short description. The user can scroll down or can search a character.</w:t>
-      </w:r>
-    </w:p>
-    <w:p>
-      <w:pPr>
-        <w:ind w:left="720"/>
-      </w:pPr>
-      <w:r>
-        <w:t xml:space="preserve">Also this view has a button to add new characters to the game/database </w:t>
-      </w:r>
-      <w:r>
+        <w:rPr>
+          <w:lang w:val="de-DE"/>
+        </w:rPr>
+      </w:pPr>
+      <w:r>
+        <w:rPr>
+          <w:lang w:val="de-DE"/>
+        </w:rPr>
+        <w:t>Dieser Use-C</w:t>
+      </w:r>
+      <w:r>
+        <w:rPr>
+          <w:lang w:val="de-DE"/>
+        </w:rPr>
+        <w:t>ase ermöglicht es dem Benutzer auf Informationen über alle verfügbaren Figuren zuzugreifen. Die Informationen sind bewusst kurz gehalten und beinhalten ein Bild, Vor- und Nachname, Spitzname und eine kurze Beschreibung.</w:t>
+      </w:r>
+      <w:r>
+        <w:rPr>
+          <w:lang w:val="de-DE"/>
+        </w:rPr>
         <w:br/>
       </w:r>
     </w:p>
     <w:p>
       <w:pPr>
         <w:pStyle w:val="InfoBlue"/>
+        <w:rPr>
+          <w:lang w:val="de-DE"/>
+        </w:rPr>
       </w:pPr>
       <w:r>
         <w:rPr>
@@ -1840,7 +2704,7 @@
                     </pic:cNvPicPr>
                   </pic:nvPicPr>
                   <pic:blipFill>
-                    <a:blip r:embed="rId9"/>
+                    <a:blip r:embed="rId8"/>
                     <a:stretch>
                       <a:fillRect/>
                     </a:stretch>
@@ -1871,11 +2735,33 @@
     <w:p>
       <w:pPr>
         <w:pStyle w:val="Textkrper"/>
+        <w:rPr>
+          <w:lang w:val="de-DE"/>
+        </w:rPr>
       </w:pPr>
     </w:p>
     <w:p>
       <w:pPr>
         <w:pStyle w:val="Textkrper"/>
+        <w:rPr>
+          <w:lang w:val="de-DE"/>
+        </w:rPr>
+      </w:pPr>
+    </w:p>
+    <w:p>
+      <w:pPr>
+        <w:pStyle w:val="Textkrper"/>
+        <w:rPr>
+          <w:lang w:val="de-DE"/>
+        </w:rPr>
+      </w:pPr>
+    </w:p>
+    <w:p>
+      <w:pPr>
+        <w:pStyle w:val="Textkrper"/>
+        <w:rPr>
+          <w:lang w:val="de-DE"/>
+        </w:rPr>
       </w:pPr>
     </w:p>
     <w:p>
@@ -1888,19 +2774,22 @@
         </w:numPr>
         <w:rPr>
           <w:rFonts w:ascii="Times New Roman" w:hAnsi="Times New Roman"/>
+          <w:lang w:val="de-DE"/>
         </w:rPr>
       </w:pPr>
       <w:bookmarkStart w:id="7" w:name="_Toc423410239"/>
       <w:bookmarkStart w:id="8" w:name="_Toc425054505"/>
       <w:bookmarkStart w:id="9" w:name="_Toc435884348"/>
-      <w:bookmarkStart w:id="10" w:name="_Toc447708267"/>
+      <w:bookmarkStart w:id="10" w:name="_Toc448861212"/>
       <w:bookmarkEnd w:id="7"/>
       <w:bookmarkEnd w:id="8"/>
       <w:bookmarkEnd w:id="9"/>
       <w:r>
         <w:rPr>
           <w:rFonts w:ascii="Times New Roman" w:hAnsi="Times New Roman"/>
-        </w:rPr>
+          <w:lang w:val="de-DE"/>
+        </w:rPr>
+        <w:lastRenderedPageBreak/>
         <w:t>Flow of Events</w:t>
       </w:r>
       <w:bookmarkEnd w:id="10"/>
@@ -1915,15 +2804,17 @@
         </w:numPr>
         <w:rPr>
           <w:rFonts w:ascii="Times New Roman" w:hAnsi="Times New Roman"/>
+          <w:lang w:val="de-DE"/>
         </w:rPr>
       </w:pPr>
       <w:bookmarkStart w:id="11" w:name="_Toc423410240"/>
       <w:bookmarkStart w:id="12" w:name="_Toc425054506"/>
       <w:bookmarkStart w:id="13" w:name="_Toc435884349"/>
-      <w:bookmarkStart w:id="14" w:name="_Toc447708268"/>
+      <w:bookmarkStart w:id="14" w:name="_Toc448861213"/>
       <w:r>
         <w:rPr>
           <w:rFonts w:ascii="Times New Roman" w:hAnsi="Times New Roman"/>
+          <w:lang w:val="de-DE"/>
         </w:rPr>
         <w:t>Basic Flow</w:t>
       </w:r>
@@ -1934,6 +2825,7 @@
       <w:r>
         <w:rPr>
           <w:rFonts w:ascii="Times New Roman" w:hAnsi="Times New Roman"/>
+          <w:lang w:val="de-DE"/>
         </w:rPr>
         <w:t xml:space="preserve"> </w:t>
       </w:r>
@@ -1942,17 +2834,16 @@
       <w:pPr>
         <w:ind w:left="720"/>
         <w:rPr>
-          <w:lang w:eastAsia="de-DE"/>
-        </w:rPr>
-      </w:pPr>
-      <w:r>
-        <w:rPr>
-          <w:noProof/>
           <w:lang w:val="de-DE" w:eastAsia="de-DE"/>
         </w:rPr>
-        <w:lastRenderedPageBreak/>
+      </w:pPr>
+      <w:r>
+        <w:rPr>
+          <w:noProof/>
+          <w:lang w:val="de-DE" w:eastAsia="de-DE"/>
+        </w:rPr>
         <w:drawing>
-          <wp:anchor distT="0" distB="0" distL="0" distR="0" simplePos="0" relativeHeight="251658240" behindDoc="0" locked="0" layoutInCell="1" allowOverlap="1">
+          <wp:anchor distT="0" distB="0" distL="0" distR="0" simplePos="0" relativeHeight="251657728" behindDoc="0" locked="0" layoutInCell="1" allowOverlap="1">
             <wp:simplePos x="0" y="0"/>
             <wp:positionH relativeFrom="column">
               <wp:posOffset>368300</wp:posOffset>
@@ -1977,7 +2868,7 @@
                     </pic:cNvPicPr>
                   </pic:nvPicPr>
                   <pic:blipFill>
-                    <a:blip r:embed="rId10"/>
+                    <a:blip r:embed="rId9"/>
                     <a:stretch>
                       <a:fillRect/>
                     </a:stretch>
@@ -2008,29 +2899,39 @@
     <w:p>
       <w:pPr>
         <w:pageBreakBefore/>
+        <w:ind w:left="720"/>
+        <w:rPr>
+          <w:noProof/>
+          <w:lang w:val="de-DE" w:eastAsia="de-DE"/>
+        </w:rPr>
+      </w:pPr>
+      <w:r>
+        <w:rPr>
+          <w:noProof/>
+          <w:lang w:val="de-DE" w:eastAsia="de-DE"/>
+        </w:rPr>
+        <w:lastRenderedPageBreak/>
+        <w:t>Aufgrund der Tatsache, dass Cucumber nicht für Desktop-Apps unterstützt wird, werden die Tests mit SikuluX 1.1.0 durchgeführt</w:t>
+      </w:r>
+    </w:p>
+    <w:p>
+      <w:pPr>
+        <w:rPr>
+          <w:noProof/>
+          <w:lang w:val="de-DE" w:eastAsia="de-DE"/>
+        </w:rPr>
+      </w:pPr>
+    </w:p>
+    <w:p>
+      <w:pPr>
         <w:ind w:firstLine="720"/>
         <w:rPr>
-          <w:lang w:eastAsia="de-DE"/>
-        </w:rPr>
-      </w:pPr>
-      <w:r>
-        <w:rPr>
-          <w:lang w:eastAsia="de-DE"/>
-        </w:rPr>
-        <w:lastRenderedPageBreak/>
-        <w:t>Cucumber is not supported for desktop applications. We are using SikuliX 1.1.0 for our user tests.</w:t>
-      </w:r>
-    </w:p>
-    <w:p>
-      <w:pPr>
-        <w:ind w:firstLine="720"/>
-        <w:rPr>
-          <w:lang w:eastAsia="de-DE"/>
-        </w:rPr>
-      </w:pPr>
-      <w:r>
-        <w:rPr>
-          <w:lang w:eastAsia="de-DE"/>
+          <w:lang w:val="de-DE" w:eastAsia="de-DE"/>
+        </w:rPr>
+      </w:pPr>
+      <w:r>
+        <w:rPr>
+          <w:lang w:val="de-DE" w:eastAsia="de-DE"/>
         </w:rPr>
         <w:t>Scenario 1: Open Wiki on the main screen</w:t>
       </w:r>
@@ -2038,6 +2939,9 @@
     <w:p>
       <w:pPr>
         <w:ind w:left="720" w:firstLine="720"/>
+        <w:rPr>
+          <w:lang w:val="de-DE"/>
+        </w:rPr>
       </w:pPr>
       <w:r>
         <w:rPr>
@@ -2062,7 +2966,7 @@
                     </pic:cNvPicPr>
                   </pic:nvPicPr>
                   <pic:blipFill>
-                    <a:blip r:embed="rId11"/>
+                    <a:blip r:embed="rId10"/>
                     <a:stretch>
                       <a:fillRect/>
                     </a:stretch>
@@ -2092,14 +2996,22 @@
     </w:p>
     <w:p>
       <w:pPr>
+        <w:ind w:left="720" w:firstLine="720"/>
+        <w:rPr>
+          <w:lang w:val="de-DE"/>
+        </w:rPr>
+      </w:pPr>
+    </w:p>
+    <w:p>
+      <w:pPr>
         <w:ind w:firstLine="720"/>
         <w:rPr>
-          <w:lang w:eastAsia="de-DE"/>
-        </w:rPr>
-      </w:pPr>
-      <w:r>
-        <w:rPr>
-          <w:lang w:eastAsia="de-DE"/>
+          <w:lang w:val="de-DE" w:eastAsia="de-DE"/>
+        </w:rPr>
+      </w:pPr>
+      <w:r>
+        <w:rPr>
+          <w:lang w:val="de-DE" w:eastAsia="de-DE"/>
         </w:rPr>
         <w:t>Scenario 2: Open Wiki in the menu</w:t>
       </w:r>
@@ -2107,6 +3019,9 @@
     <w:p>
       <w:pPr>
         <w:ind w:left="720" w:firstLine="720"/>
+        <w:rPr>
+          <w:lang w:val="de-DE"/>
+        </w:rPr>
       </w:pPr>
       <w:r>
         <w:rPr>
@@ -2131,7 +3046,7 @@
                     </pic:cNvPicPr>
                   </pic:nvPicPr>
                   <pic:blipFill>
-                    <a:blip r:embed="rId12"/>
+                    <a:blip r:embed="rId11"/>
                     <a:stretch>
                       <a:fillRect/>
                     </a:stretch>
@@ -2161,6 +3076,14 @@
     </w:p>
     <w:p>
       <w:pPr>
+        <w:ind w:left="720" w:firstLine="720"/>
+        <w:rPr>
+          <w:lang w:val="de-DE"/>
+        </w:rPr>
+      </w:pPr>
+    </w:p>
+    <w:p>
+      <w:pPr>
         <w:pStyle w:val="berschrift2"/>
         <w:widowControl/>
         <w:numPr>
@@ -2169,18 +3092,20 @@
         </w:numPr>
         <w:rPr>
           <w:rFonts w:ascii="Times New Roman" w:hAnsi="Times New Roman"/>
+          <w:lang w:val="de-DE"/>
         </w:rPr>
       </w:pPr>
       <w:bookmarkStart w:id="15" w:name="_Toc435884350"/>
       <w:bookmarkStart w:id="16" w:name="_Toc423410241"/>
       <w:bookmarkStart w:id="17" w:name="_Toc425054507"/>
-      <w:bookmarkStart w:id="18" w:name="_Toc447708269"/>
+      <w:bookmarkStart w:id="18" w:name="_Toc448861214"/>
       <w:bookmarkEnd w:id="15"/>
       <w:bookmarkEnd w:id="16"/>
       <w:bookmarkEnd w:id="17"/>
       <w:r>
         <w:rPr>
           <w:rFonts w:ascii="Times New Roman" w:hAnsi="Times New Roman"/>
+          <w:lang w:val="de-DE"/>
         </w:rPr>
         <w:t>Alternative Flows</w:t>
       </w:r>
@@ -2198,27 +3123,35 @@
           <w:rFonts w:ascii="Times New Roman" w:hAnsi="Times New Roman"/>
           <w:b/>
           <w:i w:val="0"/>
+          <w:lang w:val="de-DE"/>
         </w:rPr>
       </w:pPr>
       <w:bookmarkStart w:id="19" w:name="_Toc435884351"/>
-      <w:bookmarkStart w:id="20" w:name="_Toc447708270"/>
+      <w:bookmarkStart w:id="20" w:name="_Toc448861215"/>
       <w:bookmarkEnd w:id="19"/>
       <w:r>
         <w:rPr>
           <w:rFonts w:ascii="Times New Roman" w:hAnsi="Times New Roman"/>
           <w:b/>
           <w:i w:val="0"/>
-        </w:rPr>
-        <w:t>Open wiki in the menu</w:t>
+          <w:lang w:val="de-DE"/>
+        </w:rPr>
+        <w:t>Starte Wiki über das Menu</w:t>
       </w:r>
       <w:bookmarkEnd w:id="20"/>
     </w:p>
     <w:p>
       <w:pPr>
         <w:ind w:left="720" w:firstLine="360"/>
-      </w:pPr>
-      <w:r>
-        <w:t>The user can use the button “Wiki” in the menu “Hilfe”.</w:t>
+        <w:rPr>
+          <w:lang w:val="de-DE"/>
+        </w:rPr>
+      </w:pPr>
+      <w:r>
+        <w:rPr>
+          <w:lang w:val="de-DE"/>
+        </w:rPr>
+        <w:t>Der Benutzer kann das Menu auch über das Menu öffnen. Die Folgeschritte sind jedoch identisch.</w:t>
       </w:r>
     </w:p>
     <w:p>
@@ -2230,18 +3163,20 @@
         </w:numPr>
         <w:rPr>
           <w:rFonts w:ascii="Times New Roman" w:hAnsi="Times New Roman"/>
+          <w:lang w:val="de-DE"/>
         </w:rPr>
       </w:pPr>
       <w:bookmarkStart w:id="21" w:name="_Toc423410251"/>
       <w:bookmarkStart w:id="22" w:name="_Toc425054510"/>
       <w:bookmarkStart w:id="23" w:name="_Toc435884352"/>
-      <w:bookmarkStart w:id="24" w:name="_Toc447708271"/>
+      <w:bookmarkStart w:id="24" w:name="_Toc448861216"/>
       <w:bookmarkEnd w:id="21"/>
       <w:bookmarkEnd w:id="22"/>
       <w:bookmarkEnd w:id="23"/>
       <w:r>
         <w:rPr>
           <w:rFonts w:ascii="Times New Roman" w:hAnsi="Times New Roman"/>
+          <w:lang w:val="de-DE"/>
         </w:rPr>
         <w:t>Special Requirements</w:t>
       </w:r>
@@ -2250,8 +3185,14 @@
     <w:p>
       <w:pPr>
         <w:pStyle w:val="InfoBlue"/>
-      </w:pPr>
-      <w:r>
+        <w:rPr>
+          <w:lang w:val="de-DE"/>
+        </w:rPr>
+      </w:pPr>
+      <w:r>
+        <w:rPr>
+          <w:lang w:val="de-DE"/>
+        </w:rPr>
         <w:t>(n/a)</w:t>
       </w:r>
     </w:p>
@@ -2265,22 +3206,38 @@
         </w:numPr>
         <w:rPr>
           <w:rFonts w:ascii="Times New Roman" w:hAnsi="Times New Roman"/>
+          <w:lang w:val="de-DE"/>
         </w:rPr>
       </w:pPr>
       <w:bookmarkStart w:id="25" w:name="_Toc423410253"/>
       <w:bookmarkStart w:id="26" w:name="_Toc425054512"/>
       <w:bookmarkStart w:id="27" w:name="_Toc435884353"/>
-      <w:bookmarkStart w:id="28" w:name="_Toc447708272"/>
+      <w:bookmarkStart w:id="28" w:name="_Toc448861217"/>
       <w:bookmarkEnd w:id="25"/>
       <w:bookmarkEnd w:id="26"/>
       <w:bookmarkEnd w:id="27"/>
       <w:r>
         <w:rPr>
           <w:rFonts w:ascii="Times New Roman" w:hAnsi="Times New Roman"/>
+          <w:lang w:val="de-DE"/>
         </w:rPr>
         <w:t>Preconditions</w:t>
       </w:r>
       <w:bookmarkEnd w:id="28"/>
+    </w:p>
+    <w:p>
+      <w:pPr>
+        <w:ind w:left="720"/>
+        <w:rPr>
+          <w:lang w:val="de-DE"/>
+        </w:rPr>
+      </w:pPr>
+      <w:r>
+        <w:rPr>
+          <w:lang w:val="de-DE"/>
+        </w:rPr>
+        <w:t>(n/a)</w:t>
+      </w:r>
     </w:p>
     <w:p>
       <w:pPr>
@@ -2292,18 +3249,20 @@
         </w:numPr>
         <w:rPr>
           <w:rFonts w:ascii="Times New Roman" w:hAnsi="Times New Roman"/>
+          <w:lang w:val="de-DE"/>
         </w:rPr>
       </w:pPr>
       <w:bookmarkStart w:id="29" w:name="_Toc423410255"/>
       <w:bookmarkStart w:id="30" w:name="_Toc425054514"/>
       <w:bookmarkStart w:id="31" w:name="_Toc435884354"/>
-      <w:bookmarkStart w:id="32" w:name="_Toc447708273"/>
+      <w:bookmarkStart w:id="32" w:name="_Toc448861218"/>
       <w:bookmarkEnd w:id="29"/>
       <w:bookmarkEnd w:id="30"/>
       <w:bookmarkEnd w:id="31"/>
       <w:r>
         <w:rPr>
           <w:rFonts w:ascii="Times New Roman" w:hAnsi="Times New Roman"/>
+          <w:lang w:val="de-DE"/>
         </w:rPr>
         <w:t>Postconditions</w:t>
       </w:r>
@@ -2318,24 +3277,118 @@
         </w:numPr>
         <w:rPr>
           <w:rFonts w:ascii="Times New Roman" w:hAnsi="Times New Roman"/>
-        </w:rPr>
-      </w:pPr>
-      <w:bookmarkStart w:id="33" w:name="_Toc447708274"/>
+          <w:lang w:val="de-DE"/>
+        </w:rPr>
+      </w:pPr>
+      <w:bookmarkStart w:id="33" w:name="_Toc448861219"/>
       <w:r>
         <w:rPr>
           <w:rFonts w:ascii="Times New Roman" w:hAnsi="Times New Roman"/>
+          <w:lang w:val="de-DE"/>
+        </w:rPr>
+        <w:t>„</w:t>
+      </w:r>
+      <w:r>
+        <w:rPr>
+          <w:rFonts w:ascii="Times New Roman" w:hAnsi="Times New Roman"/>
+          <w:lang w:val="de-DE"/>
         </w:rPr>
         <w:t>Can’t click away</w:t>
       </w:r>
+      <w:r>
+        <w:rPr>
+          <w:rFonts w:ascii="Times New Roman" w:hAnsi="Times New Roman"/>
+          <w:lang w:val="de-DE"/>
+        </w:rPr>
+        <w:t>“</w:t>
+      </w:r>
       <w:bookmarkEnd w:id="33"/>
     </w:p>
     <w:p>
       <w:pPr>
         <w:ind w:left="720"/>
-      </w:pPr>
-      <w:r>
-        <w:t>While the wiki is open the user can't use the main window.</w:t>
-      </w:r>
+        <w:rPr>
+          <w:lang w:val="de-DE"/>
+        </w:rPr>
+      </w:pPr>
+      <w:r>
+        <w:rPr>
+          <w:lang w:val="de-DE"/>
+        </w:rPr>
+        <w:t>Während das Wiki geöffnet ist kann das Wiki nicht in den Hintergrund verschoben werden. Um weiter zu spielen muss das Fenster geschlossen werden.</w:t>
+      </w:r>
+    </w:p>
+    <w:p>
+      <w:pPr>
+        <w:ind w:left="720"/>
+        <w:rPr>
+          <w:lang w:val="de-DE"/>
+        </w:rPr>
+      </w:pPr>
+    </w:p>
+    <w:p>
+      <w:pPr>
+        <w:ind w:left="720"/>
+        <w:rPr>
+          <w:lang w:val="de-DE"/>
+        </w:rPr>
+      </w:pPr>
+    </w:p>
+    <w:p>
+      <w:pPr>
+        <w:ind w:left="720"/>
+        <w:rPr>
+          <w:lang w:val="de-DE"/>
+        </w:rPr>
+      </w:pPr>
+    </w:p>
+    <w:p>
+      <w:pPr>
+        <w:ind w:left="720"/>
+        <w:rPr>
+          <w:lang w:val="de-DE"/>
+        </w:rPr>
+      </w:pPr>
+    </w:p>
+    <w:p>
+      <w:pPr>
+        <w:ind w:left="720"/>
+        <w:rPr>
+          <w:lang w:val="de-DE"/>
+        </w:rPr>
+      </w:pPr>
+    </w:p>
+    <w:p>
+      <w:pPr>
+        <w:ind w:left="720"/>
+        <w:rPr>
+          <w:lang w:val="de-DE"/>
+        </w:rPr>
+      </w:pPr>
+    </w:p>
+    <w:p>
+      <w:pPr>
+        <w:ind w:left="720"/>
+        <w:rPr>
+          <w:lang w:val="de-DE"/>
+        </w:rPr>
+      </w:pPr>
+    </w:p>
+    <w:p>
+      <w:pPr>
+        <w:ind w:left="720"/>
+        <w:rPr>
+          <w:lang w:val="de-DE"/>
+        </w:rPr>
+      </w:pPr>
+    </w:p>
+    <w:p>
+      <w:pPr>
+        <w:ind w:left="720"/>
+        <w:rPr>
+          <w:lang w:val="de-DE"/>
+        </w:rPr>
+      </w:pPr>
     </w:p>
     <w:p>
       <w:pPr>
@@ -2345,32 +3398,134 @@
           <w:numId w:val="1"/>
         </w:numPr>
         <w:rPr>
+          <w:lang w:val="de-DE"/>
+        </w:rPr>
+      </w:pPr>
+      <w:bookmarkStart w:id="34" w:name="_Toc435884355"/>
+      <w:bookmarkStart w:id="35" w:name="_Toc448861220"/>
+      <w:bookmarkEnd w:id="34"/>
+      <w:r>
+        <w:rPr>
           <w:rFonts w:ascii="Times New Roman" w:hAnsi="Times New Roman"/>
-        </w:rPr>
-      </w:pPr>
-      <w:bookmarkStart w:id="34" w:name="_Toc435884355"/>
-      <w:bookmarkStart w:id="35" w:name="_Toc447708275"/>
-      <w:bookmarkEnd w:id="34"/>
+          <w:lang w:val="de-DE"/>
+        </w:rPr>
+        <w:lastRenderedPageBreak/>
+        <w:t xml:space="preserve">Extension </w:t>
+      </w:r>
+      <w:bookmarkEnd w:id="35"/>
       <w:r>
         <w:rPr>
           <w:rFonts w:ascii="Times New Roman" w:hAnsi="Times New Roman"/>
-        </w:rPr>
-        <w:t>Extension Points</w:t>
-      </w:r>
-      <w:bookmarkEnd w:id="35"/>
-    </w:p>
-    <w:p>
-      <w:pPr>
-        <w:ind w:left="720"/>
-      </w:pPr>
-      <w:r>
-        <w:t>(n/a)</w:t>
+          <w:lang w:val="de-DE"/>
+        </w:rPr>
+        <w:t>Points</w:t>
+      </w:r>
+    </w:p>
+    <w:p>
+      <w:pPr>
+        <w:pStyle w:val="Listenabsatz"/>
+        <w:numPr>
+          <w:ilvl w:val="1"/>
+          <w:numId w:val="1"/>
+        </w:numPr>
+        <w:rPr>
+          <w:b/>
+          <w:lang w:val="de-DE"/>
+        </w:rPr>
+      </w:pPr>
+      <w:r>
+        <w:rPr>
+          <w:b/>
+          <w:lang w:val="de-DE"/>
+        </w:rPr>
+        <w:t>Function Points</w:t>
       </w:r>
     </w:p>
     <w:p>
       <w:pPr>
         <w:pStyle w:val="InfoBlue"/>
-      </w:pPr>
+        <w:ind w:left="0"/>
+        <w:rPr>
+          <w:lang w:val="de-DE"/>
+        </w:rPr>
+      </w:pPr>
+    </w:p>
+    <w:p>
+      <w:pPr>
+        <w:pStyle w:val="InfoBlue"/>
+        <w:ind w:left="0"/>
+        <w:rPr>
+          <w:lang w:val="de-DE"/>
+        </w:rPr>
+      </w:pPr>
+      <w:r>
+        <w:rPr>
+          <w:noProof/>
+          <w:lang w:val="de-DE" w:eastAsia="de-DE"/>
+        </w:rPr>
+        <w:drawing>
+          <wp:inline distT="0" distB="0" distL="0" distR="0">
+            <wp:extent cx="5943600" cy="2822532"/>
+            <wp:effectExtent l="0" t="0" r="0" b="0"/>
+            <wp:docPr id="5" name="Grafik 5" descr="D:\07 Dokumente\Nappy-the-ingenious-docs\docs\usecases\fp esti\2016-04-18 09_21_39-TINY TOOLS [Function Point Calculator].png"/>
+            <wp:cNvGraphicFramePr>
+              <a:graphicFrameLocks xmlns:a="http://schemas.openxmlformats.org/drawingml/2006/main" noChangeAspect="1"/>
+            </wp:cNvGraphicFramePr>
+            <a:graphic xmlns:a="http://schemas.openxmlformats.org/drawingml/2006/main">
+              <a:graphicData uri="http://schemas.openxmlformats.org/drawingml/2006/picture">
+                <pic:pic xmlns:pic="http://schemas.openxmlformats.org/drawingml/2006/picture">
+                  <pic:nvPicPr>
+                    <pic:cNvPr id="0" name="Picture 1" descr="D:\07 Dokumente\Nappy-the-ingenious-docs\docs\usecases\fp esti\2016-04-18 09_21_39-TINY TOOLS [Function Point Calculator].png"/>
+                    <pic:cNvPicPr>
+                      <a:picLocks noChangeAspect="1" noChangeArrowheads="1"/>
+                    </pic:cNvPicPr>
+                  </pic:nvPicPr>
+                  <pic:blipFill>
+                    <a:blip r:embed="rId12">
+                      <a:extLst>
+                        <a:ext uri="{28A0092B-C50C-407E-A947-70E740481C1C}">
+                          <a14:useLocalDpi xmlns:a14="http://schemas.microsoft.com/office/drawing/2010/main" val="0"/>
+                        </a:ext>
+                      </a:extLst>
+                    </a:blip>
+                    <a:srcRect/>
+                    <a:stretch>
+                      <a:fillRect/>
+                    </a:stretch>
+                  </pic:blipFill>
+                  <pic:spPr bwMode="auto">
+                    <a:xfrm>
+                      <a:off x="0" y="0"/>
+                      <a:ext cx="5943600" cy="2822532"/>
+                    </a:xfrm>
+                    <a:prstGeom prst="rect">
+                      <a:avLst/>
+                    </a:prstGeom>
+                    <a:noFill/>
+                    <a:ln>
+                      <a:noFill/>
+                    </a:ln>
+                  </pic:spPr>
+                </pic:pic>
+              </a:graphicData>
+            </a:graphic>
+          </wp:inline>
+        </w:drawing>
+      </w:r>
+    </w:p>
+    <w:p>
+      <w:pPr>
+        <w:pStyle w:val="InfoBlue"/>
+        <w:rPr>
+          <w:lang w:val="de-DE"/>
+        </w:rPr>
+      </w:pPr>
+      <w:r>
+        <w:rPr>
+          <w:lang w:val="de-DE"/>
+        </w:rPr>
+        <w:t>Zunächst kann der Benutzer keine Eingaben machen. Zu sehen kriegt sieht der Benutzer ein neues Fenster mit allen Figuren. Bei den Dateien handelt es sich um einfach und schwierig zu implementierenden Funktionen. Im Durchschnitt war die Komplexität jedoch gut machbar.</w:t>
+      </w:r>
     </w:p>
     <w:sectPr>
       <w:headerReference w:type="default" r:id="rId13"/>
@@ -2386,7 +3541,7 @@
 </file>
 
 <file path=word/endnotes.xml><?xml version="1.0" encoding="utf-8"?>
-<w:endnotes xmlns:wpc="http://schemas.microsoft.com/office/word/2010/wordprocessingCanvas" xmlns:mc="http://schemas.openxmlformats.org/markup-compatibility/2006" xmlns:o="urn:schemas-microsoft-com:office:office" xmlns:r="http://schemas.openxmlformats.org/officeDocument/2006/relationships" xmlns:m="http://schemas.openxmlformats.org/officeDocument/2006/math" xmlns:v="urn:schemas-microsoft-com:vml" xmlns:wp14="http://schemas.microsoft.com/office/word/2010/wordprocessingDrawing" xmlns:wp="http://schemas.openxmlformats.org/drawingml/2006/wordprocessingDrawing" xmlns:w10="urn:schemas-microsoft-com:office:word" xmlns:w="http://schemas.openxmlformats.org/wordprocessingml/2006/main" xmlns:w14="http://schemas.microsoft.com/office/word/2010/wordml" xmlns:wpg="http://schemas.microsoft.com/office/word/2010/wordprocessingGroup" xmlns:wpi="http://schemas.microsoft.com/office/word/2010/wordprocessingInk" xmlns:wne="http://schemas.microsoft.com/office/word/2006/wordml" xmlns:wps="http://schemas.microsoft.com/office/word/2010/wordprocessingShape" mc:Ignorable="w14 wp14">
+<w:endnotes xmlns:wpc="http://schemas.microsoft.com/office/word/2010/wordprocessingCanvas" xmlns:cx="http://schemas.microsoft.com/office/drawing/2014/chartex" xmlns:cx1="http://schemas.microsoft.com/office/drawing/2015/9/8/chartex" xmlns:mc="http://schemas.openxmlformats.org/markup-compatibility/2006" xmlns:o="urn:schemas-microsoft-com:office:office" xmlns:r="http://schemas.openxmlformats.org/officeDocument/2006/relationships" xmlns:m="http://schemas.openxmlformats.org/officeDocument/2006/math" xmlns:v="urn:schemas-microsoft-com:vml" xmlns:wp14="http://schemas.microsoft.com/office/word/2010/wordprocessingDrawing" xmlns:wp="http://schemas.openxmlformats.org/drawingml/2006/wordprocessingDrawing" xmlns:w10="urn:schemas-microsoft-com:office:word" xmlns:w="http://schemas.openxmlformats.org/wordprocessingml/2006/main" xmlns:w14="http://schemas.microsoft.com/office/word/2010/wordml" xmlns:w15="http://schemas.microsoft.com/office/word/2012/wordml" xmlns:w16se="http://schemas.microsoft.com/office/word/2015/wordml/symex" xmlns:wpg="http://schemas.microsoft.com/office/word/2010/wordprocessingGroup" xmlns:wpi="http://schemas.microsoft.com/office/word/2010/wordprocessingInk" xmlns:wne="http://schemas.microsoft.com/office/word/2006/wordml" xmlns:wps="http://schemas.microsoft.com/office/word/2010/wordprocessingShape" mc:Ignorable="w14 w15 w16se wp14">
   <w:endnote w:type="separator" w:id="-1">
     <w:p>
       <w:pPr>
@@ -2411,7 +3566,7 @@
 </file>
 
 <file path=word/footer1.xml><?xml version="1.0" encoding="utf-8"?>
-<w:ftr xmlns:wpc="http://schemas.microsoft.com/office/word/2010/wordprocessingCanvas" xmlns:mc="http://schemas.openxmlformats.org/markup-compatibility/2006" xmlns:o="urn:schemas-microsoft-com:office:office" xmlns:r="http://schemas.openxmlformats.org/officeDocument/2006/relationships" xmlns:m="http://schemas.openxmlformats.org/officeDocument/2006/math" xmlns:v="urn:schemas-microsoft-com:vml" xmlns:wp14="http://schemas.microsoft.com/office/word/2010/wordprocessingDrawing" xmlns:wp="http://schemas.openxmlformats.org/drawingml/2006/wordprocessingDrawing" xmlns:w10="urn:schemas-microsoft-com:office:word" xmlns:w="http://schemas.openxmlformats.org/wordprocessingml/2006/main" xmlns:w14="http://schemas.microsoft.com/office/word/2010/wordml" xmlns:wpg="http://schemas.microsoft.com/office/word/2010/wordprocessingGroup" xmlns:wpi="http://schemas.microsoft.com/office/word/2010/wordprocessingInk" xmlns:wne="http://schemas.microsoft.com/office/word/2006/wordml" xmlns:wps="http://schemas.microsoft.com/office/word/2010/wordprocessingShape" mc:Ignorable="w14 wp14">
+<w:ftr xmlns:wpc="http://schemas.microsoft.com/office/word/2010/wordprocessingCanvas" xmlns:cx="http://schemas.microsoft.com/office/drawing/2014/chartex" xmlns:cx1="http://schemas.microsoft.com/office/drawing/2015/9/8/chartex" xmlns:mc="http://schemas.openxmlformats.org/markup-compatibility/2006" xmlns:o="urn:schemas-microsoft-com:office:office" xmlns:r="http://schemas.openxmlformats.org/officeDocument/2006/relationships" xmlns:m="http://schemas.openxmlformats.org/officeDocument/2006/math" xmlns:v="urn:schemas-microsoft-com:vml" xmlns:wp14="http://schemas.microsoft.com/office/word/2010/wordprocessingDrawing" xmlns:wp="http://schemas.openxmlformats.org/drawingml/2006/wordprocessingDrawing" xmlns:w10="urn:schemas-microsoft-com:office:word" xmlns:w="http://schemas.openxmlformats.org/wordprocessingml/2006/main" xmlns:w14="http://schemas.microsoft.com/office/word/2010/wordml" xmlns:w15="http://schemas.microsoft.com/office/word/2012/wordml" xmlns:w16se="http://schemas.microsoft.com/office/word/2015/wordml/symex" xmlns:wpg="http://schemas.microsoft.com/office/word/2010/wordprocessingGroup" xmlns:wpi="http://schemas.microsoft.com/office/word/2010/wordprocessingInk" xmlns:wne="http://schemas.microsoft.com/office/word/2006/wordml" xmlns:wps="http://schemas.microsoft.com/office/word/2010/wordprocessingShape" mc:Ignorable="w14 w15 w16se wp14">
   <w:tbl>
     <w:tblPr>
       <w:tblW w:w="0" w:type="auto"/>
@@ -2491,7 +3646,7 @@
             <w:rPr>
               <w:noProof/>
             </w:rPr>
-            <w:t>06/04/16</w:t>
+            <w:t>19/04/16</w:t>
           </w:r>
           <w:r>
             <w:fldChar w:fldCharType="end"/>
@@ -2529,7 +3684,7 @@
             <w:rPr>
               <w:noProof/>
             </w:rPr>
-            <w:t>2</w:t>
+            <w:t>3</w:t>
           </w:r>
           <w:r>
             <w:fldChar w:fldCharType="end"/>
@@ -2547,7 +3702,7 @@
 </file>
 
 <file path=word/footnotes.xml><?xml version="1.0" encoding="utf-8"?>
-<w:footnotes xmlns:wpc="http://schemas.microsoft.com/office/word/2010/wordprocessingCanvas" xmlns:mc="http://schemas.openxmlformats.org/markup-compatibility/2006" xmlns:o="urn:schemas-microsoft-com:office:office" xmlns:r="http://schemas.openxmlformats.org/officeDocument/2006/relationships" xmlns:m="http://schemas.openxmlformats.org/officeDocument/2006/math" xmlns:v="urn:schemas-microsoft-com:vml" xmlns:wp14="http://schemas.microsoft.com/office/word/2010/wordprocessingDrawing" xmlns:wp="http://schemas.openxmlformats.org/drawingml/2006/wordprocessingDrawing" xmlns:w10="urn:schemas-microsoft-com:office:word" xmlns:w="http://schemas.openxmlformats.org/wordprocessingml/2006/main" xmlns:w14="http://schemas.microsoft.com/office/word/2010/wordml" xmlns:wpg="http://schemas.microsoft.com/office/word/2010/wordprocessingGroup" xmlns:wpi="http://schemas.microsoft.com/office/word/2010/wordprocessingInk" xmlns:wne="http://schemas.microsoft.com/office/word/2006/wordml" xmlns:wps="http://schemas.microsoft.com/office/word/2010/wordprocessingShape" mc:Ignorable="w14 wp14">
+<w:footnotes xmlns:wpc="http://schemas.microsoft.com/office/word/2010/wordprocessingCanvas" xmlns:cx="http://schemas.microsoft.com/office/drawing/2014/chartex" xmlns:cx1="http://schemas.microsoft.com/office/drawing/2015/9/8/chartex" xmlns:mc="http://schemas.openxmlformats.org/markup-compatibility/2006" xmlns:o="urn:schemas-microsoft-com:office:office" xmlns:r="http://schemas.openxmlformats.org/officeDocument/2006/relationships" xmlns:m="http://schemas.openxmlformats.org/officeDocument/2006/math" xmlns:v="urn:schemas-microsoft-com:vml" xmlns:wp14="http://schemas.microsoft.com/office/word/2010/wordprocessingDrawing" xmlns:wp="http://schemas.openxmlformats.org/drawingml/2006/wordprocessingDrawing" xmlns:w10="urn:schemas-microsoft-com:office:word" xmlns:w="http://schemas.openxmlformats.org/wordprocessingml/2006/main" xmlns:w14="http://schemas.microsoft.com/office/word/2010/wordml" xmlns:w15="http://schemas.microsoft.com/office/word/2012/wordml" xmlns:w16se="http://schemas.microsoft.com/office/word/2015/wordml/symex" xmlns:wpg="http://schemas.microsoft.com/office/word/2010/wordprocessingGroup" xmlns:wpi="http://schemas.microsoft.com/office/word/2010/wordprocessingInk" xmlns:wne="http://schemas.microsoft.com/office/word/2006/wordml" xmlns:wps="http://schemas.microsoft.com/office/word/2010/wordprocessingShape" mc:Ignorable="w14 w15 w16se wp14">
   <w:footnote w:type="separator" w:id="-1">
     <w:p>
       <w:pPr>
@@ -2572,7 +3727,7 @@
 </file>
 
 <file path=word/header1.xml><?xml version="1.0" encoding="utf-8"?>
-<w:hdr xmlns:wpc="http://schemas.microsoft.com/office/word/2010/wordprocessingCanvas" xmlns:mc="http://schemas.openxmlformats.org/markup-compatibility/2006" xmlns:o="urn:schemas-microsoft-com:office:office" xmlns:r="http://schemas.openxmlformats.org/officeDocument/2006/relationships" xmlns:m="http://schemas.openxmlformats.org/officeDocument/2006/math" xmlns:v="urn:schemas-microsoft-com:vml" xmlns:wp14="http://schemas.microsoft.com/office/word/2010/wordprocessingDrawing" xmlns:wp="http://schemas.openxmlformats.org/drawingml/2006/wordprocessingDrawing" xmlns:w10="urn:schemas-microsoft-com:office:word" xmlns:w="http://schemas.openxmlformats.org/wordprocessingml/2006/main" xmlns:w14="http://schemas.microsoft.com/office/word/2010/wordml" xmlns:wpg="http://schemas.microsoft.com/office/word/2010/wordprocessingGroup" xmlns:wpi="http://schemas.microsoft.com/office/word/2010/wordprocessingInk" xmlns:wne="http://schemas.microsoft.com/office/word/2006/wordml" xmlns:wps="http://schemas.microsoft.com/office/word/2010/wordprocessingShape" mc:Ignorable="w14 wp14">
+<w:hdr xmlns:wpc="http://schemas.microsoft.com/office/word/2010/wordprocessingCanvas" xmlns:cx="http://schemas.microsoft.com/office/drawing/2014/chartex" xmlns:cx1="http://schemas.microsoft.com/office/drawing/2015/9/8/chartex" xmlns:mc="http://schemas.openxmlformats.org/markup-compatibility/2006" xmlns:o="urn:schemas-microsoft-com:office:office" xmlns:r="http://schemas.openxmlformats.org/officeDocument/2006/relationships" xmlns:m="http://schemas.openxmlformats.org/officeDocument/2006/math" xmlns:v="urn:schemas-microsoft-com:vml" xmlns:wp14="http://schemas.microsoft.com/office/word/2010/wordprocessingDrawing" xmlns:wp="http://schemas.openxmlformats.org/drawingml/2006/wordprocessingDrawing" xmlns:w10="urn:schemas-microsoft-com:office:word" xmlns:w="http://schemas.openxmlformats.org/wordprocessingml/2006/main" xmlns:w14="http://schemas.microsoft.com/office/word/2010/wordml" xmlns:w15="http://schemas.microsoft.com/office/word/2012/wordml" xmlns:w16se="http://schemas.microsoft.com/office/word/2015/wordml/symex" xmlns:wpg="http://schemas.microsoft.com/office/word/2010/wordprocessingGroup" xmlns:wpi="http://schemas.microsoft.com/office/word/2010/wordprocessingInk" xmlns:wne="http://schemas.microsoft.com/office/word/2006/wordml" xmlns:wps="http://schemas.microsoft.com/office/word/2010/wordprocessingShape" mc:Ignorable="w14 w15 w16se wp14">
   <w:p>
     <w:pPr>
       <w:rPr>
@@ -2648,7 +3803,7 @@
 </file>
 
 <file path=word/header2.xml><?xml version="1.0" encoding="utf-8"?>
-<w:hdr xmlns:wpc="http://schemas.microsoft.com/office/word/2010/wordprocessingCanvas" xmlns:mc="http://schemas.openxmlformats.org/markup-compatibility/2006" xmlns:o="urn:schemas-microsoft-com:office:office" xmlns:r="http://schemas.openxmlformats.org/officeDocument/2006/relationships" xmlns:m="http://schemas.openxmlformats.org/officeDocument/2006/math" xmlns:v="urn:schemas-microsoft-com:vml" xmlns:wp14="http://schemas.microsoft.com/office/word/2010/wordprocessingDrawing" xmlns:wp="http://schemas.openxmlformats.org/drawingml/2006/wordprocessingDrawing" xmlns:w10="urn:schemas-microsoft-com:office:word" xmlns:w="http://schemas.openxmlformats.org/wordprocessingml/2006/main" xmlns:w14="http://schemas.microsoft.com/office/word/2010/wordml" xmlns:wpg="http://schemas.microsoft.com/office/word/2010/wordprocessingGroup" xmlns:wpi="http://schemas.microsoft.com/office/word/2010/wordprocessingInk" xmlns:wne="http://schemas.microsoft.com/office/word/2006/wordml" xmlns:wps="http://schemas.microsoft.com/office/word/2010/wordprocessingShape" mc:Ignorable="w14 wp14">
+<w:hdr xmlns:wpc="http://schemas.microsoft.com/office/word/2010/wordprocessingCanvas" xmlns:cx="http://schemas.microsoft.com/office/drawing/2014/chartex" xmlns:cx1="http://schemas.microsoft.com/office/drawing/2015/9/8/chartex" xmlns:mc="http://schemas.openxmlformats.org/markup-compatibility/2006" xmlns:o="urn:schemas-microsoft-com:office:office" xmlns:r="http://schemas.openxmlformats.org/officeDocument/2006/relationships" xmlns:m="http://schemas.openxmlformats.org/officeDocument/2006/math" xmlns:v="urn:schemas-microsoft-com:vml" xmlns:wp14="http://schemas.microsoft.com/office/word/2010/wordprocessingDrawing" xmlns:wp="http://schemas.openxmlformats.org/drawingml/2006/wordprocessingDrawing" xmlns:w10="urn:schemas-microsoft-com:office:word" xmlns:w="http://schemas.openxmlformats.org/wordprocessingml/2006/main" xmlns:w14="http://schemas.microsoft.com/office/word/2010/wordml" xmlns:w15="http://schemas.microsoft.com/office/word/2012/wordml" xmlns:w16se="http://schemas.microsoft.com/office/word/2015/wordml/symex" xmlns:wpg="http://schemas.microsoft.com/office/word/2010/wordprocessingGroup" xmlns:wpi="http://schemas.microsoft.com/office/word/2010/wordprocessingInk" xmlns:wne="http://schemas.microsoft.com/office/word/2006/wordml" xmlns:wps="http://schemas.microsoft.com/office/word/2010/wordprocessingShape" mc:Ignorable="w14 w15 w16se wp14">
   <w:tbl>
     <w:tblPr>
       <w:tblW w:w="0" w:type="auto"/>
@@ -2714,7 +3869,7 @@
             <w:ind w:right="68"/>
           </w:pPr>
           <w:r>
-            <w:t xml:space="preserve">  Version:           1.4</w:t>
+            <w:t xml:space="preserve">  Version:           1.5</w:t>
           </w:r>
         </w:p>
       </w:tc>
@@ -2756,7 +3911,10 @@
         </w:tcPr>
         <w:p>
           <w:r>
-            <w:t xml:space="preserve">  Date:                06/04/2016</w:t>
+            <w:t xml:space="preserve">  Date:                19</w:t>
+          </w:r>
+          <w:r>
+            <w:t>/04/2016</w:t>
           </w:r>
         </w:p>
       </w:tc>
@@ -2771,8 +3929,8 @@
 </file>
 
 <file path=word/numbering.xml><?xml version="1.0" encoding="utf-8"?>
-<w:numbering xmlns:wpc="http://schemas.microsoft.com/office/word/2010/wordprocessingCanvas" xmlns:mc="http://schemas.openxmlformats.org/markup-compatibility/2006" xmlns:o="urn:schemas-microsoft-com:office:office" xmlns:r="http://schemas.openxmlformats.org/officeDocument/2006/relationships" xmlns:m="http://schemas.openxmlformats.org/officeDocument/2006/math" xmlns:v="urn:schemas-microsoft-com:vml" xmlns:wp14="http://schemas.microsoft.com/office/word/2010/wordprocessingDrawing" xmlns:wp="http://schemas.openxmlformats.org/drawingml/2006/wordprocessingDrawing" xmlns:w10="urn:schemas-microsoft-com:office:word" xmlns:w="http://schemas.openxmlformats.org/wordprocessingml/2006/main" xmlns:w14="http://schemas.microsoft.com/office/word/2010/wordml" xmlns:wpg="http://schemas.microsoft.com/office/word/2010/wordprocessingGroup" xmlns:wpi="http://schemas.microsoft.com/office/word/2010/wordprocessingInk" xmlns:wne="http://schemas.microsoft.com/office/word/2006/wordml" xmlns:wps="http://schemas.microsoft.com/office/word/2010/wordprocessingShape" mc:Ignorable="w14 wp14">
-  <w:abstractNum w:abstractNumId="0">
+<w:numbering xmlns:wpc="http://schemas.microsoft.com/office/word/2010/wordprocessingCanvas" xmlns:cx="http://schemas.microsoft.com/office/drawing/2014/chartex" xmlns:cx1="http://schemas.microsoft.com/office/drawing/2015/9/8/chartex" xmlns:mc="http://schemas.openxmlformats.org/markup-compatibility/2006" xmlns:o="urn:schemas-microsoft-com:office:office" xmlns:r="http://schemas.openxmlformats.org/officeDocument/2006/relationships" xmlns:m="http://schemas.openxmlformats.org/officeDocument/2006/math" xmlns:v="urn:schemas-microsoft-com:vml" xmlns:wp14="http://schemas.microsoft.com/office/word/2010/wordprocessingDrawing" xmlns:wp="http://schemas.openxmlformats.org/drawingml/2006/wordprocessingDrawing" xmlns:w10="urn:schemas-microsoft-com:office:word" xmlns:w="http://schemas.openxmlformats.org/wordprocessingml/2006/main" xmlns:w14="http://schemas.microsoft.com/office/word/2010/wordml" xmlns:w15="http://schemas.microsoft.com/office/word/2012/wordml" xmlns:w16se="http://schemas.microsoft.com/office/word/2015/wordml/symex" xmlns:wpg="http://schemas.microsoft.com/office/word/2010/wordprocessingGroup" xmlns:wpi="http://schemas.microsoft.com/office/word/2010/wordprocessingInk" xmlns:wne="http://schemas.microsoft.com/office/word/2006/wordml" xmlns:wps="http://schemas.microsoft.com/office/word/2010/wordprocessingShape" mc:Ignorable="w14 w15 w16se wp14">
+  <w:abstractNum w:abstractNumId="0" w15:restartNumberingAfterBreak="0">
     <w:nsid w:val="046D6921"/>
     <w:multiLevelType w:val="multilevel"/>
     <w:tmpl w:val="DAA2FEDE"/>
@@ -2894,7 +4052,93 @@
       </w:pPr>
     </w:lvl>
   </w:abstractNum>
-  <w:abstractNum w:abstractNumId="1">
+  <w:abstractNum w:abstractNumId="1" w15:restartNumberingAfterBreak="0">
+    <w:nsid w:val="11580ED1"/>
+    <w:multiLevelType w:val="multilevel"/>
+    <w:tmpl w:val="029451F2"/>
+    <w:lvl w:ilvl="0">
+      <w:start w:val="1"/>
+      <w:numFmt w:val="decimal"/>
+      <w:lvlText w:val="%1."/>
+      <w:lvlJc w:val="left"/>
+      <w:pPr>
+        <w:ind w:left="720" w:hanging="360"/>
+      </w:pPr>
+    </w:lvl>
+    <w:lvl w:ilvl="1">
+      <w:start w:val="1"/>
+      <w:numFmt w:val="decimal"/>
+      <w:lvlText w:val="%1.%2"/>
+      <w:lvlJc w:val="left"/>
+      <w:pPr>
+        <w:ind w:left="1080" w:hanging="360"/>
+      </w:pPr>
+    </w:lvl>
+    <w:lvl w:ilvl="2">
+      <w:start w:val="1"/>
+      <w:numFmt w:val="decimal"/>
+      <w:lvlText w:val="%1.%2.%3"/>
+      <w:lvlJc w:val="left"/>
+      <w:pPr>
+        <w:ind w:left="1440" w:hanging="360"/>
+      </w:pPr>
+    </w:lvl>
+    <w:lvl w:ilvl="3">
+      <w:start w:val="1"/>
+      <w:numFmt w:val="decimal"/>
+      <w:lvlText w:val="%1.%2.%3.%4"/>
+      <w:lvlJc w:val="left"/>
+      <w:pPr>
+        <w:ind w:left="1800" w:hanging="360"/>
+      </w:pPr>
+    </w:lvl>
+    <w:lvl w:ilvl="4">
+      <w:start w:val="1"/>
+      <w:numFmt w:val="decimal"/>
+      <w:lvlText w:val="%1.%2.%3.%4.%5"/>
+      <w:lvlJc w:val="left"/>
+      <w:pPr>
+        <w:ind w:left="2160" w:hanging="360"/>
+      </w:pPr>
+    </w:lvl>
+    <w:lvl w:ilvl="5">
+      <w:start w:val="1"/>
+      <w:numFmt w:val="decimal"/>
+      <w:lvlText w:val="%1.%2.%3.%4.%5.%6"/>
+      <w:lvlJc w:val="left"/>
+      <w:pPr>
+        <w:ind w:left="2520" w:hanging="360"/>
+      </w:pPr>
+    </w:lvl>
+    <w:lvl w:ilvl="6">
+      <w:start w:val="1"/>
+      <w:numFmt w:val="decimal"/>
+      <w:lvlText w:val="%1.%2.%3.%4.%5.%6.%7"/>
+      <w:lvlJc w:val="left"/>
+      <w:pPr>
+        <w:ind w:left="2880" w:hanging="360"/>
+      </w:pPr>
+    </w:lvl>
+    <w:lvl w:ilvl="7">
+      <w:start w:val="1"/>
+      <w:numFmt w:val="decimal"/>
+      <w:lvlText w:val="%1.%2.%3.%4.%5.%6.%7.%8"/>
+      <w:lvlJc w:val="left"/>
+      <w:pPr>
+        <w:ind w:left="3240" w:hanging="360"/>
+      </w:pPr>
+    </w:lvl>
+    <w:lvl w:ilvl="8">
+      <w:start w:val="1"/>
+      <w:numFmt w:val="decimal"/>
+      <w:lvlText w:val="%1.%2.%3.%4.%5.%6.%7.%8.%9"/>
+      <w:lvlJc w:val="left"/>
+      <w:pPr>
+        <w:ind w:left="3600" w:hanging="360"/>
+      </w:pPr>
+    </w:lvl>
+  </w:abstractNum>
+  <w:abstractNum w:abstractNumId="2" w15:restartNumberingAfterBreak="0">
     <w:nsid w:val="64E731B1"/>
     <w:multiLevelType w:val="multilevel"/>
     <w:tmpl w:val="029451F2"/>
@@ -2981,16 +4225,19 @@
     </w:lvl>
   </w:abstractNum>
   <w:num w:numId="1">
-    <w:abstractNumId w:val="1"/>
+    <w:abstractNumId w:val="2"/>
   </w:num>
   <w:num w:numId="2">
     <w:abstractNumId w:val="0"/>
+  </w:num>
+  <w:num w:numId="3">
+    <w:abstractNumId w:val="1"/>
   </w:num>
 </w:numbering>
 </file>
 
 <file path=word/styles.xml><?xml version="1.0" encoding="utf-8"?>
-<w:styles xmlns:mc="http://schemas.openxmlformats.org/markup-compatibility/2006" xmlns:r="http://schemas.openxmlformats.org/officeDocument/2006/relationships" xmlns:w="http://schemas.openxmlformats.org/wordprocessingml/2006/main" xmlns:w14="http://schemas.microsoft.com/office/word/2010/wordml" mc:Ignorable="w14">
+<w:styles xmlns:mc="http://schemas.openxmlformats.org/markup-compatibility/2006" xmlns:r="http://schemas.openxmlformats.org/officeDocument/2006/relationships" xmlns:w="http://schemas.openxmlformats.org/wordprocessingml/2006/main" xmlns:w14="http://schemas.microsoft.com/office/word/2010/wordml" xmlns:w15="http://schemas.microsoft.com/office/word/2012/wordml" xmlns:w16se="http://schemas.microsoft.com/office/word/2015/wordml/symex" mc:Ignorable="w14 w15 w16se">
   <w:docDefaults>
     <w:rPrDefault>
       <w:rPr>
@@ -3000,144 +4247,378 @@
     </w:rPrDefault>
     <w:pPrDefault/>
   </w:docDefaults>
-  <w:latentStyles w:defLockedState="0" w:defUIPriority="99" w:defSemiHidden="1" w:defUnhideWhenUsed="1" w:defQFormat="0" w:count="267">
-    <w:lsdException w:name="Normal" w:semiHidden="0" w:uiPriority="0" w:unhideWhenUsed="0" w:qFormat="1"/>
-    <w:lsdException w:name="heading 1" w:semiHidden="0" w:uiPriority="9" w:unhideWhenUsed="0" w:qFormat="1"/>
-    <w:lsdException w:name="heading 2" w:semiHidden="0" w:uiPriority="9" w:unhideWhenUsed="0" w:qFormat="1"/>
-    <w:lsdException w:name="heading 3" w:semiHidden="0" w:uiPriority="9" w:unhideWhenUsed="0" w:qFormat="1"/>
-    <w:lsdException w:name="heading 4" w:semiHidden="0" w:uiPriority="9" w:unhideWhenUsed="0" w:qFormat="1"/>
-    <w:lsdException w:name="heading 5" w:semiHidden="0" w:uiPriority="9" w:unhideWhenUsed="0" w:qFormat="1"/>
-    <w:lsdException w:name="heading 6" w:semiHidden="0" w:uiPriority="9" w:unhideWhenUsed="0" w:qFormat="1"/>
-    <w:lsdException w:name="heading 7" w:semiHidden="0" w:uiPriority="9" w:unhideWhenUsed="0" w:qFormat="1"/>
-    <w:lsdException w:name="heading 8" w:semiHidden="0" w:uiPriority="9" w:unhideWhenUsed="0" w:qFormat="1"/>
-    <w:lsdException w:name="heading 9" w:semiHidden="0" w:uiPriority="9" w:unhideWhenUsed="0" w:qFormat="1"/>
-    <w:lsdException w:name="toc 1" w:uiPriority="39"/>
-    <w:lsdException w:name="toc 2" w:uiPriority="39"/>
-    <w:lsdException w:name="toc 3" w:uiPriority="39"/>
-    <w:lsdException w:name="toc 4" w:uiPriority="39"/>
-    <w:lsdException w:name="toc 5" w:uiPriority="39"/>
-    <w:lsdException w:name="toc 6" w:uiPriority="39"/>
-    <w:lsdException w:name="toc 7" w:uiPriority="39"/>
-    <w:lsdException w:name="toc 8" w:uiPriority="39"/>
-    <w:lsdException w:name="toc 9" w:uiPriority="39"/>
-    <w:lsdException w:name="caption" w:uiPriority="35" w:qFormat="1"/>
-    <w:lsdException w:name="Title" w:semiHidden="0" w:uiPriority="10" w:unhideWhenUsed="0" w:qFormat="1"/>
-    <w:lsdException w:name="Default Paragraph Font" w:uiPriority="1"/>
-    <w:lsdException w:name="Subtitle" w:semiHidden="0" w:uiPriority="11" w:unhideWhenUsed="0" w:qFormat="1"/>
-    <w:lsdException w:name="Strong" w:semiHidden="0" w:uiPriority="22" w:unhideWhenUsed="0" w:qFormat="1"/>
-    <w:lsdException w:name="Emphasis" w:semiHidden="0" w:uiPriority="20" w:unhideWhenUsed="0" w:qFormat="1"/>
-    <w:lsdException w:name="Table Grid" w:semiHidden="0" w:uiPriority="59" w:unhideWhenUsed="0"/>
-    <w:lsdException w:name="Placeholder Text" w:unhideWhenUsed="0"/>
-    <w:lsdException w:name="No Spacing" w:semiHidden="0" w:uiPriority="1" w:unhideWhenUsed="0" w:qFormat="1"/>
-    <w:lsdException w:name="Light Shading" w:semiHidden="0" w:uiPriority="60" w:unhideWhenUsed="0"/>
-    <w:lsdException w:name="Light List" w:semiHidden="0" w:uiPriority="61" w:unhideWhenUsed="0"/>
-    <w:lsdException w:name="Light Grid" w:semiHidden="0" w:uiPriority="62" w:unhideWhenUsed="0"/>
-    <w:lsdException w:name="Medium Shading 1" w:semiHidden="0" w:uiPriority="63" w:unhideWhenUsed="0"/>
-    <w:lsdException w:name="Medium Shading 2" w:semiHidden="0" w:uiPriority="64" w:unhideWhenUsed="0"/>
-    <w:lsdException w:name="Medium List 1" w:semiHidden="0" w:uiPriority="65" w:unhideWhenUsed="0"/>
-    <w:lsdException w:name="Medium List 2" w:semiHidden="0" w:uiPriority="66" w:unhideWhenUsed="0"/>
-    <w:lsdException w:name="Medium Grid 1" w:semiHidden="0" w:uiPriority="67" w:unhideWhenUsed="0"/>
-    <w:lsdException w:name="Medium Grid 2" w:semiHidden="0" w:uiPriority="68" w:unhideWhenUsed="0"/>
-    <w:lsdException w:name="Medium Grid 3" w:semiHidden="0" w:uiPriority="69" w:unhideWhenUsed="0"/>
-    <w:lsdException w:name="Dark List" w:semiHidden="0" w:uiPriority="70" w:unhideWhenUsed="0"/>
-    <w:lsdException w:name="Colorful Shading" w:semiHidden="0" w:uiPriority="71" w:unhideWhenUsed="0"/>
-    <w:lsdException w:name="Colorful List" w:semiHidden="0" w:uiPriority="72" w:unhideWhenUsed="0"/>
-    <w:lsdException w:name="Colorful Grid" w:semiHidden="0" w:uiPriority="73" w:unhideWhenUsed="0"/>
-    <w:lsdException w:name="Light Shading Accent 1" w:semiHidden="0" w:uiPriority="60" w:unhideWhenUsed="0"/>
-    <w:lsdException w:name="Light List Accent 1" w:semiHidden="0" w:uiPriority="61" w:unhideWhenUsed="0"/>
-    <w:lsdException w:name="Light Grid Accent 1" w:semiHidden="0" w:uiPriority="62" w:unhideWhenUsed="0"/>
-    <w:lsdException w:name="Medium Shading 1 Accent 1" w:semiHidden="0" w:uiPriority="63" w:unhideWhenUsed="0"/>
-    <w:lsdException w:name="Medium Shading 2 Accent 1" w:semiHidden="0" w:uiPriority="64" w:unhideWhenUsed="0"/>
-    <w:lsdException w:name="Medium List 1 Accent 1" w:semiHidden="0" w:uiPriority="65" w:unhideWhenUsed="0"/>
-    <w:lsdException w:name="Revision" w:unhideWhenUsed="0"/>
-    <w:lsdException w:name="List Paragraph" w:semiHidden="0" w:uiPriority="34" w:unhideWhenUsed="0" w:qFormat="1"/>
-    <w:lsdException w:name="Quote" w:semiHidden="0" w:uiPriority="29" w:unhideWhenUsed="0" w:qFormat="1"/>
-    <w:lsdException w:name="Intense Quote" w:semiHidden="0" w:uiPriority="30" w:unhideWhenUsed="0" w:qFormat="1"/>
-    <w:lsdException w:name="Medium List 2 Accent 1" w:semiHidden="0" w:uiPriority="66" w:unhideWhenUsed="0"/>
-    <w:lsdException w:name="Medium Grid 1 Accent 1" w:semiHidden="0" w:uiPriority="67" w:unhideWhenUsed="0"/>
-    <w:lsdException w:name="Medium Grid 2 Accent 1" w:semiHidden="0" w:uiPriority="68" w:unhideWhenUsed="0"/>
-    <w:lsdException w:name="Medium Grid 3 Accent 1" w:semiHidden="0" w:uiPriority="69" w:unhideWhenUsed="0"/>
-    <w:lsdException w:name="Dark List Accent 1" w:semiHidden="0" w:uiPriority="70" w:unhideWhenUsed="0"/>
-    <w:lsdException w:name="Colorful Shading Accent 1" w:semiHidden="0" w:uiPriority="71" w:unhideWhenUsed="0"/>
-    <w:lsdException w:name="Colorful List Accent 1" w:semiHidden="0" w:uiPriority="72" w:unhideWhenUsed="0"/>
-    <w:lsdException w:name="Colorful Grid Accent 1" w:semiHidden="0" w:uiPriority="73" w:unhideWhenUsed="0"/>
-    <w:lsdException w:name="Light Shading Accent 2" w:semiHidden="0" w:uiPriority="60" w:unhideWhenUsed="0"/>
-    <w:lsdException w:name="Light List Accent 2" w:semiHidden="0" w:uiPriority="61" w:unhideWhenUsed="0"/>
-    <w:lsdException w:name="Light Grid Accent 2" w:semiHidden="0" w:uiPriority="62" w:unhideWhenUsed="0"/>
-    <w:lsdException w:name="Medium Shading 1 Accent 2" w:semiHidden="0" w:uiPriority="63" w:unhideWhenUsed="0"/>
-    <w:lsdException w:name="Medium Shading 2 Accent 2" w:semiHidden="0" w:uiPriority="64" w:unhideWhenUsed="0"/>
-    <w:lsdException w:name="Medium List 1 Accent 2" w:semiHidden="0" w:uiPriority="65" w:unhideWhenUsed="0"/>
-    <w:lsdException w:name="Medium List 2 Accent 2" w:semiHidden="0" w:uiPriority="66" w:unhideWhenUsed="0"/>
-    <w:lsdException w:name="Medium Grid 1 Accent 2" w:semiHidden="0" w:uiPriority="67" w:unhideWhenUsed="0"/>
-    <w:lsdException w:name="Medium Grid 2 Accent 2" w:semiHidden="0" w:uiPriority="68" w:unhideWhenUsed="0"/>
-    <w:lsdException w:name="Medium Grid 3 Accent 2" w:semiHidden="0" w:uiPriority="69" w:unhideWhenUsed="0"/>
-    <w:lsdException w:name="Dark List Accent 2" w:semiHidden="0" w:uiPriority="70" w:unhideWhenUsed="0"/>
-    <w:lsdException w:name="Colorful Shading Accent 2" w:semiHidden="0" w:uiPriority="71" w:unhideWhenUsed="0"/>
-    <w:lsdException w:name="Colorful List Accent 2" w:semiHidden="0" w:uiPriority="72" w:unhideWhenUsed="0"/>
-    <w:lsdException w:name="Colorful Grid Accent 2" w:semiHidden="0" w:uiPriority="73" w:unhideWhenUsed="0"/>
-    <w:lsdException w:name="Light Shading Accent 3" w:semiHidden="0" w:uiPriority="60" w:unhideWhenUsed="0"/>
-    <w:lsdException w:name="Light List Accent 3" w:semiHidden="0" w:uiPriority="61" w:unhideWhenUsed="0"/>
-    <w:lsdException w:name="Light Grid Accent 3" w:semiHidden="0" w:uiPriority="62" w:unhideWhenUsed="0"/>
-    <w:lsdException w:name="Medium Shading 1 Accent 3" w:semiHidden="0" w:uiPriority="63" w:unhideWhenUsed="0"/>
-    <w:lsdException w:name="Medium Shading 2 Accent 3" w:semiHidden="0" w:uiPriority="64" w:unhideWhenUsed="0"/>
-    <w:lsdException w:name="Medium List 1 Accent 3" w:semiHidden="0" w:uiPriority="65" w:unhideWhenUsed="0"/>
-    <w:lsdException w:name="Medium List 2 Accent 3" w:semiHidden="0" w:uiPriority="66" w:unhideWhenUsed="0"/>
-    <w:lsdException w:name="Medium Grid 1 Accent 3" w:semiHidden="0" w:uiPriority="67" w:unhideWhenUsed="0"/>
-    <w:lsdException w:name="Medium Grid 2 Accent 3" w:semiHidden="0" w:uiPriority="68" w:unhideWhenUsed="0"/>
-    <w:lsdException w:name="Medium Grid 3 Accent 3" w:semiHidden="0" w:uiPriority="69" w:unhideWhenUsed="0"/>
-    <w:lsdException w:name="Dark List Accent 3" w:semiHidden="0" w:uiPriority="70" w:unhideWhenUsed="0"/>
-    <w:lsdException w:name="Colorful Shading Accent 3" w:semiHidden="0" w:uiPriority="71" w:unhideWhenUsed="0"/>
-    <w:lsdException w:name="Colorful List Accent 3" w:semiHidden="0" w:uiPriority="72" w:unhideWhenUsed="0"/>
-    <w:lsdException w:name="Colorful Grid Accent 3" w:semiHidden="0" w:uiPriority="73" w:unhideWhenUsed="0"/>
-    <w:lsdException w:name="Light Shading Accent 4" w:semiHidden="0" w:uiPriority="60" w:unhideWhenUsed="0"/>
-    <w:lsdException w:name="Light List Accent 4" w:semiHidden="0" w:uiPriority="61" w:unhideWhenUsed="0"/>
-    <w:lsdException w:name="Light Grid Accent 4" w:semiHidden="0" w:uiPriority="62" w:unhideWhenUsed="0"/>
-    <w:lsdException w:name="Medium Shading 1 Accent 4" w:semiHidden="0" w:uiPriority="63" w:unhideWhenUsed="0"/>
-    <w:lsdException w:name="Medium Shading 2 Accent 4" w:semiHidden="0" w:uiPriority="64" w:unhideWhenUsed="0"/>
-    <w:lsdException w:name="Medium List 1 Accent 4" w:semiHidden="0" w:uiPriority="65" w:unhideWhenUsed="0"/>
-    <w:lsdException w:name="Medium List 2 Accent 4" w:semiHidden="0" w:uiPriority="66" w:unhideWhenUsed="0"/>
-    <w:lsdException w:name="Medium Grid 1 Accent 4" w:semiHidden="0" w:uiPriority="67" w:unhideWhenUsed="0"/>
-    <w:lsdException w:name="Medium Grid 2 Accent 4" w:semiHidden="0" w:uiPriority="68" w:unhideWhenUsed="0"/>
-    <w:lsdException w:name="Medium Grid 3 Accent 4" w:semiHidden="0" w:uiPriority="69" w:unhideWhenUsed="0"/>
-    <w:lsdException w:name="Dark List Accent 4" w:semiHidden="0" w:uiPriority="70" w:unhideWhenUsed="0"/>
-    <w:lsdException w:name="Colorful Shading Accent 4" w:semiHidden="0" w:uiPriority="71" w:unhideWhenUsed="0"/>
-    <w:lsdException w:name="Colorful List Accent 4" w:semiHidden="0" w:uiPriority="72" w:unhideWhenUsed="0"/>
-    <w:lsdException w:name="Colorful Grid Accent 4" w:semiHidden="0" w:uiPriority="73" w:unhideWhenUsed="0"/>
-    <w:lsdException w:name="Light Shading Accent 5" w:semiHidden="0" w:uiPriority="60" w:unhideWhenUsed="0"/>
-    <w:lsdException w:name="Light List Accent 5" w:semiHidden="0" w:uiPriority="61" w:unhideWhenUsed="0"/>
-    <w:lsdException w:name="Light Grid Accent 5" w:semiHidden="0" w:uiPriority="62" w:unhideWhenUsed="0"/>
-    <w:lsdException w:name="Medium Shading 1 Accent 5" w:semiHidden="0" w:uiPriority="63" w:unhideWhenUsed="0"/>
-    <w:lsdException w:name="Medium Shading 2 Accent 5" w:semiHidden="0" w:uiPriority="64" w:unhideWhenUsed="0"/>
-    <w:lsdException w:name="Medium List 1 Accent 5" w:semiHidden="0" w:uiPriority="65" w:unhideWhenUsed="0"/>
-    <w:lsdException w:name="Medium List 2 Accent 5" w:semiHidden="0" w:uiPriority="66" w:unhideWhenUsed="0"/>
-    <w:lsdException w:name="Medium Grid 1 Accent 5" w:semiHidden="0" w:uiPriority="67" w:unhideWhenUsed="0"/>
-    <w:lsdException w:name="Medium Grid 2 Accent 5" w:semiHidden="0" w:uiPriority="68" w:unhideWhenUsed="0"/>
-    <w:lsdException w:name="Medium Grid 3 Accent 5" w:semiHidden="0" w:uiPriority="69" w:unhideWhenUsed="0"/>
-    <w:lsdException w:name="Dark List Accent 5" w:semiHidden="0" w:uiPriority="70" w:unhideWhenUsed="0"/>
-    <w:lsdException w:name="Colorful Shading Accent 5" w:semiHidden="0" w:uiPriority="71" w:unhideWhenUsed="0"/>
-    <w:lsdException w:name="Colorful List Accent 5" w:semiHidden="0" w:uiPriority="72" w:unhideWhenUsed="0"/>
-    <w:lsdException w:name="Colorful Grid Accent 5" w:semiHidden="0" w:uiPriority="73" w:unhideWhenUsed="0"/>
-    <w:lsdException w:name="Light Shading Accent 6" w:semiHidden="0" w:uiPriority="60" w:unhideWhenUsed="0"/>
-    <w:lsdException w:name="Light List Accent 6" w:semiHidden="0" w:uiPriority="61" w:unhideWhenUsed="0"/>
-    <w:lsdException w:name="Light Grid Accent 6" w:semiHidden="0" w:uiPriority="62" w:unhideWhenUsed="0"/>
-    <w:lsdException w:name="Medium Shading 1 Accent 6" w:semiHidden="0" w:uiPriority="63" w:unhideWhenUsed="0"/>
-    <w:lsdException w:name="Medium Shading 2 Accent 6" w:semiHidden="0" w:uiPriority="64" w:unhideWhenUsed="0"/>
-    <w:lsdException w:name="Medium List 1 Accent 6" w:semiHidden="0" w:uiPriority="65" w:unhideWhenUsed="0"/>
-    <w:lsdException w:name="Medium List 2 Accent 6" w:semiHidden="0" w:uiPriority="66" w:unhideWhenUsed="0"/>
-    <w:lsdException w:name="Medium Grid 1 Accent 6" w:semiHidden="0" w:uiPriority="67" w:unhideWhenUsed="0"/>
-    <w:lsdException w:name="Medium Grid 2 Accent 6" w:semiHidden="0" w:uiPriority="68" w:unhideWhenUsed="0"/>
-    <w:lsdException w:name="Medium Grid 3 Accent 6" w:semiHidden="0" w:uiPriority="69" w:unhideWhenUsed="0"/>
-    <w:lsdException w:name="Dark List Accent 6" w:semiHidden="0" w:uiPriority="70" w:unhideWhenUsed="0"/>
-    <w:lsdException w:name="Colorful Shading Accent 6" w:semiHidden="0" w:uiPriority="71" w:unhideWhenUsed="0"/>
-    <w:lsdException w:name="Colorful List Accent 6" w:semiHidden="0" w:uiPriority="72" w:unhideWhenUsed="0"/>
-    <w:lsdException w:name="Colorful Grid Accent 6" w:semiHidden="0" w:uiPriority="73" w:unhideWhenUsed="0"/>
-    <w:lsdException w:name="Subtle Emphasis" w:semiHidden="0" w:uiPriority="19" w:unhideWhenUsed="0" w:qFormat="1"/>
-    <w:lsdException w:name="Intense Emphasis" w:semiHidden="0" w:uiPriority="21" w:unhideWhenUsed="0" w:qFormat="1"/>
-    <w:lsdException w:name="Subtle Reference" w:semiHidden="0" w:uiPriority="31" w:unhideWhenUsed="0" w:qFormat="1"/>
-    <w:lsdException w:name="Intense Reference" w:semiHidden="0" w:uiPriority="32" w:unhideWhenUsed="0" w:qFormat="1"/>
-    <w:lsdException w:name="Book Title" w:semiHidden="0" w:uiPriority="33" w:unhideWhenUsed="0" w:qFormat="1"/>
-    <w:lsdException w:name="Bibliography" w:uiPriority="37"/>
-    <w:lsdException w:name="TOC Heading" w:uiPriority="39" w:qFormat="1"/>
+  <w:latentStyles w:defLockedState="0" w:defUIPriority="99" w:defSemiHidden="0" w:defUnhideWhenUsed="0" w:defQFormat="0" w:count="371">
+    <w:lsdException w:name="Normal" w:uiPriority="0" w:qFormat="1"/>
+    <w:lsdException w:name="heading 1" w:uiPriority="9" w:qFormat="1"/>
+    <w:lsdException w:name="heading 2" w:uiPriority="9" w:qFormat="1"/>
+    <w:lsdException w:name="heading 3" w:uiPriority="9" w:qFormat="1"/>
+    <w:lsdException w:name="heading 4" w:uiPriority="9" w:qFormat="1"/>
+    <w:lsdException w:name="heading 5" w:uiPriority="9" w:qFormat="1"/>
+    <w:lsdException w:name="heading 6" w:uiPriority="9" w:qFormat="1"/>
+    <w:lsdException w:name="heading 7" w:uiPriority="9" w:qFormat="1"/>
+    <w:lsdException w:name="heading 8" w:uiPriority="9" w:qFormat="1"/>
+    <w:lsdException w:name="heading 9" w:uiPriority="9" w:qFormat="1"/>
+    <w:lsdException w:name="index 1" w:semiHidden="1" w:unhideWhenUsed="1"/>
+    <w:lsdException w:name="index 2" w:semiHidden="1" w:unhideWhenUsed="1"/>
+    <w:lsdException w:name="index 3" w:semiHidden="1" w:unhideWhenUsed="1"/>
+    <w:lsdException w:name="index 4" w:semiHidden="1" w:unhideWhenUsed="1"/>
+    <w:lsdException w:name="index 5" w:semiHidden="1" w:unhideWhenUsed="1"/>
+    <w:lsdException w:name="index 6" w:semiHidden="1" w:unhideWhenUsed="1"/>
+    <w:lsdException w:name="index 7" w:semiHidden="1" w:unhideWhenUsed="1"/>
+    <w:lsdException w:name="index 8" w:semiHidden="1" w:unhideWhenUsed="1"/>
+    <w:lsdException w:name="index 9" w:semiHidden="1" w:unhideWhenUsed="1"/>
+    <w:lsdException w:name="toc 1" w:semiHidden="1" w:uiPriority="39" w:unhideWhenUsed="1"/>
+    <w:lsdException w:name="toc 2" w:semiHidden="1" w:uiPriority="39" w:unhideWhenUsed="1"/>
+    <w:lsdException w:name="toc 3" w:semiHidden="1" w:uiPriority="39" w:unhideWhenUsed="1"/>
+    <w:lsdException w:name="toc 4" w:semiHidden="1" w:uiPriority="39" w:unhideWhenUsed="1"/>
+    <w:lsdException w:name="toc 5" w:semiHidden="1" w:uiPriority="39" w:unhideWhenUsed="1"/>
+    <w:lsdException w:name="toc 6" w:semiHidden="1" w:uiPriority="39" w:unhideWhenUsed="1"/>
+    <w:lsdException w:name="toc 7" w:semiHidden="1" w:uiPriority="39" w:unhideWhenUsed="1"/>
+    <w:lsdException w:name="toc 8" w:semiHidden="1" w:uiPriority="39" w:unhideWhenUsed="1"/>
+    <w:lsdException w:name="toc 9" w:semiHidden="1" w:uiPriority="39" w:unhideWhenUsed="1"/>
+    <w:lsdException w:name="Normal Indent" w:semiHidden="1" w:unhideWhenUsed="1"/>
+    <w:lsdException w:name="footnote text" w:semiHidden="1" w:unhideWhenUsed="1"/>
+    <w:lsdException w:name="annotation text" w:semiHidden="1" w:unhideWhenUsed="1"/>
+    <w:lsdException w:name="header" w:semiHidden="1" w:unhideWhenUsed="1"/>
+    <w:lsdException w:name="footer" w:semiHidden="1" w:unhideWhenUsed="1"/>
+    <w:lsdException w:name="index heading" w:semiHidden="1" w:unhideWhenUsed="1"/>
+    <w:lsdException w:name="caption" w:semiHidden="1" w:uiPriority="35" w:unhideWhenUsed="1" w:qFormat="1"/>
+    <w:lsdException w:name="table of figures" w:semiHidden="1" w:unhideWhenUsed="1"/>
+    <w:lsdException w:name="envelope address" w:semiHidden="1" w:unhideWhenUsed="1"/>
+    <w:lsdException w:name="envelope return" w:semiHidden="1" w:unhideWhenUsed="1"/>
+    <w:lsdException w:name="footnote reference" w:semiHidden="1" w:unhideWhenUsed="1"/>
+    <w:lsdException w:name="annotation reference" w:semiHidden="1" w:unhideWhenUsed="1"/>
+    <w:lsdException w:name="line number" w:semiHidden="1" w:unhideWhenUsed="1"/>
+    <w:lsdException w:name="page number" w:semiHidden="1" w:unhideWhenUsed="1"/>
+    <w:lsdException w:name="endnote reference" w:semiHidden="1" w:unhideWhenUsed="1"/>
+    <w:lsdException w:name="endnote text" w:semiHidden="1" w:unhideWhenUsed="1"/>
+    <w:lsdException w:name="table of authorities" w:semiHidden="1" w:unhideWhenUsed="1"/>
+    <w:lsdException w:name="macro" w:semiHidden="1" w:unhideWhenUsed="1"/>
+    <w:lsdException w:name="toa heading" w:semiHidden="1" w:unhideWhenUsed="1"/>
+    <w:lsdException w:name="List" w:semiHidden="1" w:unhideWhenUsed="1"/>
+    <w:lsdException w:name="List Bullet" w:semiHidden="1" w:unhideWhenUsed="1"/>
+    <w:lsdException w:name="List Number" w:semiHidden="1" w:unhideWhenUsed="1"/>
+    <w:lsdException w:name="List 2" w:semiHidden="1" w:unhideWhenUsed="1"/>
+    <w:lsdException w:name="List 3" w:semiHidden="1" w:unhideWhenUsed="1"/>
+    <w:lsdException w:name="List 4" w:semiHidden="1" w:unhideWhenUsed="1"/>
+    <w:lsdException w:name="List 5" w:semiHidden="1" w:unhideWhenUsed="1"/>
+    <w:lsdException w:name="List Bullet 2" w:semiHidden="1" w:unhideWhenUsed="1"/>
+    <w:lsdException w:name="List Bullet 3" w:semiHidden="1" w:unhideWhenUsed="1"/>
+    <w:lsdException w:name="List Bullet 4" w:semiHidden="1" w:unhideWhenUsed="1"/>
+    <w:lsdException w:name="List Bullet 5" w:semiHidden="1" w:unhideWhenUsed="1"/>
+    <w:lsdException w:name="List Number 2" w:semiHidden="1" w:unhideWhenUsed="1"/>
+    <w:lsdException w:name="List Number 3" w:semiHidden="1" w:unhideWhenUsed="1"/>
+    <w:lsdException w:name="List Number 4" w:semiHidden="1" w:unhideWhenUsed="1"/>
+    <w:lsdException w:name="List Number 5" w:semiHidden="1" w:unhideWhenUsed="1"/>
+    <w:lsdException w:name="Title" w:uiPriority="10" w:qFormat="1"/>
+    <w:lsdException w:name="Closing" w:semiHidden="1" w:unhideWhenUsed="1"/>
+    <w:lsdException w:name="Signature" w:semiHidden="1" w:unhideWhenUsed="1"/>
+    <w:lsdException w:name="Default Paragraph Font" w:semiHidden="1" w:uiPriority="1" w:unhideWhenUsed="1"/>
+    <w:lsdException w:name="Body Text" w:semiHidden="1" w:unhideWhenUsed="1"/>
+    <w:lsdException w:name="Body Text Indent" w:semiHidden="1" w:unhideWhenUsed="1"/>
+    <w:lsdException w:name="List Continue" w:semiHidden="1" w:unhideWhenUsed="1"/>
+    <w:lsdException w:name="List Continue 2" w:semiHidden="1" w:unhideWhenUsed="1"/>
+    <w:lsdException w:name="List Continue 3" w:semiHidden="1" w:unhideWhenUsed="1"/>
+    <w:lsdException w:name="List Continue 4" w:semiHidden="1" w:unhideWhenUsed="1"/>
+    <w:lsdException w:name="List Continue 5" w:semiHidden="1" w:unhideWhenUsed="1"/>
+    <w:lsdException w:name="Message Header" w:semiHidden="1" w:unhideWhenUsed="1"/>
+    <w:lsdException w:name="Subtitle" w:uiPriority="11" w:qFormat="1"/>
+    <w:lsdException w:name="Salutation" w:semiHidden="1" w:unhideWhenUsed="1"/>
+    <w:lsdException w:name="Date" w:semiHidden="1" w:unhideWhenUsed="1"/>
+    <w:lsdException w:name="Body Text First Indent" w:semiHidden="1" w:unhideWhenUsed="1"/>
+    <w:lsdException w:name="Body Text First Indent 2" w:semiHidden="1" w:unhideWhenUsed="1"/>
+    <w:lsdException w:name="Note Heading" w:semiHidden="1" w:unhideWhenUsed="1"/>
+    <w:lsdException w:name="Body Text 2" w:semiHidden="1" w:unhideWhenUsed="1"/>
+    <w:lsdException w:name="Body Text 3" w:semiHidden="1" w:unhideWhenUsed="1"/>
+    <w:lsdException w:name="Body Text Indent 2" w:semiHidden="1" w:unhideWhenUsed="1"/>
+    <w:lsdException w:name="Body Text Indent 3" w:semiHidden="1" w:unhideWhenUsed="1"/>
+    <w:lsdException w:name="Block Text" w:semiHidden="1" w:unhideWhenUsed="1"/>
+    <w:lsdException w:name="Hyperlink" w:semiHidden="1" w:unhideWhenUsed="1"/>
+    <w:lsdException w:name="FollowedHyperlink" w:semiHidden="1" w:unhideWhenUsed="1"/>
+    <w:lsdException w:name="Strong" w:uiPriority="22" w:qFormat="1"/>
+    <w:lsdException w:name="Emphasis" w:uiPriority="20" w:qFormat="1"/>
+    <w:lsdException w:name="Document Map" w:semiHidden="1" w:unhideWhenUsed="1"/>
+    <w:lsdException w:name="Plain Text" w:semiHidden="1" w:unhideWhenUsed="1"/>
+    <w:lsdException w:name="E-mail Signature" w:semiHidden="1" w:unhideWhenUsed="1"/>
+    <w:lsdException w:name="HTML Top of Form" w:semiHidden="1" w:unhideWhenUsed="1"/>
+    <w:lsdException w:name="HTML Bottom of Form" w:semiHidden="1" w:unhideWhenUsed="1"/>
+    <w:lsdException w:name="Normal (Web)" w:semiHidden="1" w:unhideWhenUsed="1"/>
+    <w:lsdException w:name="HTML Acronym" w:semiHidden="1" w:unhideWhenUsed="1"/>
+    <w:lsdException w:name="HTML Address" w:semiHidden="1" w:unhideWhenUsed="1"/>
+    <w:lsdException w:name="HTML Cite" w:semiHidden="1" w:unhideWhenUsed="1"/>
+    <w:lsdException w:name="HTML Code" w:semiHidden="1" w:unhideWhenUsed="1"/>
+    <w:lsdException w:name="HTML Definition" w:semiHidden="1" w:unhideWhenUsed="1"/>
+    <w:lsdException w:name="HTML Keyboard" w:semiHidden="1" w:unhideWhenUsed="1"/>
+    <w:lsdException w:name="HTML Preformatted" w:semiHidden="1" w:unhideWhenUsed="1"/>
+    <w:lsdException w:name="HTML Sample" w:semiHidden="1" w:unhideWhenUsed="1"/>
+    <w:lsdException w:name="HTML Typewriter" w:semiHidden="1" w:unhideWhenUsed="1"/>
+    <w:lsdException w:name="HTML Variable" w:semiHidden="1" w:unhideWhenUsed="1"/>
+    <w:lsdException w:name="Normal Table" w:semiHidden="1" w:unhideWhenUsed="1"/>
+    <w:lsdException w:name="annotation subject" w:semiHidden="1" w:unhideWhenUsed="1"/>
+    <w:lsdException w:name="No List" w:semiHidden="1" w:unhideWhenUsed="1"/>
+    <w:lsdException w:name="Outline List 1" w:semiHidden="1" w:unhideWhenUsed="1"/>
+    <w:lsdException w:name="Outline List 2" w:semiHidden="1" w:unhideWhenUsed="1"/>
+    <w:lsdException w:name="Outline List 3" w:semiHidden="1" w:unhideWhenUsed="1"/>
+    <w:lsdException w:name="Table Simple 1" w:semiHidden="1" w:unhideWhenUsed="1"/>
+    <w:lsdException w:name="Table Simple 2" w:semiHidden="1" w:unhideWhenUsed="1"/>
+    <w:lsdException w:name="Table Simple 3" w:semiHidden="1" w:unhideWhenUsed="1"/>
+    <w:lsdException w:name="Table Classic 1" w:semiHidden="1" w:unhideWhenUsed="1"/>
+    <w:lsdException w:name="Table Classic 2" w:semiHidden="1" w:unhideWhenUsed="1"/>
+    <w:lsdException w:name="Table Classic 3" w:semiHidden="1" w:unhideWhenUsed="1"/>
+    <w:lsdException w:name="Table Classic 4" w:semiHidden="1" w:unhideWhenUsed="1"/>
+    <w:lsdException w:name="Table Colorful 1" w:semiHidden="1" w:unhideWhenUsed="1"/>
+    <w:lsdException w:name="Table Colorful 2" w:semiHidden="1" w:unhideWhenUsed="1"/>
+    <w:lsdException w:name="Table Colorful 3" w:semiHidden="1" w:unhideWhenUsed="1"/>
+    <w:lsdException w:name="Table Columns 1" w:semiHidden="1" w:unhideWhenUsed="1"/>
+    <w:lsdException w:name="Table Columns 2" w:semiHidden="1" w:unhideWhenUsed="1"/>
+    <w:lsdException w:name="Table Columns 3" w:semiHidden="1" w:unhideWhenUsed="1"/>
+    <w:lsdException w:name="Table Columns 4" w:semiHidden="1" w:unhideWhenUsed="1"/>
+    <w:lsdException w:name="Table Columns 5" w:semiHidden="1" w:unhideWhenUsed="1"/>
+    <w:lsdException w:name="Table Grid 1" w:semiHidden="1" w:unhideWhenUsed="1"/>
+    <w:lsdException w:name="Table Grid 2" w:semiHidden="1" w:unhideWhenUsed="1"/>
+    <w:lsdException w:name="Table Grid 3" w:semiHidden="1" w:unhideWhenUsed="1"/>
+    <w:lsdException w:name="Table Grid 4" w:semiHidden="1" w:unhideWhenUsed="1"/>
+    <w:lsdException w:name="Table Grid 5" w:semiHidden="1" w:unhideWhenUsed="1"/>
+    <w:lsdException w:name="Table Grid 6" w:semiHidden="1" w:unhideWhenUsed="1"/>
+    <w:lsdException w:name="Table Grid 7" w:semiHidden="1" w:unhideWhenUsed="1"/>
+    <w:lsdException w:name="Table Grid 8" w:semiHidden="1" w:unhideWhenUsed="1"/>
+    <w:lsdException w:name="Table List 1" w:semiHidden="1" w:unhideWhenUsed="1"/>
+    <w:lsdException w:name="Table List 2" w:semiHidden="1" w:unhideWhenUsed="1"/>
+    <w:lsdException w:name="Table List 3" w:semiHidden="1" w:unhideWhenUsed="1"/>
+    <w:lsdException w:name="Table List 4" w:semiHidden="1" w:unhideWhenUsed="1"/>
+    <w:lsdException w:name="Table List 5" w:semiHidden="1" w:unhideWhenUsed="1"/>
+    <w:lsdException w:name="Table List 6" w:semiHidden="1" w:unhideWhenUsed="1"/>
+    <w:lsdException w:name="Table List 7" w:semiHidden="1" w:unhideWhenUsed="1"/>
+    <w:lsdException w:name="Table List 8" w:semiHidden="1" w:unhideWhenUsed="1"/>
+    <w:lsdException w:name="Table 3D effects 1" w:semiHidden="1" w:unhideWhenUsed="1"/>
+    <w:lsdException w:name="Table 3D effects 2" w:semiHidden="1" w:unhideWhenUsed="1"/>
+    <w:lsdException w:name="Table 3D effects 3" w:semiHidden="1" w:unhideWhenUsed="1"/>
+    <w:lsdException w:name="Table Contemporary" w:semiHidden="1" w:unhideWhenUsed="1"/>
+    <w:lsdException w:name="Table Elegant" w:semiHidden="1" w:unhideWhenUsed="1"/>
+    <w:lsdException w:name="Table Professional" w:semiHidden="1" w:unhideWhenUsed="1"/>
+    <w:lsdException w:name="Table Subtle 1" w:semiHidden="1" w:unhideWhenUsed="1"/>
+    <w:lsdException w:name="Table Subtle 2" w:semiHidden="1" w:unhideWhenUsed="1"/>
+    <w:lsdException w:name="Table Web 1" w:semiHidden="1" w:unhideWhenUsed="1"/>
+    <w:lsdException w:name="Table Web 2" w:semiHidden="1" w:unhideWhenUsed="1"/>
+    <w:lsdException w:name="Table Web 3" w:semiHidden="1" w:unhideWhenUsed="1"/>
+    <w:lsdException w:name="Balloon Text" w:semiHidden="1" w:unhideWhenUsed="1"/>
+    <w:lsdException w:name="Table Grid" w:uiPriority="59"/>
+    <w:lsdException w:name="Table Theme" w:semiHidden="1" w:unhideWhenUsed="1"/>
+    <w:lsdException w:name="Placeholder Text" w:semiHidden="1"/>
+    <w:lsdException w:name="No Spacing" w:uiPriority="1" w:qFormat="1"/>
+    <w:lsdException w:name="Light Shading" w:uiPriority="60"/>
+    <w:lsdException w:name="Light List" w:uiPriority="61"/>
+    <w:lsdException w:name="Light Grid" w:uiPriority="62"/>
+    <w:lsdException w:name="Medium Shading 1" w:uiPriority="63"/>
+    <w:lsdException w:name="Medium Shading 2" w:uiPriority="64"/>
+    <w:lsdException w:name="Medium List 1" w:uiPriority="65"/>
+    <w:lsdException w:name="Medium List 2" w:uiPriority="66"/>
+    <w:lsdException w:name="Medium Grid 1" w:uiPriority="67"/>
+    <w:lsdException w:name="Medium Grid 2" w:uiPriority="68"/>
+    <w:lsdException w:name="Medium Grid 3" w:uiPriority="69"/>
+    <w:lsdException w:name="Dark List" w:uiPriority="70"/>
+    <w:lsdException w:name="Colorful Shading" w:uiPriority="71"/>
+    <w:lsdException w:name="Colorful List" w:uiPriority="72"/>
+    <w:lsdException w:name="Colorful Grid" w:uiPriority="73"/>
+    <w:lsdException w:name="Light Shading Accent 1" w:uiPriority="60"/>
+    <w:lsdException w:name="Light List Accent 1" w:uiPriority="61"/>
+    <w:lsdException w:name="Light Grid Accent 1" w:uiPriority="62"/>
+    <w:lsdException w:name="Medium Shading 1 Accent 1" w:uiPriority="63"/>
+    <w:lsdException w:name="Medium Shading 2 Accent 1" w:uiPriority="64"/>
+    <w:lsdException w:name="Medium List 1 Accent 1" w:uiPriority="65"/>
+    <w:lsdException w:name="Revision" w:semiHidden="1"/>
+    <w:lsdException w:name="List Paragraph" w:uiPriority="34" w:qFormat="1"/>
+    <w:lsdException w:name="Quote" w:uiPriority="29" w:qFormat="1"/>
+    <w:lsdException w:name="Intense Quote" w:uiPriority="30" w:qFormat="1"/>
+    <w:lsdException w:name="Medium List 2 Accent 1" w:uiPriority="66"/>
+    <w:lsdException w:name="Medium Grid 1 Accent 1" w:uiPriority="67"/>
+    <w:lsdException w:name="Medium Grid 2 Accent 1" w:uiPriority="68"/>
+    <w:lsdException w:name="Medium Grid 3 Accent 1" w:uiPriority="69"/>
+    <w:lsdException w:name="Dark List Accent 1" w:uiPriority="70"/>
+    <w:lsdException w:name="Colorful Shading Accent 1" w:uiPriority="71"/>
+    <w:lsdException w:name="Colorful List Accent 1" w:uiPriority="72"/>
+    <w:lsdException w:name="Colorful Grid Accent 1" w:uiPriority="73"/>
+    <w:lsdException w:name="Light Shading Accent 2" w:uiPriority="60"/>
+    <w:lsdException w:name="Light List Accent 2" w:uiPriority="61"/>
+    <w:lsdException w:name="Light Grid Accent 2" w:uiPriority="62"/>
+    <w:lsdException w:name="Medium Shading 1 Accent 2" w:uiPriority="63"/>
+    <w:lsdException w:name="Medium Shading 2 Accent 2" w:uiPriority="64"/>
+    <w:lsdException w:name="Medium List 1 Accent 2" w:uiPriority="65"/>
+    <w:lsdException w:name="Medium List 2 Accent 2" w:uiPriority="66"/>
+    <w:lsdException w:name="Medium Grid 1 Accent 2" w:uiPriority="67"/>
+    <w:lsdException w:name="Medium Grid 2 Accent 2" w:uiPriority="68"/>
+    <w:lsdException w:name="Medium Grid 3 Accent 2" w:uiPriority="69"/>
+    <w:lsdException w:name="Dark List Accent 2" w:uiPriority="70"/>
+    <w:lsdException w:name="Colorful Shading Accent 2" w:uiPriority="71"/>
+    <w:lsdException w:name="Colorful List Accent 2" w:uiPriority="72"/>
+    <w:lsdException w:name="Colorful Grid Accent 2" w:uiPriority="73"/>
+    <w:lsdException w:name="Light Shading Accent 3" w:uiPriority="60"/>
+    <w:lsdException w:name="Light List Accent 3" w:uiPriority="61"/>
+    <w:lsdException w:name="Light Grid Accent 3" w:uiPriority="62"/>
+    <w:lsdException w:name="Medium Shading 1 Accent 3" w:uiPriority="63"/>
+    <w:lsdException w:name="Medium Shading 2 Accent 3" w:uiPriority="64"/>
+    <w:lsdException w:name="Medium List 1 Accent 3" w:uiPriority="65"/>
+    <w:lsdException w:name="Medium List 2 Accent 3" w:uiPriority="66"/>
+    <w:lsdException w:name="Medium Grid 1 Accent 3" w:uiPriority="67"/>
+    <w:lsdException w:name="Medium Grid 2 Accent 3" w:uiPriority="68"/>
+    <w:lsdException w:name="Medium Grid 3 Accent 3" w:uiPriority="69"/>
+    <w:lsdException w:name="Dark List Accent 3" w:uiPriority="70"/>
+    <w:lsdException w:name="Colorful Shading Accent 3" w:uiPriority="71"/>
+    <w:lsdException w:name="Colorful List Accent 3" w:uiPriority="72"/>
+    <w:lsdException w:name="Colorful Grid Accent 3" w:uiPriority="73"/>
+    <w:lsdException w:name="Light Shading Accent 4" w:uiPriority="60"/>
+    <w:lsdException w:name="Light List Accent 4" w:uiPriority="61"/>
+    <w:lsdException w:name="Light Grid Accent 4" w:uiPriority="62"/>
+    <w:lsdException w:name="Medium Shading 1 Accent 4" w:uiPriority="63"/>
+    <w:lsdException w:name="Medium Shading 2 Accent 4" w:uiPriority="64"/>
+    <w:lsdException w:name="Medium List 1 Accent 4" w:uiPriority="65"/>
+    <w:lsdException w:name="Medium List 2 Accent 4" w:uiPriority="66"/>
+    <w:lsdException w:name="Medium Grid 1 Accent 4" w:uiPriority="67"/>
+    <w:lsdException w:name="Medium Grid 2 Accent 4" w:uiPriority="68"/>
+    <w:lsdException w:name="Medium Grid 3 Accent 4" w:uiPriority="69"/>
+    <w:lsdException w:name="Dark List Accent 4" w:uiPriority="70"/>
+    <w:lsdException w:name="Colorful Shading Accent 4" w:uiPriority="71"/>
+    <w:lsdException w:name="Colorful List Accent 4" w:uiPriority="72"/>
+    <w:lsdException w:name="Colorful Grid Accent 4" w:uiPriority="73"/>
+    <w:lsdException w:name="Light Shading Accent 5" w:uiPriority="60"/>
+    <w:lsdException w:name="Light List Accent 5" w:uiPriority="61"/>
+    <w:lsdException w:name="Light Grid Accent 5" w:uiPriority="62"/>
+    <w:lsdException w:name="Medium Shading 1 Accent 5" w:uiPriority="63"/>
+    <w:lsdException w:name="Medium Shading 2 Accent 5" w:uiPriority="64"/>
+    <w:lsdException w:name="Medium List 1 Accent 5" w:uiPriority="65"/>
+    <w:lsdException w:name="Medium List 2 Accent 5" w:uiPriority="66"/>
+    <w:lsdException w:name="Medium Grid 1 Accent 5" w:uiPriority="67"/>
+    <w:lsdException w:name="Medium Grid 2 Accent 5" w:uiPriority="68"/>
+    <w:lsdException w:name="Medium Grid 3 Accent 5" w:uiPriority="69"/>
+    <w:lsdException w:name="Dark List Accent 5" w:uiPriority="70"/>
+    <w:lsdException w:name="Colorful Shading Accent 5" w:uiPriority="71"/>
+    <w:lsdException w:name="Colorful List Accent 5" w:uiPriority="72"/>
+    <w:lsdException w:name="Colorful Grid Accent 5" w:uiPriority="73"/>
+    <w:lsdException w:name="Light Shading Accent 6" w:uiPriority="60"/>
+    <w:lsdException w:name="Light List Accent 6" w:uiPriority="61"/>
+    <w:lsdException w:name="Light Grid Accent 6" w:uiPriority="62"/>
+    <w:lsdException w:name="Medium Shading 1 Accent 6" w:uiPriority="63"/>
+    <w:lsdException w:name="Medium Shading 2 Accent 6" w:uiPriority="64"/>
+    <w:lsdException w:name="Medium List 1 Accent 6" w:uiPriority="65"/>
+    <w:lsdException w:name="Medium List 2 Accent 6" w:uiPriority="66"/>
+    <w:lsdException w:name="Medium Grid 1 Accent 6" w:uiPriority="67"/>
+    <w:lsdException w:name="Medium Grid 2 Accent 6" w:uiPriority="68"/>
+    <w:lsdException w:name="Medium Grid 3 Accent 6" w:uiPriority="69"/>
+    <w:lsdException w:name="Dark List Accent 6" w:uiPriority="70"/>
+    <w:lsdException w:name="Colorful Shading Accent 6" w:uiPriority="71"/>
+    <w:lsdException w:name="Colorful List Accent 6" w:uiPriority="72"/>
+    <w:lsdException w:name="Colorful Grid Accent 6" w:uiPriority="73"/>
+    <w:lsdException w:name="Subtle Emphasis" w:uiPriority="19" w:qFormat="1"/>
+    <w:lsdException w:name="Intense Emphasis" w:uiPriority="21" w:qFormat="1"/>
+    <w:lsdException w:name="Subtle Reference" w:uiPriority="31" w:qFormat="1"/>
+    <w:lsdException w:name="Intense Reference" w:uiPriority="32" w:qFormat="1"/>
+    <w:lsdException w:name="Book Title" w:uiPriority="33" w:qFormat="1"/>
+    <w:lsdException w:name="Bibliography" w:semiHidden="1" w:uiPriority="37" w:unhideWhenUsed="1"/>
+    <w:lsdException w:name="TOC Heading" w:semiHidden="1" w:uiPriority="39" w:unhideWhenUsed="1" w:qFormat="1"/>
+    <w:lsdException w:name="Plain Table 1" w:uiPriority="41"/>
+    <w:lsdException w:name="Plain Table 2" w:uiPriority="42"/>
+    <w:lsdException w:name="Plain Table 3" w:uiPriority="43"/>
+    <w:lsdException w:name="Plain Table 4" w:uiPriority="44"/>
+    <w:lsdException w:name="Plain Table 5" w:uiPriority="45"/>
+    <w:lsdException w:name="Grid Table Light" w:uiPriority="40"/>
+    <w:lsdException w:name="Grid Table 1 Light" w:uiPriority="46"/>
+    <w:lsdException w:name="Grid Table 2" w:uiPriority="47"/>
+    <w:lsdException w:name="Grid Table 3" w:uiPriority="48"/>
+    <w:lsdException w:name="Grid Table 4" w:uiPriority="49"/>
+    <w:lsdException w:name="Grid Table 5 Dark" w:uiPriority="50"/>
+    <w:lsdException w:name="Grid Table 6 Colorful" w:uiPriority="51"/>
+    <w:lsdException w:name="Grid Table 7 Colorful" w:uiPriority="52"/>
+    <w:lsdException w:name="Grid Table 1 Light Accent 1" w:uiPriority="46"/>
+    <w:lsdException w:name="Grid Table 2 Accent 1" w:uiPriority="47"/>
+    <w:lsdException w:name="Grid Table 3 Accent 1" w:uiPriority="48"/>
+    <w:lsdException w:name="Grid Table 4 Accent 1" w:uiPriority="49"/>
+    <w:lsdException w:name="Grid Table 5 Dark Accent 1" w:uiPriority="50"/>
+    <w:lsdException w:name="Grid Table 6 Colorful Accent 1" w:uiPriority="51"/>
+    <w:lsdException w:name="Grid Table 7 Colorful Accent 1" w:uiPriority="52"/>
+    <w:lsdException w:name="Grid Table 1 Light Accent 2" w:uiPriority="46"/>
+    <w:lsdException w:name="Grid Table 2 Accent 2" w:uiPriority="47"/>
+    <w:lsdException w:name="Grid Table 3 Accent 2" w:uiPriority="48"/>
+    <w:lsdException w:name="Grid Table 4 Accent 2" w:uiPriority="49"/>
+    <w:lsdException w:name="Grid Table 5 Dark Accent 2" w:uiPriority="50"/>
+    <w:lsdException w:name="Grid Table 6 Colorful Accent 2" w:uiPriority="51"/>
+    <w:lsdException w:name="Grid Table 7 Colorful Accent 2" w:uiPriority="52"/>
+    <w:lsdException w:name="Grid Table 1 Light Accent 3" w:uiPriority="46"/>
+    <w:lsdException w:name="Grid Table 2 Accent 3" w:uiPriority="47"/>
+    <w:lsdException w:name="Grid Table 3 Accent 3" w:uiPriority="48"/>
+    <w:lsdException w:name="Grid Table 4 Accent 3" w:uiPriority="49"/>
+    <w:lsdException w:name="Grid Table 5 Dark Accent 3" w:uiPriority="50"/>
+    <w:lsdException w:name="Grid Table 6 Colorful Accent 3" w:uiPriority="51"/>
+    <w:lsdException w:name="Grid Table 7 Colorful Accent 3" w:uiPriority="52"/>
+    <w:lsdException w:name="Grid Table 1 Light Accent 4" w:uiPriority="46"/>
+    <w:lsdException w:name="Grid Table 2 Accent 4" w:uiPriority="47"/>
+    <w:lsdException w:name="Grid Table 3 Accent 4" w:uiPriority="48"/>
+    <w:lsdException w:name="Grid Table 4 Accent 4" w:uiPriority="49"/>
+    <w:lsdException w:name="Grid Table 5 Dark Accent 4" w:uiPriority="50"/>
+    <w:lsdException w:name="Grid Table 6 Colorful Accent 4" w:uiPriority="51"/>
+    <w:lsdException w:name="Grid Table 7 Colorful Accent 4" w:uiPriority="52"/>
+    <w:lsdException w:name="Grid Table 1 Light Accent 5" w:uiPriority="46"/>
+    <w:lsdException w:name="Grid Table 2 Accent 5" w:uiPriority="47"/>
+    <w:lsdException w:name="Grid Table 3 Accent 5" w:uiPriority="48"/>
+    <w:lsdException w:name="Grid Table 4 Accent 5" w:uiPriority="49"/>
+    <w:lsdException w:name="Grid Table 5 Dark Accent 5" w:uiPriority="50"/>
+    <w:lsdException w:name="Grid Table 6 Colorful Accent 5" w:uiPriority="51"/>
+    <w:lsdException w:name="Grid Table 7 Colorful Accent 5" w:uiPriority="52"/>
+    <w:lsdException w:name="Grid Table 1 Light Accent 6" w:uiPriority="46"/>
+    <w:lsdException w:name="Grid Table 2 Accent 6" w:uiPriority="47"/>
+    <w:lsdException w:name="Grid Table 3 Accent 6" w:uiPriority="48"/>
+    <w:lsdException w:name="Grid Table 4 Accent 6" w:uiPriority="49"/>
+    <w:lsdException w:name="Grid Table 5 Dark Accent 6" w:uiPriority="50"/>
+    <w:lsdException w:name="Grid Table 6 Colorful Accent 6" w:uiPriority="51"/>
+    <w:lsdException w:name="Grid Table 7 Colorful Accent 6" w:uiPriority="52"/>
+    <w:lsdException w:name="List Table 1 Light" w:uiPriority="46"/>
+    <w:lsdException w:name="List Table 2" w:uiPriority="47"/>
+    <w:lsdException w:name="List Table 3" w:uiPriority="48"/>
+    <w:lsdException w:name="List Table 4" w:uiPriority="49"/>
+    <w:lsdException w:name="List Table 5 Dark" w:uiPriority="50"/>
+    <w:lsdException w:name="List Table 6 Colorful" w:uiPriority="51"/>
+    <w:lsdException w:name="List Table 7 Colorful" w:uiPriority="52"/>
+    <w:lsdException w:name="List Table 1 Light Accent 1" w:uiPriority="46"/>
+    <w:lsdException w:name="List Table 2 Accent 1" w:uiPriority="47"/>
+    <w:lsdException w:name="List Table 3 Accent 1" w:uiPriority="48"/>
+    <w:lsdException w:name="List Table 4 Accent 1" w:uiPriority="49"/>
+    <w:lsdException w:name="List Table 5 Dark Accent 1" w:uiPriority="50"/>
+    <w:lsdException w:name="List Table 6 Colorful Accent 1" w:uiPriority="51"/>
+    <w:lsdException w:name="List Table 7 Colorful Accent 1" w:uiPriority="52"/>
+    <w:lsdException w:name="List Table 1 Light Accent 2" w:uiPriority="46"/>
+    <w:lsdException w:name="List Table 2 Accent 2" w:uiPriority="47"/>
+    <w:lsdException w:name="List Table 3 Accent 2" w:uiPriority="48"/>
+    <w:lsdException w:name="List Table 4 Accent 2" w:uiPriority="49"/>
+    <w:lsdException w:name="List Table 5 Dark Accent 2" w:uiPriority="50"/>
+    <w:lsdException w:name="List Table 6 Colorful Accent 2" w:uiPriority="51"/>
+    <w:lsdException w:name="List Table 7 Colorful Accent 2" w:uiPriority="52"/>
+    <w:lsdException w:name="List Table 1 Light Accent 3" w:uiPriority="46"/>
+    <w:lsdException w:name="List Table 2 Accent 3" w:uiPriority="47"/>
+    <w:lsdException w:name="List Table 3 Accent 3" w:uiPriority="48"/>
+    <w:lsdException w:name="List Table 4 Accent 3" w:uiPriority="49"/>
+    <w:lsdException w:name="List Table 5 Dark Accent 3" w:uiPriority="50"/>
+    <w:lsdException w:name="List Table 6 Colorful Accent 3" w:uiPriority="51"/>
+    <w:lsdException w:name="List Table 7 Colorful Accent 3" w:uiPriority="52"/>
+    <w:lsdException w:name="List Table 1 Light Accent 4" w:uiPriority="46"/>
+    <w:lsdException w:name="List Table 2 Accent 4" w:uiPriority="47"/>
+    <w:lsdException w:name="List Table 3 Accent 4" w:uiPriority="48"/>
+    <w:lsdException w:name="List Table 4 Accent 4" w:uiPriority="49"/>
+    <w:lsdException w:name="List Table 5 Dark Accent 4" w:uiPriority="50"/>
+    <w:lsdException w:name="List Table 6 Colorful Accent 4" w:uiPriority="51"/>
+    <w:lsdException w:name="List Table 7 Colorful Accent 4" w:uiPriority="52"/>
+    <w:lsdException w:name="List Table 1 Light Accent 5" w:uiPriority="46"/>
+    <w:lsdException w:name="List Table 2 Accent 5" w:uiPriority="47"/>
+    <w:lsdException w:name="List Table 3 Accent 5" w:uiPriority="48"/>
+    <w:lsdException w:name="List Table 4 Accent 5" w:uiPriority="49"/>
+    <w:lsdException w:name="List Table 5 Dark Accent 5" w:uiPriority="50"/>
+    <w:lsdException w:name="List Table 6 Colorful Accent 5" w:uiPriority="51"/>
+    <w:lsdException w:name="List Table 7 Colorful Accent 5" w:uiPriority="52"/>
+    <w:lsdException w:name="List Table 1 Light Accent 6" w:uiPriority="46"/>
+    <w:lsdException w:name="List Table 2 Accent 6" w:uiPriority="47"/>
+    <w:lsdException w:name="List Table 3 Accent 6" w:uiPriority="48"/>
+    <w:lsdException w:name="List Table 4 Accent 6" w:uiPriority="49"/>
+    <w:lsdException w:name="List Table 5 Dark Accent 6" w:uiPriority="50"/>
+    <w:lsdException w:name="List Table 6 Colorful Accent 6" w:uiPriority="51"/>
+    <w:lsdException w:name="List Table 7 Colorful Accent 6" w:uiPriority="52"/>
   </w:latentStyles>
   <w:style w:type="paragraph" w:default="1" w:styleId="Standard">
     <w:name w:val="Normal"/>
@@ -3784,7 +5265,7 @@
     <w:autoRedefine/>
     <w:uiPriority w:val="39"/>
     <w:unhideWhenUsed/>
-    <w:rsid w:val="001E11A4"/>
+    <w:rsid w:val="00540712"/>
     <w:pPr>
       <w:tabs>
         <w:tab w:val="left" w:pos="1320"/>
@@ -3795,197 +5276,19 @@
     </w:pPr>
     <w:rPr>
       <w:noProof/>
+      <w:lang w:val="de-DE"/>
     </w:rPr>
   </w:style>
-</w:styles>
-</file>
-
-<file path=word/stylesWithEffects.xml><?xml version="1.0" encoding="utf-8"?>
-<w:styles xmlns:wpc="http://schemas.microsoft.com/office/word/2010/wordprocessingCanvas" xmlns:mc="http://schemas.openxmlformats.org/markup-compatibility/2006" xmlns:o="urn:schemas-microsoft-com:office:office" xmlns:r="http://schemas.openxmlformats.org/officeDocument/2006/relationships" xmlns:m="http://schemas.openxmlformats.org/officeDocument/2006/math" xmlns:v="urn:schemas-microsoft-com:vml" xmlns:wp14="http://schemas.microsoft.com/office/word/2010/wordprocessingDrawing" xmlns:wp="http://schemas.openxmlformats.org/drawingml/2006/wordprocessingDrawing" xmlns:w10="urn:schemas-microsoft-com:office:word" xmlns:w="http://schemas.openxmlformats.org/wordprocessingml/2006/main" xmlns:w14="http://schemas.microsoft.com/office/word/2010/wordml" xmlns:wpg="http://schemas.microsoft.com/office/word/2010/wordprocessingGroup" xmlns:wpi="http://schemas.microsoft.com/office/word/2010/wordprocessingInk" xmlns:wne="http://schemas.microsoft.com/office/word/2006/wordml" xmlns:wps="http://schemas.microsoft.com/office/word/2010/wordprocessingShape" mc:Ignorable="w14 wp14">
-  <w:docDefaults>
-    <w:rPrDefault>
-      <w:rPr>
-        <w:rFonts w:asciiTheme="minorHAnsi" w:eastAsiaTheme="minorEastAsia" w:hAnsiTheme="minorHAnsi" w:cstheme="minorBidi"/>
-        <w:sz w:val="22"/>
-        <w:szCs w:val="22"/>
-        <w:lang w:val="de-DE" w:eastAsia="de-DE" w:bidi="ar-SA"/>
-      </w:rPr>
-    </w:rPrDefault>
-    <w:pPrDefault>
-      <w:pPr>
-        <w:spacing w:after="200" w:line="276" w:lineRule="auto"/>
-      </w:pPr>
-    </w:pPrDefault>
-  </w:docDefaults>
-  <w:latentStyles w:defLockedState="0" w:defUIPriority="99" w:defSemiHidden="1" w:defUnhideWhenUsed="1" w:defQFormat="0" w:count="267">
-    <w:lsdException w:name="Normal" w:semiHidden="0" w:uiPriority="0" w:unhideWhenUsed="0" w:qFormat="1"/>
-    <w:lsdException w:name="heading 1" w:semiHidden="0" w:uiPriority="9" w:unhideWhenUsed="0" w:qFormat="1"/>
-    <w:lsdException w:name="heading 2" w:uiPriority="9" w:qFormat="1"/>
-    <w:lsdException w:name="heading 3" w:uiPriority="9" w:qFormat="1"/>
-    <w:lsdException w:name="heading 4" w:uiPriority="9" w:qFormat="1"/>
-    <w:lsdException w:name="heading 5" w:uiPriority="9" w:qFormat="1"/>
-    <w:lsdException w:name="heading 6" w:uiPriority="9" w:qFormat="1"/>
-    <w:lsdException w:name="heading 7" w:uiPriority="9" w:qFormat="1"/>
-    <w:lsdException w:name="heading 8" w:uiPriority="9" w:qFormat="1"/>
-    <w:lsdException w:name="heading 9" w:uiPriority="9" w:qFormat="1"/>
-    <w:lsdException w:name="toc 1" w:uiPriority="39"/>
-    <w:lsdException w:name="toc 2" w:uiPriority="39"/>
-    <w:lsdException w:name="toc 3" w:uiPriority="39"/>
-    <w:lsdException w:name="toc 4" w:uiPriority="39"/>
-    <w:lsdException w:name="toc 5" w:uiPriority="39"/>
-    <w:lsdException w:name="toc 6" w:uiPriority="39"/>
-    <w:lsdException w:name="toc 7" w:uiPriority="39"/>
-    <w:lsdException w:name="toc 8" w:uiPriority="39"/>
-    <w:lsdException w:name="toc 9" w:uiPriority="39"/>
-    <w:lsdException w:name="caption" w:uiPriority="35" w:qFormat="1"/>
-    <w:lsdException w:name="Title" w:semiHidden="0" w:uiPriority="10" w:unhideWhenUsed="0" w:qFormat="1"/>
-    <w:lsdException w:name="Default Paragraph Font" w:uiPriority="1"/>
-    <w:lsdException w:name="Subtitle" w:semiHidden="0" w:uiPriority="11" w:unhideWhenUsed="0" w:qFormat="1"/>
-    <w:lsdException w:name="Strong" w:semiHidden="0" w:uiPriority="22" w:unhideWhenUsed="0" w:qFormat="1"/>
-    <w:lsdException w:name="Emphasis" w:semiHidden="0" w:uiPriority="20" w:unhideWhenUsed="0" w:qFormat="1"/>
-    <w:lsdException w:name="Table Grid" w:semiHidden="0" w:uiPriority="59" w:unhideWhenUsed="0"/>
-    <w:lsdException w:name="Placeholder Text" w:unhideWhenUsed="0"/>
-    <w:lsdException w:name="No Spacing" w:semiHidden="0" w:uiPriority="1" w:unhideWhenUsed="0" w:qFormat="1"/>
-    <w:lsdException w:name="Light Shading" w:semiHidden="0" w:uiPriority="60" w:unhideWhenUsed="0"/>
-    <w:lsdException w:name="Light List" w:semiHidden="0" w:uiPriority="61" w:unhideWhenUsed="0"/>
-    <w:lsdException w:name="Light Grid" w:semiHidden="0" w:uiPriority="62" w:unhideWhenUsed="0"/>
-    <w:lsdException w:name="Medium Shading 1" w:semiHidden="0" w:uiPriority="63" w:unhideWhenUsed="0"/>
-    <w:lsdException w:name="Medium Shading 2" w:semiHidden="0" w:uiPriority="64" w:unhideWhenUsed="0"/>
-    <w:lsdException w:name="Medium List 1" w:semiHidden="0" w:uiPriority="65" w:unhideWhenUsed="0"/>
-    <w:lsdException w:name="Medium List 2" w:semiHidden="0" w:uiPriority="66" w:unhideWhenUsed="0"/>
-    <w:lsdException w:name="Medium Grid 1" w:semiHidden="0" w:uiPriority="67" w:unhideWhenUsed="0"/>
-    <w:lsdException w:name="Medium Grid 2" w:semiHidden="0" w:uiPriority="68" w:unhideWhenUsed="0"/>
-    <w:lsdException w:name="Medium Grid 3" w:semiHidden="0" w:uiPriority="69" w:unhideWhenUsed="0"/>
-    <w:lsdException w:name="Dark List" w:semiHidden="0" w:uiPriority="70" w:unhideWhenUsed="0"/>
-    <w:lsdException w:name="Colorful Shading" w:semiHidden="0" w:uiPriority="71" w:unhideWhenUsed="0"/>
-    <w:lsdException w:name="Colorful List" w:semiHidden="0" w:uiPriority="72" w:unhideWhenUsed="0"/>
-    <w:lsdException w:name="Colorful Grid" w:semiHidden="0" w:uiPriority="73" w:unhideWhenUsed="0"/>
-    <w:lsdException w:name="Light Shading Accent 1" w:semiHidden="0" w:uiPriority="60" w:unhideWhenUsed="0"/>
-    <w:lsdException w:name="Light List Accent 1" w:semiHidden="0" w:uiPriority="61" w:unhideWhenUsed="0"/>
-    <w:lsdException w:name="Light Grid Accent 1" w:semiHidden="0" w:uiPriority="62" w:unhideWhenUsed="0"/>
-    <w:lsdException w:name="Medium Shading 1 Accent 1" w:semiHidden="0" w:uiPriority="63" w:unhideWhenUsed="0"/>
-    <w:lsdException w:name="Medium Shading 2 Accent 1" w:semiHidden="0" w:uiPriority="64" w:unhideWhenUsed="0"/>
-    <w:lsdException w:name="Medium List 1 Accent 1" w:semiHidden="0" w:uiPriority="65" w:unhideWhenUsed="0"/>
-    <w:lsdException w:name="Revision" w:unhideWhenUsed="0"/>
-    <w:lsdException w:name="List Paragraph" w:semiHidden="0" w:uiPriority="34" w:unhideWhenUsed="0" w:qFormat="1"/>
-    <w:lsdException w:name="Quote" w:semiHidden="0" w:uiPriority="29" w:unhideWhenUsed="0" w:qFormat="1"/>
-    <w:lsdException w:name="Intense Quote" w:semiHidden="0" w:uiPriority="30" w:unhideWhenUsed="0" w:qFormat="1"/>
-    <w:lsdException w:name="Medium List 2 Accent 1" w:semiHidden="0" w:uiPriority="66" w:unhideWhenUsed="0"/>
-    <w:lsdException w:name="Medium Grid 1 Accent 1" w:semiHidden="0" w:uiPriority="67" w:unhideWhenUsed="0"/>
-    <w:lsdException w:name="Medium Grid 2 Accent 1" w:semiHidden="0" w:uiPriority="68" w:unhideWhenUsed="0"/>
-    <w:lsdException w:name="Medium Grid 3 Accent 1" w:semiHidden="0" w:uiPriority="69" w:unhideWhenUsed="0"/>
-    <w:lsdException w:name="Dark List Accent 1" w:semiHidden="0" w:uiPriority="70" w:unhideWhenUsed="0"/>
-    <w:lsdException w:name="Colorful Shading Accent 1" w:semiHidden="0" w:uiPriority="71" w:unhideWhenUsed="0"/>
-    <w:lsdException w:name="Colorful List Accent 1" w:semiHidden="0" w:uiPriority="72" w:unhideWhenUsed="0"/>
-    <w:lsdException w:name="Colorful Grid Accent 1" w:semiHidden="0" w:uiPriority="73" w:unhideWhenUsed="0"/>
-    <w:lsdException w:name="Light Shading Accent 2" w:semiHidden="0" w:uiPriority="60" w:unhideWhenUsed="0"/>
-    <w:lsdException w:name="Light List Accent 2" w:semiHidden="0" w:uiPriority="61" w:unhideWhenUsed="0"/>
-    <w:lsdException w:name="Light Grid Accent 2" w:semiHidden="0" w:uiPriority="62" w:unhideWhenUsed="0"/>
-    <w:lsdException w:name="Medium Shading 1 Accent 2" w:semiHidden="0" w:uiPriority="63" w:unhideWhenUsed="0"/>
-    <w:lsdException w:name="Medium Shading 2 Accent 2" w:semiHidden="0" w:uiPriority="64" w:unhideWhenUsed="0"/>
-    <w:lsdException w:name="Medium List 1 Accent 2" w:semiHidden="0" w:uiPriority="65" w:unhideWhenUsed="0"/>
-    <w:lsdException w:name="Medium List 2 Accent 2" w:semiHidden="0" w:uiPriority="66" w:unhideWhenUsed="0"/>
-    <w:lsdException w:name="Medium Grid 1 Accent 2" w:semiHidden="0" w:uiPriority="67" w:unhideWhenUsed="0"/>
-    <w:lsdException w:name="Medium Grid 2 Accent 2" w:semiHidden="0" w:uiPriority="68" w:unhideWhenUsed="0"/>
-    <w:lsdException w:name="Medium Grid 3 Accent 2" w:semiHidden="0" w:uiPriority="69" w:unhideWhenUsed="0"/>
-    <w:lsdException w:name="Dark List Accent 2" w:semiHidden="0" w:uiPriority="70" w:unhideWhenUsed="0"/>
-    <w:lsdException w:name="Colorful Shading Accent 2" w:semiHidden="0" w:uiPriority="71" w:unhideWhenUsed="0"/>
-    <w:lsdException w:name="Colorful List Accent 2" w:semiHidden="0" w:uiPriority="72" w:unhideWhenUsed="0"/>
-    <w:lsdException w:name="Colorful Grid Accent 2" w:semiHidden="0" w:uiPriority="73" w:unhideWhenUsed="0"/>
-    <w:lsdException w:name="Light Shading Accent 3" w:semiHidden="0" w:uiPriority="60" w:unhideWhenUsed="0"/>
-    <w:lsdException w:name="Light List Accent 3" w:semiHidden="0" w:uiPriority="61" w:unhideWhenUsed="0"/>
-    <w:lsdException w:name="Light Grid Accent 3" w:semiHidden="0" w:uiPriority="62" w:unhideWhenUsed="0"/>
-    <w:lsdException w:name="Medium Shading 1 Accent 3" w:semiHidden="0" w:uiPriority="63" w:unhideWhenUsed="0"/>
-    <w:lsdException w:name="Medium Shading 2 Accent 3" w:semiHidden="0" w:uiPriority="64" w:unhideWhenUsed="0"/>
-    <w:lsdException w:name="Medium List 1 Accent 3" w:semiHidden="0" w:uiPriority="65" w:unhideWhenUsed="0"/>
-    <w:lsdException w:name="Medium List 2 Accent 3" w:semiHidden="0" w:uiPriority="66" w:unhideWhenUsed="0"/>
-    <w:lsdException w:name="Medium Grid 1 Accent 3" w:semiHidden="0" w:uiPriority="67" w:unhideWhenUsed="0"/>
-    <w:lsdException w:name="Medium Grid 2 Accent 3" w:semiHidden="0" w:uiPriority="68" w:unhideWhenUsed="0"/>
-    <w:lsdException w:name="Medium Grid 3 Accent 3" w:semiHidden="0" w:uiPriority="69" w:unhideWhenUsed="0"/>
-    <w:lsdException w:name="Dark List Accent 3" w:semiHidden="0" w:uiPriority="70" w:unhideWhenUsed="0"/>
-    <w:lsdException w:name="Colorful Shading Accent 3" w:semiHidden="0" w:uiPriority="71" w:unhideWhenUsed="0"/>
-    <w:lsdException w:name="Colorful List Accent 3" w:semiHidden="0" w:uiPriority="72" w:unhideWhenUsed="0"/>
-    <w:lsdException w:name="Colorful Grid Accent 3" w:semiHidden="0" w:uiPriority="73" w:unhideWhenUsed="0"/>
-    <w:lsdException w:name="Light Shading Accent 4" w:semiHidden="0" w:uiPriority="60" w:unhideWhenUsed="0"/>
-    <w:lsdException w:name="Light List Accent 4" w:semiHidden="0" w:uiPriority="61" w:unhideWhenUsed="0"/>
-    <w:lsdException w:name="Light Grid Accent 4" w:semiHidden="0" w:uiPriority="62" w:unhideWhenUsed="0"/>
-    <w:lsdException w:name="Medium Shading 1 Accent 4" w:semiHidden="0" w:uiPriority="63" w:unhideWhenUsed="0"/>
-    <w:lsdException w:name="Medium Shading 2 Accent 4" w:semiHidden="0" w:uiPriority="64" w:unhideWhenUsed="0"/>
-    <w:lsdException w:name="Medium List 1 Accent 4" w:semiHidden="0" w:uiPriority="65" w:unhideWhenUsed="0"/>
-    <w:lsdException w:name="Medium List 2 Accent 4" w:semiHidden="0" w:uiPriority="66" w:unhideWhenUsed="0"/>
-    <w:lsdException w:name="Medium Grid 1 Accent 4" w:semiHidden="0" w:uiPriority="67" w:unhideWhenUsed="0"/>
-    <w:lsdException w:name="Medium Grid 2 Accent 4" w:semiHidden="0" w:uiPriority="68" w:unhideWhenUsed="0"/>
-    <w:lsdException w:name="Medium Grid 3 Accent 4" w:semiHidden="0" w:uiPriority="69" w:unhideWhenUsed="0"/>
-    <w:lsdException w:name="Dark List Accent 4" w:semiHidden="0" w:uiPriority="70" w:unhideWhenUsed="0"/>
-    <w:lsdException w:name="Colorful Shading Accent 4" w:semiHidden="0" w:uiPriority="71" w:unhideWhenUsed="0"/>
-    <w:lsdException w:name="Colorful List Accent 4" w:semiHidden="0" w:uiPriority="72" w:unhideWhenUsed="0"/>
-    <w:lsdException w:name="Colorful Grid Accent 4" w:semiHidden="0" w:uiPriority="73" w:unhideWhenUsed="0"/>
-    <w:lsdException w:name="Light Shading Accent 5" w:semiHidden="0" w:uiPriority="60" w:unhideWhenUsed="0"/>
-    <w:lsdException w:name="Light List Accent 5" w:semiHidden="0" w:uiPriority="61" w:unhideWhenUsed="0"/>
-    <w:lsdException w:name="Light Grid Accent 5" w:semiHidden="0" w:uiPriority="62" w:unhideWhenUsed="0"/>
-    <w:lsdException w:name="Medium Shading 1 Accent 5" w:semiHidden="0" w:uiPriority="63" w:unhideWhenUsed="0"/>
-    <w:lsdException w:name="Medium Shading 2 Accent 5" w:semiHidden="0" w:uiPriority="64" w:unhideWhenUsed="0"/>
-    <w:lsdException w:name="Medium List 1 Accent 5" w:semiHidden="0" w:uiPriority="65" w:unhideWhenUsed="0"/>
-    <w:lsdException w:name="Medium List 2 Accent 5" w:semiHidden="0" w:uiPriority="66" w:unhideWhenUsed="0"/>
-    <w:lsdException w:name="Medium Grid 1 Accent 5" w:semiHidden="0" w:uiPriority="67" w:unhideWhenUsed="0"/>
-    <w:lsdException w:name="Medium Grid 2 Accent 5" w:semiHidden="0" w:uiPriority="68" w:unhideWhenUsed="0"/>
-    <w:lsdException w:name="Medium Grid 3 Accent 5" w:semiHidden="0" w:uiPriority="69" w:unhideWhenUsed="0"/>
-    <w:lsdException w:name="Dark List Accent 5" w:semiHidden="0" w:uiPriority="70" w:unhideWhenUsed="0"/>
-    <w:lsdException w:name="Colorful Shading Accent 5" w:semiHidden="0" w:uiPriority="71" w:unhideWhenUsed="0"/>
-    <w:lsdException w:name="Colorful List Accent 5" w:semiHidden="0" w:uiPriority="72" w:unhideWhenUsed="0"/>
-    <w:lsdException w:name="Colorful Grid Accent 5" w:semiHidden="0" w:uiPriority="73" w:unhideWhenUsed="0"/>
-    <w:lsdException w:name="Light Shading Accent 6" w:semiHidden="0" w:uiPriority="60" w:unhideWhenUsed="0"/>
-    <w:lsdException w:name="Light List Accent 6" w:semiHidden="0" w:uiPriority="61" w:unhideWhenUsed="0"/>
-    <w:lsdException w:name="Light Grid Accent 6" w:semiHidden="0" w:uiPriority="62" w:unhideWhenUsed="0"/>
-    <w:lsdException w:name="Medium Shading 1 Accent 6" w:semiHidden="0" w:uiPriority="63" w:unhideWhenUsed="0"/>
-    <w:lsdException w:name="Medium Shading 2 Accent 6" w:semiHidden="0" w:uiPriority="64" w:unhideWhenUsed="0"/>
-    <w:lsdException w:name="Medium List 1 Accent 6" w:semiHidden="0" w:uiPriority="65" w:unhideWhenUsed="0"/>
-    <w:lsdException w:name="Medium List 2 Accent 6" w:semiHidden="0" w:uiPriority="66" w:unhideWhenUsed="0"/>
-    <w:lsdException w:name="Medium Grid 1 Accent 6" w:semiHidden="0" w:uiPriority="67" w:unhideWhenUsed="0"/>
-    <w:lsdException w:name="Medium Grid 2 Accent 6" w:semiHidden="0" w:uiPriority="68" w:unhideWhenUsed="0"/>
-    <w:lsdException w:name="Medium Grid 3 Accent 6" w:semiHidden="0" w:uiPriority="69" w:unhideWhenUsed="0"/>
-    <w:lsdException w:name="Dark List Accent 6" w:semiHidden="0" w:uiPriority="70" w:unhideWhenUsed="0"/>
-    <w:lsdException w:name="Colorful Shading Accent 6" w:semiHidden="0" w:uiPriority="71" w:unhideWhenUsed="0"/>
-    <w:lsdException w:name="Colorful List Accent 6" w:semiHidden="0" w:uiPriority="72" w:unhideWhenUsed="0"/>
-    <w:lsdException w:name="Colorful Grid Accent 6" w:semiHidden="0" w:uiPriority="73" w:unhideWhenUsed="0"/>
-    <w:lsdException w:name="Subtle Emphasis" w:semiHidden="0" w:uiPriority="19" w:unhideWhenUsed="0" w:qFormat="1"/>
-    <w:lsdException w:name="Intense Emphasis" w:semiHidden="0" w:uiPriority="21" w:unhideWhenUsed="0" w:qFormat="1"/>
-    <w:lsdException w:name="Subtle Reference" w:semiHidden="0" w:uiPriority="31" w:unhideWhenUsed="0" w:qFormat="1"/>
-    <w:lsdException w:name="Intense Reference" w:semiHidden="0" w:uiPriority="32" w:unhideWhenUsed="0" w:qFormat="1"/>
-    <w:lsdException w:name="Book Title" w:semiHidden="0" w:uiPriority="33" w:unhideWhenUsed="0" w:qFormat="1"/>
-    <w:lsdException w:name="Bibliography" w:uiPriority="37"/>
-    <w:lsdException w:name="TOC Heading" w:uiPriority="39" w:qFormat="1"/>
-  </w:latentStyles>
-  <w:style w:type="paragraph" w:default="1" w:styleId="Standard">
-    <w:name w:val="Normal"/>
+  <w:style w:type="paragraph" w:styleId="Listenabsatz">
+    <w:name w:val="List Paragraph"/>
+    <w:basedOn w:val="Standard"/>
+    <w:uiPriority w:val="34"/>
     <w:qFormat/>
-  </w:style>
-  <w:style w:type="character" w:default="1" w:styleId="Absatz-Standardschriftart">
-    <w:name w:val="Default Paragraph Font"/>
-    <w:uiPriority w:val="1"/>
-    <w:semiHidden/>
-    <w:unhideWhenUsed/>
-  </w:style>
-  <w:style w:type="table" w:default="1" w:styleId="NormaleTabelle">
-    <w:name w:val="Normal Table"/>
-    <w:uiPriority w:val="99"/>
-    <w:semiHidden/>
-    <w:unhideWhenUsed/>
-    <w:tblPr>
-      <w:tblInd w:w="0" w:type="dxa"/>
-      <w:tblCellMar>
-        <w:top w:w="0" w:type="dxa"/>
-        <w:left w:w="108" w:type="dxa"/>
-        <w:bottom w:w="0" w:type="dxa"/>
-        <w:right w:w="108" w:type="dxa"/>
-      </w:tblCellMar>
-    </w:tblPr>
-  </w:style>
-  <w:style w:type="numbering" w:default="1" w:styleId="KeineListe">
-    <w:name w:val="No List"/>
-    <w:uiPriority w:val="99"/>
-    <w:semiHidden/>
-    <w:unhideWhenUsed/>
+    <w:rsid w:val="0059376B"/>
+    <w:pPr>
+      <w:ind w:left="720"/>
+      <w:contextualSpacing/>
+    </w:pPr>
   </w:style>
 </w:styles>
 </file>

</xml_diff>